<commit_message>
editing rmd file (plots and text)
</commit_message>
<xml_diff>
--- a/analysis/paper/paper.docx
+++ b/analysis/paper/paper.docx
@@ -7,19 +7,103 @@
         <w:pStyle w:val="Title"/>
       </w:pPr>
       <w:r>
-        <w:t xml:space="preserve">Title</w:t>
+        <w:t xml:space="preserve">Why</w:t>
       </w:r>
       <w:r>
         <w:t xml:space="preserve"> </w:t>
       </w:r>
       <w:r>
-        <w:t xml:space="preserve">Goes</w:t>
+        <w:t xml:space="preserve">stemmed</w:t>
       </w:r>
       <w:r>
         <w:t xml:space="preserve"> </w:t>
       </w:r>
       <w:r>
-        <w:t xml:space="preserve">Here</w:t>
+        <w:t xml:space="preserve">points?</w:t>
+      </w:r>
+      <w:r>
+        <w:t xml:space="preserve"> </w:t>
+      </w:r>
+      <w:r>
+        <w:t xml:space="preserve">Understanding</w:t>
+      </w:r>
+      <w:r>
+        <w:t xml:space="preserve"> </w:t>
+      </w:r>
+      <w:r>
+        <w:t xml:space="preserve">the</w:t>
+      </w:r>
+      <w:r>
+        <w:t xml:space="preserve"> </w:t>
+      </w:r>
+      <w:r>
+        <w:t xml:space="preserve">usage</w:t>
+      </w:r>
+      <w:r>
+        <w:t xml:space="preserve"> </w:t>
+      </w:r>
+      <w:r>
+        <w:t xml:space="preserve">of</w:t>
+      </w:r>
+      <w:r>
+        <w:t xml:space="preserve"> </w:t>
+      </w:r>
+      <w:r>
+        <w:t xml:space="preserve">the</w:t>
+      </w:r>
+      <w:r>
+        <w:t xml:space="preserve"> </w:t>
+      </w:r>
+      <w:r>
+        <w:t xml:space="preserve">Korea</w:t>
+      </w:r>
+      <w:r>
+        <w:t xml:space="preserve"> </w:t>
+      </w:r>
+      <w:r>
+        <w:t xml:space="preserve">Late</w:t>
+      </w:r>
+      <w:r>
+        <w:t xml:space="preserve"> </w:t>
+      </w:r>
+      <w:r>
+        <w:t xml:space="preserve">Paleolithic</w:t>
+      </w:r>
+      <w:r>
+        <w:t xml:space="preserve"> </w:t>
+      </w:r>
+      <w:r>
+        <w:t xml:space="preserve">stemmed</w:t>
+      </w:r>
+      <w:r>
+        <w:t xml:space="preserve"> </w:t>
+      </w:r>
+      <w:r>
+        <w:t xml:space="preserve">points</w:t>
+      </w:r>
+      <w:r>
+        <w:t xml:space="preserve"> </w:t>
+      </w:r>
+      <w:r>
+        <w:t xml:space="preserve">using</w:t>
+      </w:r>
+      <w:r>
+        <w:t xml:space="preserve"> </w:t>
+      </w:r>
+      <w:r>
+        <w:t xml:space="preserve">tip</w:t>
+      </w:r>
+      <w:r>
+        <w:t xml:space="preserve"> </w:t>
+      </w:r>
+      <w:r>
+        <w:t xml:space="preserve">cross-sectional</w:t>
+      </w:r>
+      <w:r>
+        <w:t xml:space="preserve"> </w:t>
+      </w:r>
+      <w:r>
+        <w:t xml:space="preserve">area</w:t>
       </w:r>
     </w:p>
     <w:p>
@@ -27,46 +111,61 @@
         <w:pStyle w:val="Author"/>
       </w:pPr>
       <w:r>
-        <w:t xml:space="preserve">Myfirstname Mylastname</w:t>
+        <w:t xml:space="preserve">Gayoung Park</w:t>
       </w:r>
       <w:r>
         <w:rPr>
           <w:vertAlign w:val="superscript"/>
         </w:rPr>
+        <w:t xml:space="preserve">3</w:t>
+      </w:r>
+      <w:r>
+        <w:rPr>
+          <w:vertAlign w:val="superscript"/>
+        </w:rPr>
+        <w:t xml:space="preserve">,</w:t>
+      </w:r>
+      <w:r>
+        <w:rPr>
+          <w:vertAlign w:val="superscript"/>
+        </w:rPr>
+        <w:t xml:space="preserve">✉</w:t>
+      </w:r>
+      <w:r>
+        <w:t xml:space="preserve">,</w:t>
+      </w:r>
+      <w:r>
+        <w:t xml:space="preserve"> </w:t>
+      </w:r>
+      <w:r>
+        <w:t xml:space="preserve">Marlize Lombard</w:t>
+      </w:r>
+      <w:r>
+        <w:rPr>
+          <w:vertAlign w:val="superscript"/>
+        </w:rPr>
+        <w:t xml:space="preserve">2</w:t>
+      </w:r>
+      <w:r>
+        <w:t xml:space="preserve">,</w:t>
+      </w:r>
+      <w:r>
+        <w:t xml:space="preserve"> </w:t>
+      </w:r>
+      <w:r>
+        <w:t xml:space="preserve">and</w:t>
+      </w:r>
+      <w:r>
+        <w:t xml:space="preserve"> </w:t>
+      </w:r>
+      <w:r>
+        <w:t xml:space="preserve">Ben Marwick</w:t>
+      </w:r>
+      <w:r>
+        <w:rPr>
+          <w:vertAlign w:val="superscript"/>
+        </w:rPr>
         <w:t xml:space="preserve">1</w:t>
-      </w:r>
-      <w:r>
-        <w:rPr>
-          <w:vertAlign w:val="superscript"/>
-        </w:rPr>
-        <w:t xml:space="preserve">,</w:t>
-      </w:r>
-      <w:r>
-        <w:rPr>
-          <w:vertAlign w:val="superscript"/>
-        </w:rPr>
-        <w:t xml:space="preserve">✉</w:t>
-      </w:r>
-      <w:r>
-        <w:t xml:space="preserve">,</w:t>
-      </w:r>
-      <w:r>
-        <w:t xml:space="preserve"> </w:t>
-      </w:r>
-      <w:r>
-        <w:t xml:space="preserve">and</w:t>
-      </w:r>
-      <w:r>
-        <w:t xml:space="preserve"> </w:t>
-      </w:r>
-      <w:r>
-        <w:t xml:space="preserve">Yourfirstname Yourlastname</w:t>
-      </w:r>
-      <w:r>
-        <w:rPr>
-          <w:vertAlign w:val="superscript"/>
-        </w:rPr>
-        <w:t xml:space="preserve">2</w:t>
       </w:r>
     </w:p>
     <w:p>
@@ -74,7 +173,7 @@
         <w:pStyle w:val="Date"/>
       </w:pPr>
       <w:r>
-        <w:t xml:space="preserve">14</w:t>
+        <w:t xml:space="preserve">16</w:t>
       </w:r>
       <w:r>
         <w:t xml:space="preserve"> </w:t>
@@ -123,7 +222,7 @@
         <w:t xml:space="preserve"> </w:t>
       </w:r>
       <w:r>
-        <w:t xml:space="preserve">University of One Place</w:t>
+        <w:t xml:space="preserve">University of Washington</w:t>
       </w:r>
       <w:r>
         <w:br/>
@@ -138,7 +237,22 @@
         <w:t xml:space="preserve"> </w:t>
       </w:r>
       <w:r>
-        <w:t xml:space="preserve">University of Another Place</w:t>
+        <w:t xml:space="preserve">Palaeo-Research Institute, University of Johannesburg</w:t>
+      </w:r>
+      <w:r>
+        <w:br/>
+      </w:r>
+      <w:r>
+        <w:rPr>
+          <w:vertAlign w:val="superscript"/>
+        </w:rPr>
+        <w:t xml:space="preserve">3</w:t>
+      </w:r>
+      <w:r>
+        <w:t xml:space="preserve"> </w:t>
+      </w:r>
+      <w:r>
+        <w:t xml:space="preserve">Uof W</w:t>
       </w:r>
     </w:p>
     <w:p>
@@ -165,14 +279,14 @@
           <w:rPr>
             <w:rStyle w:val="Hyperlink"/>
           </w:rPr>
-          <w:t xml:space="preserve">Myfirstname Mylastname &lt;</w:t>
+          <w:t xml:space="preserve">Gayoung Park &lt;</w:t>
         </w:r>
         <w:hyperlink r:id="rId20">
           <w:r>
             <w:rPr>
               <w:rStyle w:val="Hyperlink"/>
             </w:rPr>
-            <w:t xml:space="preserve">fl@oneplace.edu</w:t>
+            <w:t xml:space="preserve">gayoungp@uw.edu</w:t>
           </w:r>
         </w:hyperlink>
         <w:r>
@@ -305,7 +419,7 @@
       <w:r>
         <w:drawing>
           <wp:inline>
-            <wp:extent cx="5943600" cy="4754880"/>
+            <wp:extent cx="5943600" cy="7924800"/>
             <wp:effectExtent b="0" l="0" r="0" t="0"/>
             <wp:docPr descr="" title="" id="1" name="Picture"/>
             <a:graphic>
@@ -326,7 +440,7 @@
                   <pic:spPr bwMode="auto">
                     <a:xfrm>
                       <a:off x="0" y="0"/>
-                      <a:ext cx="5943600" cy="4754880"/>
+                      <a:ext cx="5943600" cy="7924800"/>
                     </a:xfrm>
                     <a:prstGeom prst="rect">
                       <a:avLst/>
@@ -344,6 +458,48 @@
           </wp:inline>
         </w:drawing>
       </w:r>
+      <w:r>
+        <w:t xml:space="preserve"> </w:t>
+      </w:r>
+      <w:r>
+        <w:t xml:space="preserve">1. The mean TCSA of the Korean stemmed point is</w:t>
+      </w:r>
+      <w:r>
+        <w:t xml:space="preserve"> </w:t>
+      </w:r>
+      <w:r>
+        <w:rPr>
+          <w:rStyle w:val="VerbatimChar"/>
+        </w:rPr>
+        <w:t xml:space="preserve">mean(tcsa$min_tcsa)</w:t>
+      </w:r>
+      <w:r>
+        <w:t xml:space="preserve">, and SD TCSA is</w:t>
+      </w:r>
+      <w:r>
+        <w:t xml:space="preserve"> </w:t>
+      </w:r>
+      <w:r>
+        <w:rPr>
+          <w:rStyle w:val="VerbatimChar"/>
+        </w:rPr>
+        <w:t xml:space="preserve">sd(tcsa$min_tcsa)</w:t>
+      </w:r>
+      <w:r>
+        <w:t xml:space="preserve">.</w:t>
+      </w:r>
+      <w:r>
+        <w:t xml:space="preserve"> </w:t>
+      </w:r>
+      <w:r>
+        <w:t xml:space="preserve">2. According to the Lombard’s TCSA range, Korean stemmed points are included mostly in the categories of javelins and thrusting spear tips but overall the boxplot represents wide TCSA variation.</w:t>
+      </w:r>
+      <w:r>
+        <w:t xml:space="preserve"> </w:t>
+      </w:r>
+      <w:r>
+        <w:t xml:space="preserve">3. The individual weapon categories of TCSA range are overlapped a lot. We chose the specific colors for the annotation boxes to match with Figure 5 of Lombard’s 2021 QSR paper.</w:t>
+      </w:r>
     </w:p>
     <w:bookmarkStart w:id="27" w:name="raw-materials"/>
     <w:p>
@@ -370,14 +526,14 @@
       <w:r>
         <w:drawing>
           <wp:inline>
-            <wp:extent cx="5943600" cy="4754880"/>
+            <wp:extent cx="5943600" cy="5943600"/>
             <wp:effectExtent b="0" l="0" r="0" t="0"/>
             <wp:docPr descr="" title="" id="1" name="Picture"/>
             <a:graphic>
               <a:graphicData uri="http://schemas.openxmlformats.org/drawingml/2006/picture">
                 <pic:pic>
                   <pic:nvPicPr>
-                    <pic:cNvPr descr="../figures/unnamed-chunk-4-1.png" id="0" name="Picture"/>
+                    <pic:cNvPr descr="../figures/unnamed-chunk-5-1.png" id="0" name="Picture"/>
                     <pic:cNvPicPr>
                       <a:picLocks noChangeArrowheads="1" noChangeAspect="1"/>
                     </pic:cNvPicPr>
@@ -391,7 +547,7 @@
                   <pic:spPr bwMode="auto">
                     <a:xfrm>
                       <a:off x="0" y="0"/>
-                      <a:ext cx="5943600" cy="4754880"/>
+                      <a:ext cx="5943600" cy="5943600"/>
                     </a:xfrm>
                     <a:prstGeom prst="rect">
                       <a:avLst/>
@@ -424,7 +580,7 @@
               <a:graphicData uri="http://schemas.openxmlformats.org/drawingml/2006/picture">
                 <pic:pic>
                   <pic:nvPicPr>
-                    <pic:cNvPr descr="../figures/unnamed-chunk-5-1.png" id="0" name="Picture"/>
+                    <pic:cNvPr descr="../figures/unnamed-chunk-6-1.png" id="0" name="Picture"/>
                     <pic:cNvPicPr>
                       <a:picLocks noChangeArrowheads="1" noChangeAspect="1"/>
                     </pic:cNvPicPr>
@@ -490,7 +646,7 @@
               <a:graphicData uri="http://schemas.openxmlformats.org/drawingml/2006/picture">
                 <pic:pic>
                   <pic:nvPicPr>
-                    <pic:cNvPr descr="../figures/unnamed-chunk-6-1.png" id="0" name="Picture"/>
+                    <pic:cNvPr descr="../figures/unnamed-chunk-7-1.png" id="0" name="Picture"/>
                     <pic:cNvPicPr>
                       <a:picLocks noChangeArrowheads="1" noChangeAspect="1"/>
                     </pic:cNvPicPr>
@@ -556,7 +712,7 @@
               <a:graphicData uri="http://schemas.openxmlformats.org/drawingml/2006/picture">
                 <pic:pic>
                   <pic:nvPicPr>
-                    <pic:cNvPr descr="../figures/unnamed-chunk-7-1.png" id="0" name="Picture"/>
+                    <pic:cNvPr descr="../figures/unnamed-chunk-8-1.png" id="0" name="Picture"/>
                     <pic:cNvPicPr>
                       <a:picLocks noChangeArrowheads="1" noChangeAspect="1"/>
                     </pic:cNvPicPr>
@@ -598,7 +754,7 @@
               <a:graphicData uri="http://schemas.openxmlformats.org/drawingml/2006/picture">
                 <pic:pic>
                   <pic:nvPicPr>
-                    <pic:cNvPr descr="../figures/unnamed-chunk-7-2.png" id="0" name="Picture"/>
+                    <pic:cNvPr descr="../figures/unnamed-chunk-8-2.png" id="0" name="Picture"/>
                     <pic:cNvPicPr>
                       <a:picLocks noChangeArrowheads="1" noChangeAspect="1"/>
                     </pic:cNvPicPr>
@@ -743,7 +899,7 @@
         <w:pStyle w:val="FirstParagraph"/>
       </w:pPr>
       <w:r>
-        <w:t xml:space="preserve">This report was generated on 2022-03-14 11:40:41 using the following computational environment and dependencies:</w:t>
+        <w:t xml:space="preserve">This report was generated on 2022-03-16 15:01:10 using the following computational environment and dependencies:</w:t>
       </w:r>
     </w:p>
     <w:p>
@@ -772,25 +928,25 @@
         <w:rPr>
           <w:rStyle w:val="VerbatimChar"/>
         </w:rPr>
-        <w:t xml:space="preserve">#&gt;  version  R version 4.1.2 (2021-11-01)</w:t>
-      </w:r>
-      <w:r>
-        <w:br/>
-      </w:r>
-      <w:r>
-        <w:rPr>
-          <w:rStyle w:val="VerbatimChar"/>
-        </w:rPr>
-        <w:t xml:space="preserve">#&gt;  os       macOS Catalina 10.15.7</w:t>
-      </w:r>
-      <w:r>
-        <w:br/>
-      </w:r>
-      <w:r>
-        <w:rPr>
-          <w:rStyle w:val="VerbatimChar"/>
-        </w:rPr>
-        <w:t xml:space="preserve">#&gt;  system   x86_64, darwin17.0</w:t>
+        <w:t xml:space="preserve">#&gt;  version  R version 4.1.0 (2021-05-18)</w:t>
+      </w:r>
+      <w:r>
+        <w:br/>
+      </w:r>
+      <w:r>
+        <w:rPr>
+          <w:rStyle w:val="VerbatimChar"/>
+        </w:rPr>
+        <w:t xml:space="preserve">#&gt;  os       macOS Big Sur 11.4</w:t>
+      </w:r>
+      <w:r>
+        <w:br/>
+      </w:r>
+      <w:r>
+        <w:rPr>
+          <w:rStyle w:val="VerbatimChar"/>
+        </w:rPr>
+        <w:t xml:space="preserve">#&gt;  system   aarch64, darwin20</w:t>
       </w:r>
       <w:r>
         <w:br/>
@@ -844,16 +1000,16 @@
         <w:rPr>
           <w:rStyle w:val="VerbatimChar"/>
         </w:rPr>
-        <w:t xml:space="preserve">#&gt;  date     2022-03-14</w:t>
-      </w:r>
-      <w:r>
-        <w:br/>
-      </w:r>
-      <w:r>
-        <w:rPr>
-          <w:rStyle w:val="VerbatimChar"/>
-        </w:rPr>
-        <w:t xml:space="preserve">#&gt;  pandoc   2.14.0.3 @ /Applications/RStudio.app/Contents/MacOS/pandoc/ (via rmarkdown)</w:t>
+        <w:t xml:space="preserve">#&gt;  date     2022-03-16</w:t>
+      </w:r>
+      <w:r>
+        <w:br/>
+      </w:r>
+      <w:r>
+        <w:rPr>
+          <w:rStyle w:val="VerbatimChar"/>
+        </w:rPr>
+        <w:t xml:space="preserve">#&gt;  pandoc   2.11.4 @ /Applications/RStudio.app/Contents/MacOS/pandoc/ (via rmarkdown)</w:t>
       </w:r>
       <w:r>
         <w:br/>
@@ -898,7 +1054,7 @@
         <w:rPr>
           <w:rStyle w:val="VerbatimChar"/>
         </w:rPr>
-        <w:t xml:space="preserve">#&gt;  backports       1.4.1   2021-12-13 [1] CRAN (R 4.1.0)</w:t>
+        <w:t xml:space="preserve">#&gt;  backports       1.4.1   2021-12-13 [1] CRAN (R 4.1.1)</w:t>
       </w:r>
       <w:r>
         <w:br/>
@@ -916,34 +1072,34 @@
         <w:rPr>
           <w:rStyle w:val="VerbatimChar"/>
         </w:rPr>
-        <w:t xml:space="preserve">#&gt;  bookdown        0.24    2021-09-02 [1] CRAN (R 4.1.0)</w:t>
-      </w:r>
-      <w:r>
-        <w:br/>
-      </w:r>
-      <w:r>
-        <w:rPr>
-          <w:rStyle w:val="VerbatimChar"/>
-        </w:rPr>
-        <w:t xml:space="preserve">#&gt;  brio            1.1.3   2021-11-30 [1] CRAN (R 4.1.0)</w:t>
-      </w:r>
-      <w:r>
-        <w:br/>
-      </w:r>
-      <w:r>
-        <w:rPr>
-          <w:rStyle w:val="VerbatimChar"/>
-        </w:rPr>
-        <w:t xml:space="preserve">#&gt;  broom           0.7.12  2022-01-28 [1] CRAN (R 4.1.2)</w:t>
-      </w:r>
-      <w:r>
-        <w:br/>
-      </w:r>
-      <w:r>
-        <w:rPr>
-          <w:rStyle w:val="VerbatimChar"/>
-        </w:rPr>
-        <w:t xml:space="preserve">#&gt;  cachem          1.0.6   2021-08-19 [1] CRAN (R 4.1.0)</w:t>
+        <w:t xml:space="preserve">#&gt;  bookdown        0.24    2021-09-02 [1] CRAN (R 4.1.1)</w:t>
+      </w:r>
+      <w:r>
+        <w:br/>
+      </w:r>
+      <w:r>
+        <w:rPr>
+          <w:rStyle w:val="VerbatimChar"/>
+        </w:rPr>
+        <w:t xml:space="preserve">#&gt;  brio            1.1.3   2021-11-30 [1] CRAN (R 4.1.1)</w:t>
+      </w:r>
+      <w:r>
+        <w:br/>
+      </w:r>
+      <w:r>
+        <w:rPr>
+          <w:rStyle w:val="VerbatimChar"/>
+        </w:rPr>
+        <w:t xml:space="preserve">#&gt;  broom           0.7.12  2022-01-28 [1] CRAN (R 4.1.1)</w:t>
+      </w:r>
+      <w:r>
+        <w:br/>
+      </w:r>
+      <w:r>
+        <w:rPr>
+          <w:rStyle w:val="VerbatimChar"/>
+        </w:rPr>
+        <w:t xml:space="preserve">#&gt;  cachem          1.0.6   2021-08-19 [1] CRAN (R 4.1.1)</w:t>
       </w:r>
       <w:r>
         <w:br/>
@@ -970,43 +1126,43 @@
         <w:rPr>
           <w:rStyle w:val="VerbatimChar"/>
         </w:rPr>
-        <w:t xml:space="preserve">#&gt;  Ckmeans.1d.dp * 4.3.4   2022-01-31 [1] CRAN (R 4.1.2)</w:t>
-      </w:r>
-      <w:r>
-        <w:br/>
-      </w:r>
-      <w:r>
-        <w:rPr>
-          <w:rStyle w:val="VerbatimChar"/>
-        </w:rPr>
-        <w:t xml:space="preserve">#&gt;  cli             3.2.0   2022-02-14 [1] CRAN (R 4.1.2)</w:t>
-      </w:r>
-      <w:r>
-        <w:br/>
-      </w:r>
-      <w:r>
-        <w:rPr>
-          <w:rStyle w:val="VerbatimChar"/>
-        </w:rPr>
-        <w:t xml:space="preserve">#&gt;  colorspace      2.0-3   2022-02-21 [1] CRAN (R 4.1.2)</w:t>
-      </w:r>
-      <w:r>
-        <w:br/>
-      </w:r>
-      <w:r>
-        <w:rPr>
-          <w:rStyle w:val="VerbatimChar"/>
-        </w:rPr>
-        <w:t xml:space="preserve">#&gt;  crayon          1.5.0   2022-02-14 [1] CRAN (R 4.1.2)</w:t>
-      </w:r>
-      <w:r>
-        <w:br/>
-      </w:r>
-      <w:r>
-        <w:rPr>
-          <w:rStyle w:val="VerbatimChar"/>
-        </w:rPr>
-        <w:t xml:space="preserve">#&gt;  DBI             1.1.2   2021-12-20 [1] CRAN (R 4.1.0)</w:t>
+        <w:t xml:space="preserve">#&gt;  Ckmeans.1d.dp * 4.3.4   2022-01-31 [1] CRAN (R 4.1.1)</w:t>
+      </w:r>
+      <w:r>
+        <w:br/>
+      </w:r>
+      <w:r>
+        <w:rPr>
+          <w:rStyle w:val="VerbatimChar"/>
+        </w:rPr>
+        <w:t xml:space="preserve">#&gt;  cli             3.2.0   2022-02-14 [1] CRAN (R 4.1.1)</w:t>
+      </w:r>
+      <w:r>
+        <w:br/>
+      </w:r>
+      <w:r>
+        <w:rPr>
+          <w:rStyle w:val="VerbatimChar"/>
+        </w:rPr>
+        <w:t xml:space="preserve">#&gt;  colorspace      2.0-3   2022-02-21 [1] CRAN (R 4.1.1)</w:t>
+      </w:r>
+      <w:r>
+        <w:br/>
+      </w:r>
+      <w:r>
+        <w:rPr>
+          <w:rStyle w:val="VerbatimChar"/>
+        </w:rPr>
+        <w:t xml:space="preserve">#&gt;  crayon          1.5.0   2022-02-14 [1] CRAN (R 4.1.1)</w:t>
+      </w:r>
+      <w:r>
+        <w:br/>
+      </w:r>
+      <w:r>
+        <w:rPr>
+          <w:rStyle w:val="VerbatimChar"/>
+        </w:rPr>
+        <w:t xml:space="preserve">#&gt;  DBI             1.1.2   2021-12-20 [1] CRAN (R 4.1.1)</w:t>
       </w:r>
       <w:r>
         <w:br/>
@@ -1024,34 +1180,34 @@
         <w:rPr>
           <w:rStyle w:val="VerbatimChar"/>
         </w:rPr>
-        <w:t xml:space="preserve">#&gt;  desc            1.4.1   2022-03-06 [1] CRAN (R 4.1.2)</w:t>
-      </w:r>
-      <w:r>
-        <w:br/>
-      </w:r>
-      <w:r>
-        <w:rPr>
-          <w:rStyle w:val="VerbatimChar"/>
-        </w:rPr>
-        <w:t xml:space="preserve">#&gt;  devtools        2.4.3   2021-11-30 [1] CRAN (R 4.1.0)</w:t>
-      </w:r>
-      <w:r>
-        <w:br/>
-      </w:r>
-      <w:r>
-        <w:rPr>
-          <w:rStyle w:val="VerbatimChar"/>
-        </w:rPr>
-        <w:t xml:space="preserve">#&gt;  digest          0.6.29  2021-12-01 [1] CRAN (R 4.1.0)</w:t>
-      </w:r>
-      <w:r>
-        <w:br/>
-      </w:r>
-      <w:r>
-        <w:rPr>
-          <w:rStyle w:val="VerbatimChar"/>
-        </w:rPr>
-        <w:t xml:space="preserve">#&gt;  dplyr         * 1.0.8   2022-02-08 [1] CRAN (R 4.1.2)</w:t>
+        <w:t xml:space="preserve">#&gt;  desc            1.4.1   2022-03-06 [1] CRAN (R 4.1.0)</w:t>
+      </w:r>
+      <w:r>
+        <w:br/>
+      </w:r>
+      <w:r>
+        <w:rPr>
+          <w:rStyle w:val="VerbatimChar"/>
+        </w:rPr>
+        <w:t xml:space="preserve">#&gt;  devtools        2.4.3   2021-11-30 [1] CRAN (R 4.1.1)</w:t>
+      </w:r>
+      <w:r>
+        <w:br/>
+      </w:r>
+      <w:r>
+        <w:rPr>
+          <w:rStyle w:val="VerbatimChar"/>
+        </w:rPr>
+        <w:t xml:space="preserve">#&gt;  digest          0.6.29  2021-12-01 [1] CRAN (R 4.1.1)</w:t>
+      </w:r>
+      <w:r>
+        <w:br/>
+      </w:r>
+      <w:r>
+        <w:rPr>
+          <w:rStyle w:val="VerbatimChar"/>
+        </w:rPr>
+        <w:t xml:space="preserve">#&gt;  dplyr         * 1.0.8   2022-02-08 [1] CRAN (R 4.1.1)</w:t>
       </w:r>
       <w:r>
         <w:br/>
@@ -1069,16 +1225,16 @@
         <w:rPr>
           <w:rStyle w:val="VerbatimChar"/>
         </w:rPr>
-        <w:t xml:space="preserve">#&gt;  evaluate        0.15    2022-02-18 [1] CRAN (R 4.1.2)</w:t>
-      </w:r>
-      <w:r>
-        <w:br/>
-      </w:r>
-      <w:r>
-        <w:rPr>
-          <w:rStyle w:val="VerbatimChar"/>
-        </w:rPr>
-        <w:t xml:space="preserve">#&gt;  fansi           1.0.2   2022-01-14 [1] CRAN (R 4.1.2)</w:t>
+        <w:t xml:space="preserve">#&gt;  evaluate        0.15    2022-02-18 [1] CRAN (R 4.1.1)</w:t>
+      </w:r>
+      <w:r>
+        <w:br/>
+      </w:r>
+      <w:r>
+        <w:rPr>
+          <w:rStyle w:val="VerbatimChar"/>
+        </w:rPr>
+        <w:t xml:space="preserve">#&gt;  fansi           1.0.2   2022-01-14 [1] CRAN (R 4.1.1)</w:t>
       </w:r>
       <w:r>
         <w:br/>
@@ -1105,25 +1261,25 @@
         <w:rPr>
           <w:rStyle w:val="VerbatimChar"/>
         </w:rPr>
-        <w:t xml:space="preserve">#&gt;  forcats       * 0.5.1   2021-01-27 [1] CRAN (R 4.1.0)</w:t>
-      </w:r>
-      <w:r>
-        <w:br/>
-      </w:r>
-      <w:r>
-        <w:rPr>
-          <w:rStyle w:val="VerbatimChar"/>
-        </w:rPr>
-        <w:t xml:space="preserve">#&gt;  fs              1.5.2   2021-12-08 [1] CRAN (R 4.1.0)</w:t>
-      </w:r>
-      <w:r>
-        <w:br/>
-      </w:r>
-      <w:r>
-        <w:rPr>
-          <w:rStyle w:val="VerbatimChar"/>
-        </w:rPr>
-        <w:t xml:space="preserve">#&gt;  generics        0.1.2   2022-01-31 [1] CRAN (R 4.1.2)</w:t>
+        <w:t xml:space="preserve">#&gt;  forcats       * 0.5.1   2021-01-27 [1] CRAN (R 4.1.1)</w:t>
+      </w:r>
+      <w:r>
+        <w:br/>
+      </w:r>
+      <w:r>
+        <w:rPr>
+          <w:rStyle w:val="VerbatimChar"/>
+        </w:rPr>
+        <w:t xml:space="preserve">#&gt;  fs              1.5.2   2021-12-08 [1] CRAN (R 4.1.1)</w:t>
+      </w:r>
+      <w:r>
+        <w:br/>
+      </w:r>
+      <w:r>
+        <w:rPr>
+          <w:rStyle w:val="VerbatimChar"/>
+        </w:rPr>
+        <w:t xml:space="preserve">#&gt;  generics        0.1.2   2022-01-31 [1] CRAN (R 4.1.1)</w:t>
       </w:r>
       <w:r>
         <w:br/>
@@ -1141,34 +1297,34 @@
         <w:rPr>
           <w:rStyle w:val="VerbatimChar"/>
         </w:rPr>
-        <w:t xml:space="preserve">#&gt;  ggplot2       * 3.3.5   2021-06-25 [1] CRAN (R 4.1.0)</w:t>
-      </w:r>
-      <w:r>
-        <w:br/>
-      </w:r>
-      <w:r>
-        <w:rPr>
-          <w:rStyle w:val="VerbatimChar"/>
-        </w:rPr>
-        <w:t xml:space="preserve">#&gt;  glue            1.6.2   2022-02-24 [1] CRAN (R 4.1.2)</w:t>
-      </w:r>
-      <w:r>
-        <w:br/>
-      </w:r>
-      <w:r>
-        <w:rPr>
-          <w:rStyle w:val="VerbatimChar"/>
-        </w:rPr>
-        <w:t xml:space="preserve">#&gt;  gtable          0.3.0   2019-03-25 [1] CRAN (R 4.1.0)</w:t>
-      </w:r>
-      <w:r>
-        <w:br/>
-      </w:r>
-      <w:r>
-        <w:rPr>
-          <w:rStyle w:val="VerbatimChar"/>
-        </w:rPr>
-        <w:t xml:space="preserve">#&gt;  haven           2.4.3   2021-08-04 [1] CRAN (R 4.1.0)</w:t>
+        <w:t xml:space="preserve">#&gt;  ggplot2       * 3.3.5   2021-06-25 [1] CRAN (R 4.1.1)</w:t>
+      </w:r>
+      <w:r>
+        <w:br/>
+      </w:r>
+      <w:r>
+        <w:rPr>
+          <w:rStyle w:val="VerbatimChar"/>
+        </w:rPr>
+        <w:t xml:space="preserve">#&gt;  glue            1.6.2   2022-02-24 [1] CRAN (R 4.1.1)</w:t>
+      </w:r>
+      <w:r>
+        <w:br/>
+      </w:r>
+      <w:r>
+        <w:rPr>
+          <w:rStyle w:val="VerbatimChar"/>
+        </w:rPr>
+        <w:t xml:space="preserve">#&gt;  gtable          0.3.0   2019-03-25 [1] CRAN (R 4.1.1)</w:t>
+      </w:r>
+      <w:r>
+        <w:br/>
+      </w:r>
+      <w:r>
+        <w:rPr>
+          <w:rStyle w:val="VerbatimChar"/>
+        </w:rPr>
+        <w:t xml:space="preserve">#&gt;  haven           2.4.3   2021-08-04 [1] CRAN (R 4.1.1)</w:t>
       </w:r>
       <w:r>
         <w:br/>
@@ -1195,16 +1351,16 @@
         <w:rPr>
           <w:rStyle w:val="VerbatimChar"/>
         </w:rPr>
-        <w:t xml:space="preserve">#&gt;  hms             1.1.1   2021-09-26 [1] CRAN (R 4.1.0)</w:t>
-      </w:r>
-      <w:r>
-        <w:br/>
-      </w:r>
-      <w:r>
-        <w:rPr>
-          <w:rStyle w:val="VerbatimChar"/>
-        </w:rPr>
-        <w:t xml:space="preserve">#&gt;  htmltools       0.5.2   2021-08-25 [1] CRAN (R 4.1.0)</w:t>
+        <w:t xml:space="preserve">#&gt;  hms             1.1.1   2021-09-26 [1] CRAN (R 4.1.1)</w:t>
+      </w:r>
+      <w:r>
+        <w:br/>
+      </w:r>
+      <w:r>
+        <w:rPr>
+          <w:rStyle w:val="VerbatimChar"/>
+        </w:rPr>
+        <w:t xml:space="preserve">#&gt;  htmltools       0.5.2   2021-08-25 [1] CRAN (R 4.1.1)</w:t>
       </w:r>
       <w:r>
         <w:br/>
@@ -1222,16 +1378,16 @@
         <w:rPr>
           <w:rStyle w:val="VerbatimChar"/>
         </w:rPr>
-        <w:t xml:space="preserve">#&gt;  jsonlite        1.8.0   2022-02-22 [1] CRAN (R 4.1.2)</w:t>
-      </w:r>
-      <w:r>
-        <w:br/>
-      </w:r>
-      <w:r>
-        <w:rPr>
-          <w:rStyle w:val="VerbatimChar"/>
-        </w:rPr>
-        <w:t xml:space="preserve">#&gt;  knitr           1.37.4  2022-01-29 [1] https://yihui.r-universe.dev (R 4.1.2)</w:t>
+        <w:t xml:space="preserve">#&gt;  jsonlite        1.8.0   2022-02-22 [1] CRAN (R 4.1.1)</w:t>
+      </w:r>
+      <w:r>
+        <w:br/>
+      </w:r>
+      <w:r>
+        <w:rPr>
+          <w:rStyle w:val="VerbatimChar"/>
+        </w:rPr>
+        <w:t xml:space="preserve">#&gt;  knitr           1.37    2021-12-16 [1] CRAN (R 4.1.1)</w:t>
       </w:r>
       <w:r>
         <w:br/>
@@ -1249,34 +1405,34 @@
         <w:rPr>
           <w:rStyle w:val="VerbatimChar"/>
         </w:rPr>
-        <w:t xml:space="preserve">#&gt;  lifecycle       1.0.1   2021-09-24 [1] CRAN (R 4.1.0)</w:t>
-      </w:r>
-      <w:r>
-        <w:br/>
-      </w:r>
-      <w:r>
-        <w:rPr>
-          <w:rStyle w:val="VerbatimChar"/>
-        </w:rPr>
-        <w:t xml:space="preserve">#&gt;  lubridate       1.8.0   2021-10-07 [1] CRAN (R 4.1.0)</w:t>
-      </w:r>
-      <w:r>
-        <w:br/>
-      </w:r>
-      <w:r>
-        <w:rPr>
-          <w:rStyle w:val="VerbatimChar"/>
-        </w:rPr>
-        <w:t xml:space="preserve">#&gt;  magrittr        2.0.2   2022-01-26 [1] CRAN (R 4.1.2)</w:t>
-      </w:r>
-      <w:r>
-        <w:br/>
-      </w:r>
-      <w:r>
-        <w:rPr>
-          <w:rStyle w:val="VerbatimChar"/>
-        </w:rPr>
-        <w:t xml:space="preserve">#&gt;  memoise         2.0.1   2021-11-26 [1] CRAN (R 4.1.0)</w:t>
+        <w:t xml:space="preserve">#&gt;  lifecycle       1.0.1   2021-09-24 [1] CRAN (R 4.1.1)</w:t>
+      </w:r>
+      <w:r>
+        <w:br/>
+      </w:r>
+      <w:r>
+        <w:rPr>
+          <w:rStyle w:val="VerbatimChar"/>
+        </w:rPr>
+        <w:t xml:space="preserve">#&gt;  lubridate       1.8.0   2021-10-07 [1] CRAN (R 4.1.1)</w:t>
+      </w:r>
+      <w:r>
+        <w:br/>
+      </w:r>
+      <w:r>
+        <w:rPr>
+          <w:rStyle w:val="VerbatimChar"/>
+        </w:rPr>
+        <w:t xml:space="preserve">#&gt;  magrittr        2.0.2   2022-01-26 [1] CRAN (R 4.1.1)</w:t>
+      </w:r>
+      <w:r>
+        <w:br/>
+      </w:r>
+      <w:r>
+        <w:rPr>
+          <w:rStyle w:val="VerbatimChar"/>
+        </w:rPr>
+        <w:t xml:space="preserve">#&gt;  memoise         2.0.1   2021-11-26 [1] CRAN (R 4.1.1)</w:t>
       </w:r>
       <w:r>
         <w:br/>
@@ -1303,16 +1459,16 @@
         <w:rPr>
           <w:rStyle w:val="VerbatimChar"/>
         </w:rPr>
-        <w:t xml:space="preserve">#&gt;  pillar          1.7.0   2022-02-01 [1] CRAN (R 4.1.2)</w:t>
-      </w:r>
-      <w:r>
-        <w:br/>
-      </w:r>
-      <w:r>
-        <w:rPr>
-          <w:rStyle w:val="VerbatimChar"/>
-        </w:rPr>
-        <w:t xml:space="preserve">#&gt;  pkgbuild        1.3.1   2021-12-20 [1] CRAN (R 4.1.0)</w:t>
+        <w:t xml:space="preserve">#&gt;  pillar          1.7.0   2022-02-01 [1] CRAN (R 4.1.1)</w:t>
+      </w:r>
+      <w:r>
+        <w:br/>
+      </w:r>
+      <w:r>
+        <w:rPr>
+          <w:rStyle w:val="VerbatimChar"/>
+        </w:rPr>
+        <w:t xml:space="preserve">#&gt;  pkgbuild        1.3.1   2021-12-20 [1] CRAN (R 4.1.1)</w:t>
       </w:r>
       <w:r>
         <w:br/>
@@ -1330,7 +1486,7 @@
         <w:rPr>
           <w:rStyle w:val="VerbatimChar"/>
         </w:rPr>
-        <w:t xml:space="preserve">#&gt;  pkgload         1.2.4   2021-11-30 [1] CRAN (R 4.1.0)</w:t>
+        <w:t xml:space="preserve">#&gt;  pkgload         1.2.4   2021-11-30 [1] CRAN (R 4.1.1)</w:t>
       </w:r>
       <w:r>
         <w:br/>
@@ -1375,43 +1531,43 @@
         <w:rPr>
           <w:rStyle w:val="VerbatimChar"/>
         </w:rPr>
-        <w:t xml:space="preserve">#&gt;  R6              2.5.1   2021-08-19 [1] CRAN (R 4.1.0)</w:t>
-      </w:r>
-      <w:r>
-        <w:br/>
-      </w:r>
-      <w:r>
-        <w:rPr>
-          <w:rStyle w:val="VerbatimChar"/>
-        </w:rPr>
-        <w:t xml:space="preserve">#&gt;  rbibutils       2.2.7   2021-12-07 [1] CRAN (R 4.1.0)</w:t>
-      </w:r>
-      <w:r>
-        <w:br/>
-      </w:r>
-      <w:r>
-        <w:rPr>
-          <w:rStyle w:val="VerbatimChar"/>
-        </w:rPr>
-        <w:t xml:space="preserve">#&gt;  Rcpp            1.0.8   2022-01-13 [1] CRAN (R 4.1.2)</w:t>
-      </w:r>
-      <w:r>
-        <w:br/>
-      </w:r>
-      <w:r>
-        <w:rPr>
-          <w:rStyle w:val="VerbatimChar"/>
-        </w:rPr>
-        <w:t xml:space="preserve">#&gt;  Rdpack          2.1.4   2022-02-18 [1] CRAN (R 4.1.2)</w:t>
-      </w:r>
-      <w:r>
-        <w:br/>
-      </w:r>
-      <w:r>
-        <w:rPr>
-          <w:rStyle w:val="VerbatimChar"/>
-        </w:rPr>
-        <w:t xml:space="preserve">#&gt;  readr         * 2.1.2   2022-01-30 [1] CRAN (R 4.1.2)</w:t>
+        <w:t xml:space="preserve">#&gt;  R6              2.5.1   2021-08-19 [1] CRAN (R 4.1.1)</w:t>
+      </w:r>
+      <w:r>
+        <w:br/>
+      </w:r>
+      <w:r>
+        <w:rPr>
+          <w:rStyle w:val="VerbatimChar"/>
+        </w:rPr>
+        <w:t xml:space="preserve">#&gt;  rbibutils       2.2.7   2021-12-07 [1] CRAN (R 4.1.1)</w:t>
+      </w:r>
+      <w:r>
+        <w:br/>
+      </w:r>
+      <w:r>
+        <w:rPr>
+          <w:rStyle w:val="VerbatimChar"/>
+        </w:rPr>
+        <w:t xml:space="preserve">#&gt;  Rcpp            1.0.8   2022-01-13 [1] CRAN (R 4.1.1)</w:t>
+      </w:r>
+      <w:r>
+        <w:br/>
+      </w:r>
+      <w:r>
+        <w:rPr>
+          <w:rStyle w:val="VerbatimChar"/>
+        </w:rPr>
+        <w:t xml:space="preserve">#&gt;  Rdpack          2.1.4   2022-02-18 [1] CRAN (R 4.1.1)</w:t>
+      </w:r>
+      <w:r>
+        <w:br/>
+      </w:r>
+      <w:r>
+        <w:rPr>
+          <w:rStyle w:val="VerbatimChar"/>
+        </w:rPr>
+        <w:t xml:space="preserve">#&gt;  readr         * 2.1.2   2022-01-30 [1] CRAN (R 4.1.1)</w:t>
       </w:r>
       <w:r>
         <w:br/>
@@ -1429,34 +1585,34 @@
         <w:rPr>
           <w:rStyle w:val="VerbatimChar"/>
         </w:rPr>
-        <w:t xml:space="preserve">#&gt;  remotes         2.4.2   2021-11-30 [1] CRAN (R 4.1.0)</w:t>
-      </w:r>
-      <w:r>
-        <w:br/>
-      </w:r>
-      <w:r>
-        <w:rPr>
-          <w:rStyle w:val="VerbatimChar"/>
-        </w:rPr>
-        <w:t xml:space="preserve">#&gt;  reprex          2.0.1   2021-08-05 [1] CRAN (R 4.1.0)</w:t>
-      </w:r>
-      <w:r>
-        <w:br/>
-      </w:r>
-      <w:r>
-        <w:rPr>
-          <w:rStyle w:val="VerbatimChar"/>
-        </w:rPr>
-        <w:t xml:space="preserve">#&gt;  rlang           1.0.2   2022-03-04 [1] CRAN (R 4.1.2)</w:t>
-      </w:r>
-      <w:r>
-        <w:br/>
-      </w:r>
-      <w:r>
-        <w:rPr>
-          <w:rStyle w:val="VerbatimChar"/>
-        </w:rPr>
-        <w:t xml:space="preserve">#&gt;  rmarkdown       2.12    2022-03-02 [1] CRAN (R 4.1.2)</w:t>
+        <w:t xml:space="preserve">#&gt;  remotes         2.4.2   2021-11-30 [1] CRAN (R 4.1.1)</w:t>
+      </w:r>
+      <w:r>
+        <w:br/>
+      </w:r>
+      <w:r>
+        <w:rPr>
+          <w:rStyle w:val="VerbatimChar"/>
+        </w:rPr>
+        <w:t xml:space="preserve">#&gt;  reprex          2.0.1   2021-08-05 [1] CRAN (R 4.1.1)</w:t>
+      </w:r>
+      <w:r>
+        <w:br/>
+      </w:r>
+      <w:r>
+        <w:rPr>
+          <w:rStyle w:val="VerbatimChar"/>
+        </w:rPr>
+        <w:t xml:space="preserve">#&gt;  rlang           1.0.2   2022-03-04 [1] CRAN (R 4.1.1)</w:t>
+      </w:r>
+      <w:r>
+        <w:br/>
+      </w:r>
+      <w:r>
+        <w:rPr>
+          <w:rStyle w:val="VerbatimChar"/>
+        </w:rPr>
+        <w:t xml:space="preserve">#&gt;  rmarkdown       2.12    2022-03-02 [1] CRAN (R 4.1.1)</w:t>
       </w:r>
       <w:r>
         <w:br/>
@@ -1483,7 +1639,7 @@
         <w:rPr>
           <w:rStyle w:val="VerbatimChar"/>
         </w:rPr>
-        <w:t xml:space="preserve">#&gt;  rvest           1.0.2   2021-10-16 [1] CRAN (R 4.1.0)</w:t>
+        <w:t xml:space="preserve">#&gt;  rvest           1.0.2   2021-10-16 [1] CRAN (R 4.1.1)</w:t>
       </w:r>
       <w:r>
         <w:br/>
@@ -1501,61 +1657,61 @@
         <w:rPr>
           <w:rStyle w:val="VerbatimChar"/>
         </w:rPr>
-        <w:t xml:space="preserve">#&gt;  sessioninfo     1.2.2   2021-12-06 [1] CRAN (R 4.1.0)</w:t>
-      </w:r>
-      <w:r>
-        <w:br/>
-      </w:r>
-      <w:r>
-        <w:rPr>
-          <w:rStyle w:val="VerbatimChar"/>
-        </w:rPr>
-        <w:t xml:space="preserve">#&gt;  stringi         1.7.6   2021-11-29 [1] CRAN (R 4.1.0)</w:t>
-      </w:r>
-      <w:r>
-        <w:br/>
-      </w:r>
-      <w:r>
-        <w:rPr>
-          <w:rStyle w:val="VerbatimChar"/>
-        </w:rPr>
-        <w:t xml:space="preserve">#&gt;  stringr       * 1.4.0   2019-02-10 [1] CRAN (R 4.1.0)</w:t>
-      </w:r>
-      <w:r>
-        <w:br/>
-      </w:r>
-      <w:r>
-        <w:rPr>
-          <w:rStyle w:val="VerbatimChar"/>
-        </w:rPr>
-        <w:t xml:space="preserve">#&gt;  testthat        3.1.2   2022-01-20 [1] CRAN (R 4.1.2)</w:t>
-      </w:r>
-      <w:r>
-        <w:br/>
-      </w:r>
-      <w:r>
-        <w:rPr>
-          <w:rStyle w:val="VerbatimChar"/>
-        </w:rPr>
-        <w:t xml:space="preserve">#&gt;  tibble        * 3.1.6   2021-11-07 [1] CRAN (R 4.1.0)</w:t>
-      </w:r>
-      <w:r>
-        <w:br/>
-      </w:r>
-      <w:r>
-        <w:rPr>
-          <w:rStyle w:val="VerbatimChar"/>
-        </w:rPr>
-        <w:t xml:space="preserve">#&gt;  tidyr         * 1.2.0   2022-02-01 [1] CRAN (R 4.1.2)</w:t>
-      </w:r>
-      <w:r>
-        <w:br/>
-      </w:r>
-      <w:r>
-        <w:rPr>
-          <w:rStyle w:val="VerbatimChar"/>
-        </w:rPr>
-        <w:t xml:space="preserve">#&gt;  tidyselect      1.1.2   2022-02-21 [1] CRAN (R 4.1.2)</w:t>
+        <w:t xml:space="preserve">#&gt;  sessioninfo     1.2.2   2021-12-06 [1] CRAN (R 4.1.1)</w:t>
+      </w:r>
+      <w:r>
+        <w:br/>
+      </w:r>
+      <w:r>
+        <w:rPr>
+          <w:rStyle w:val="VerbatimChar"/>
+        </w:rPr>
+        <w:t xml:space="preserve">#&gt;  stringi         1.7.6   2021-11-29 [1] CRAN (R 4.1.1)</w:t>
+      </w:r>
+      <w:r>
+        <w:br/>
+      </w:r>
+      <w:r>
+        <w:rPr>
+          <w:rStyle w:val="VerbatimChar"/>
+        </w:rPr>
+        <w:t xml:space="preserve">#&gt;  stringr       * 1.4.0   2019-02-10 [1] CRAN (R 4.1.1)</w:t>
+      </w:r>
+      <w:r>
+        <w:br/>
+      </w:r>
+      <w:r>
+        <w:rPr>
+          <w:rStyle w:val="VerbatimChar"/>
+        </w:rPr>
+        <w:t xml:space="preserve">#&gt;  testthat        3.1.2   2022-01-20 [1] CRAN (R 4.1.1)</w:t>
+      </w:r>
+      <w:r>
+        <w:br/>
+      </w:r>
+      <w:r>
+        <w:rPr>
+          <w:rStyle w:val="VerbatimChar"/>
+        </w:rPr>
+        <w:t xml:space="preserve">#&gt;  tibble        * 3.1.6   2021-11-07 [1] CRAN (R 4.1.1)</w:t>
+      </w:r>
+      <w:r>
+        <w:br/>
+      </w:r>
+      <w:r>
+        <w:rPr>
+          <w:rStyle w:val="VerbatimChar"/>
+        </w:rPr>
+        <w:t xml:space="preserve">#&gt;  tidyr         * 1.2.0   2022-02-01 [1] CRAN (R 4.1.1)</w:t>
+      </w:r>
+      <w:r>
+        <w:br/>
+      </w:r>
+      <w:r>
+        <w:rPr>
+          <w:rStyle w:val="VerbatimChar"/>
+        </w:rPr>
+        <w:t xml:space="preserve">#&gt;  tidyselect      1.1.2   2022-02-21 [1] CRAN (R 4.1.1)</w:t>
       </w:r>
       <w:r>
         <w:br/>
@@ -1573,16 +1729,16 @@
         <w:rPr>
           <w:rStyle w:val="VerbatimChar"/>
         </w:rPr>
-        <w:t xml:space="preserve">#&gt;  tzdb            0.2.0   2021-10-27 [1] CRAN (R 4.1.0)</w:t>
-      </w:r>
-      <w:r>
-        <w:br/>
-      </w:r>
-      <w:r>
-        <w:rPr>
-          <w:rStyle w:val="VerbatimChar"/>
-        </w:rPr>
-        <w:t xml:space="preserve">#&gt;  usethis         2.1.5   2021-12-09 [1] CRAN (R 4.1.0)</w:t>
+        <w:t xml:space="preserve">#&gt;  tzdb            0.2.0   2021-10-27 [1] CRAN (R 4.1.1)</w:t>
+      </w:r>
+      <w:r>
+        <w:br/>
+      </w:r>
+      <w:r>
+        <w:rPr>
+          <w:rStyle w:val="VerbatimChar"/>
+        </w:rPr>
+        <w:t xml:space="preserve">#&gt;  usethis         2.1.5   2021-12-09 [1] CRAN (R 4.1.1)</w:t>
       </w:r>
       <w:r>
         <w:br/>
@@ -1618,34 +1774,34 @@
         <w:rPr>
           <w:rStyle w:val="VerbatimChar"/>
         </w:rPr>
-        <w:t xml:space="preserve">#&gt;  withr           2.5.0   2022-03-03 [1] CRAN (R 4.1.2)</w:t>
-      </w:r>
-      <w:r>
-        <w:br/>
-      </w:r>
-      <w:r>
-        <w:rPr>
-          <w:rStyle w:val="VerbatimChar"/>
-        </w:rPr>
-        <w:t xml:space="preserve">#&gt;  xfun            0.30    2022-03-02 [1] CRAN (R 4.1.2)</w:t>
-      </w:r>
-      <w:r>
-        <w:br/>
-      </w:r>
-      <w:r>
-        <w:rPr>
-          <w:rStyle w:val="VerbatimChar"/>
-        </w:rPr>
-        <w:t xml:space="preserve">#&gt;  xml2            1.3.3   2021-11-30 [1] CRAN (R 4.1.0)</w:t>
-      </w:r>
-      <w:r>
-        <w:br/>
-      </w:r>
-      <w:r>
-        <w:rPr>
-          <w:rStyle w:val="VerbatimChar"/>
-        </w:rPr>
-        <w:t xml:space="preserve">#&gt;  yaml            2.3.5   2022-02-21 [1] CRAN (R 4.1.2)</w:t>
+        <w:t xml:space="preserve">#&gt;  withr           2.5.0   2022-03-03 [1] CRAN (R 4.1.1)</w:t>
+      </w:r>
+      <w:r>
+        <w:br/>
+      </w:r>
+      <w:r>
+        <w:rPr>
+          <w:rStyle w:val="VerbatimChar"/>
+        </w:rPr>
+        <w:t xml:space="preserve">#&gt;  xfun            0.30    2022-03-02 [1] CRAN (R 4.1.1)</w:t>
+      </w:r>
+      <w:r>
+        <w:br/>
+      </w:r>
+      <w:r>
+        <w:rPr>
+          <w:rStyle w:val="VerbatimChar"/>
+        </w:rPr>
+        <w:t xml:space="preserve">#&gt;  xml2            1.3.3   2021-11-30 [1] CRAN (R 4.1.1)</w:t>
+      </w:r>
+      <w:r>
+        <w:br/>
+      </w:r>
+      <w:r>
+        <w:rPr>
+          <w:rStyle w:val="VerbatimChar"/>
+        </w:rPr>
+        <w:t xml:space="preserve">#&gt;  yaml            2.3.5   2022-02-21 [1] CRAN (R 4.1.1)</w:t>
       </w:r>
       <w:r>
         <w:br/>
@@ -1663,7 +1819,7 @@
         <w:rPr>
           <w:rStyle w:val="VerbatimChar"/>
         </w:rPr>
-        <w:t xml:space="preserve">#&gt;  [1] /Library/Frameworks/R.framework/Versions/4.1/Resources/library</w:t>
+        <w:t xml:space="preserve">#&gt;  [1] /Library/Frameworks/R.framework/Versions/4.1-arm64/Resources/library</w:t>
       </w:r>
       <w:r>
         <w:br/>
@@ -1700,32 +1856,32 @@
         <w:rPr>
           <w:rStyle w:val="VerbatimChar"/>
         </w:rPr>
-        <w:t xml:space="preserve">#&gt; Local:    master /Users/bmarwick/Desktop/tcsakoreanpaleolithic</w:t>
-      </w:r>
-      <w:r>
-        <w:br/>
-      </w:r>
-      <w:r>
-        <w:rPr>
-          <w:rStyle w:val="VerbatimChar"/>
-        </w:rPr>
-        <w:t xml:space="preserve">#&gt; Remote:   master @ origin (https://github.com/parkgayoung/tcsakoreanpaleolithic)</w:t>
-      </w:r>
-      <w:r>
-        <w:br/>
-      </w:r>
-      <w:r>
-        <w:rPr>
-          <w:rStyle w:val="VerbatimChar"/>
-        </w:rPr>
-        <w:t xml:space="preserve">#&gt; Head:     [f6e809d] 2022-03-14: add data points on boxplot</w:t>
+        <w:t xml:space="preserve">#&gt; Local:    master /Users/gayoungp/Desktop/tcsakoreanpaleolithic</w:t>
+      </w:r>
+      <w:r>
+        <w:br/>
+      </w:r>
+      <w:r>
+        <w:rPr>
+          <w:rStyle w:val="VerbatimChar"/>
+        </w:rPr>
+        <w:t xml:space="preserve">#&gt; Remote:   master @ origin (https://github.com/parkgayoung/tcsakoreanpaleolithic.git)</w:t>
+      </w:r>
+      <w:r>
+        <w:br/>
+      </w:r>
+      <w:r>
+        <w:rPr>
+          <w:rStyle w:val="VerbatimChar"/>
+        </w:rPr>
+        <w:t xml:space="preserve">#&gt; Head:     [967531f] 2022-03-14: Some basic exploration of the data, move code to Rmd</w:t>
       </w:r>
     </w:p>
     <w:bookmarkEnd w:id="38"/>
     <w:bookmarkEnd w:id="39"/>
     <w:sectPr>
-      <w:pgSz w:h="15840" w:w="12240"/>
-      <w:pgMar w:bottom="1440" w:footer="720" w:gutter="0" w:header="720" w:left="1440" w:right="1440" w:top="1440"/>
+      <w:pgSz w:w="12240" w:h="15840"/>
+      <w:pgMar w:top="1440" w:right="1440" w:bottom="1440" w:left="1440" w:header="720" w:footer="720" w:gutter="0"/>
       <w:lnNumType w:countBy="1" w:restart="continuous"/>
       <w:cols w:space="720"/>
       <w:docGrid w:linePitch="326"/>
@@ -1758,8 +1914,8 @@
 </file>
 
 <file path=word/numbering.xml><?xml version="1.0" encoding="utf-8"?>
-<w:numbering xmlns:aink="http://schemas.microsoft.com/office/drawing/2016/ink" xmlns:am3d="http://schemas.microsoft.com/office/drawing/2017/model3d" xmlns:cx="http://schemas.microsoft.com/office/drawing/2014/chartex" xmlns:cx1="http://schemas.microsoft.com/office/drawing/2015/9/8/chartex" xmlns:cx2="http://schemas.microsoft.com/office/drawing/2015/10/21/chartex" xmlns:cx3="http://schemas.microsoft.com/office/drawing/2016/5/9/chartex" xmlns:cx4="http://schemas.microsoft.com/office/drawing/2016/5/10/chartex" xmlns:cx5="http://schemas.microsoft.com/office/drawing/2016/5/11/chartex" xmlns:cx6="http://schemas.microsoft.com/office/drawing/2016/5/12/chartex" xmlns:cx7="http://schemas.microsoft.com/office/drawing/2016/5/13/chartex" xmlns:cx8="http://schemas.microsoft.com/office/drawing/2016/5/14/chartex" xmlns:m="http://schemas.openxmlformats.org/officeDocument/2006/math" xmlns:mc="http://schemas.openxmlformats.org/markup-compatibility/2006" xmlns:o="urn:schemas-microsoft-com:office:office" xmlns:r="http://schemas.openxmlformats.org/officeDocument/2006/relationships" xmlns:v="urn:schemas-microsoft-com:vml" xmlns:w="http://schemas.openxmlformats.org/wordprocessingml/2006/main" xmlns:w10="urn:schemas-microsoft-com:office:word" xmlns:w14="http://schemas.microsoft.com/office/word/2010/wordml" xmlns:w15="http://schemas.microsoft.com/office/word/2012/wordml" xmlns:w16="http://schemas.microsoft.com/office/word/2018/wordml" xmlns:w16cex="http://schemas.microsoft.com/office/word/2018/wordml/cex" xmlns:w16cid="http://schemas.microsoft.com/office/word/2016/wordml/cid" xmlns:w16se="http://schemas.microsoft.com/office/word/2015/wordml/symex" xmlns:wne="http://schemas.microsoft.com/office/word/2006/wordml" xmlns:wp="http://schemas.openxmlformats.org/drawingml/2006/wordprocessingDrawing" xmlns:wp14="http://schemas.microsoft.com/office/word/2010/wordprocessingDrawing" xmlns:wpc="http://schemas.microsoft.com/office/word/2010/wordprocessingCanvas" xmlns:wpg="http://schemas.microsoft.com/office/word/2010/wordprocessingGroup" xmlns:wpi="http://schemas.microsoft.com/office/word/2010/wordprocessingInk" xmlns:wps="http://schemas.microsoft.com/office/word/2010/wordprocessingShape" mc:Ignorable="w14 w15 w16se w16cid w16 w16cex wp14">
-  <w:abstractNum w15:restartNumberingAfterBreak="0" w:abstractNumId="0">
+<w:numbering xmlns:wpc="http://schemas.microsoft.com/office/word/2010/wordprocessingCanvas" xmlns:cx="http://schemas.microsoft.com/office/drawing/2014/chartex" xmlns:cx1="http://schemas.microsoft.com/office/drawing/2015/9/8/chartex" xmlns:cx2="http://schemas.microsoft.com/office/drawing/2015/10/21/chartex" xmlns:cx3="http://schemas.microsoft.com/office/drawing/2016/5/9/chartex" xmlns:cx4="http://schemas.microsoft.com/office/drawing/2016/5/10/chartex" xmlns:cx5="http://schemas.microsoft.com/office/drawing/2016/5/11/chartex" xmlns:cx6="http://schemas.microsoft.com/office/drawing/2016/5/12/chartex" xmlns:cx7="http://schemas.microsoft.com/office/drawing/2016/5/13/chartex" xmlns:cx8="http://schemas.microsoft.com/office/drawing/2016/5/14/chartex" xmlns:mc="http://schemas.openxmlformats.org/markup-compatibility/2006" xmlns:aink="http://schemas.microsoft.com/office/drawing/2016/ink" xmlns:am3d="http://schemas.microsoft.com/office/drawing/2017/model3d" xmlns:o="urn:schemas-microsoft-com:office:office" xmlns:r="http://schemas.openxmlformats.org/officeDocument/2006/relationships" xmlns:m="http://schemas.openxmlformats.org/officeDocument/2006/math" xmlns:v="urn:schemas-microsoft-com:vml" xmlns:wp14="http://schemas.microsoft.com/office/word/2010/wordprocessingDrawing" xmlns:wp="http://schemas.openxmlformats.org/drawingml/2006/wordprocessingDrawing" xmlns:w10="urn:schemas-microsoft-com:office:word" xmlns:w="http://schemas.openxmlformats.org/wordprocessingml/2006/main" xmlns:w14="http://schemas.microsoft.com/office/word/2010/wordml" xmlns:w15="http://schemas.microsoft.com/office/word/2012/wordml" xmlns:w16cex="http://schemas.microsoft.com/office/word/2018/wordml/cex" xmlns:w16cid="http://schemas.microsoft.com/office/word/2016/wordml/cid" xmlns:w16="http://schemas.microsoft.com/office/word/2018/wordml" xmlns:w16se="http://schemas.microsoft.com/office/word/2015/wordml/symex" xmlns:wpg="http://schemas.microsoft.com/office/word/2010/wordprocessingGroup" xmlns:wpi="http://schemas.microsoft.com/office/word/2010/wordprocessingInk" xmlns:wne="http://schemas.microsoft.com/office/word/2006/wordml" xmlns:wps="http://schemas.microsoft.com/office/word/2010/wordprocessingShape" mc:Ignorable="w14 w15 w16se w16cid w16 w16cex wp14">
+  <w:abstractNum w:abstractNumId="0" w15:restartNumberingAfterBreak="0">
     <w:nsid w:val="95C299B2"/>
     <w:multiLevelType w:val="multilevel"/>
     <w:tmpl w:val="4A32D3E4"/>
@@ -1769,9 +1925,9 @@
       <w:lvlJc w:val="left"/>
       <w:pPr>
         <w:tabs>
-          <w:tab w:pos="0" w:val="num"/>
+          <w:tab w:val="num" w:pos="0"/>
         </w:tabs>
-        <w:ind w:hanging="480" w:left="480"/>
+        <w:ind w:left="480" w:hanging="480"/>
       </w:pPr>
     </w:lvl>
     <w:lvl w:ilvl="1">
@@ -1780,9 +1936,9 @@
       <w:lvlJc w:val="left"/>
       <w:pPr>
         <w:tabs>
-          <w:tab w:pos="720" w:val="num"/>
+          <w:tab w:val="num" w:pos="720"/>
         </w:tabs>
-        <w:ind w:hanging="480" w:left="1200"/>
+        <w:ind w:left="1200" w:hanging="480"/>
       </w:pPr>
     </w:lvl>
     <w:lvl w:ilvl="2">
@@ -1791,9 +1947,9 @@
       <w:lvlJc w:val="left"/>
       <w:pPr>
         <w:tabs>
-          <w:tab w:pos="1440" w:val="num"/>
+          <w:tab w:val="num" w:pos="1440"/>
         </w:tabs>
-        <w:ind w:hanging="480" w:left="1920"/>
+        <w:ind w:left="1920" w:hanging="480"/>
       </w:pPr>
     </w:lvl>
     <w:lvl w:ilvl="3">
@@ -1802,9 +1958,9 @@
       <w:lvlJc w:val="left"/>
       <w:pPr>
         <w:tabs>
-          <w:tab w:pos="2160" w:val="num"/>
+          <w:tab w:val="num" w:pos="2160"/>
         </w:tabs>
-        <w:ind w:hanging="480" w:left="2640"/>
+        <w:ind w:left="2640" w:hanging="480"/>
       </w:pPr>
     </w:lvl>
     <w:lvl w:ilvl="4">
@@ -1813,9 +1969,9 @@
       <w:lvlJc w:val="left"/>
       <w:pPr>
         <w:tabs>
-          <w:tab w:pos="2880" w:val="num"/>
+          <w:tab w:val="num" w:pos="2880"/>
         </w:tabs>
-        <w:ind w:hanging="480" w:left="3360"/>
+        <w:ind w:left="3360" w:hanging="480"/>
       </w:pPr>
     </w:lvl>
     <w:lvl w:ilvl="5">
@@ -1824,9 +1980,9 @@
       <w:lvlJc w:val="left"/>
       <w:pPr>
         <w:tabs>
-          <w:tab w:pos="3600" w:val="num"/>
+          <w:tab w:val="num" w:pos="3600"/>
         </w:tabs>
-        <w:ind w:hanging="480" w:left="4080"/>
+        <w:ind w:left="4080" w:hanging="480"/>
       </w:pPr>
     </w:lvl>
     <w:lvl w:ilvl="6">
@@ -1835,9 +1991,9 @@
       <w:lvlJc w:val="left"/>
       <w:pPr>
         <w:tabs>
-          <w:tab w:pos="4320" w:val="num"/>
+          <w:tab w:val="num" w:pos="4320"/>
         </w:tabs>
-        <w:ind w:hanging="480" w:left="4800"/>
+        <w:ind w:left="4800" w:hanging="480"/>
       </w:pPr>
     </w:lvl>
     <w:lvl w:ilvl="7">
@@ -1851,7 +2007,7 @@
       <w:lvlJc w:val="left"/>
     </w:lvl>
   </w:abstractNum>
-  <w:abstractNum w15:restartNumberingAfterBreak="0" w:abstractNumId="1">
+  <w:abstractNum w:abstractNumId="1" w15:restartNumberingAfterBreak="0">
     <w:nsid w:val="A7FBC57F"/>
     <w:multiLevelType w:val="multilevel"/>
     <w:tmpl w:val="313AFBD8"/>
@@ -1861,9 +2017,9 @@
       <w:lvlJc w:val="left"/>
       <w:pPr>
         <w:tabs>
-          <w:tab w:pos="0" w:val="num"/>
+          <w:tab w:val="num" w:pos="0"/>
         </w:tabs>
-        <w:ind w:hanging="480" w:left="480"/>
+        <w:ind w:left="480" w:hanging="480"/>
       </w:pPr>
     </w:lvl>
     <w:lvl w:ilvl="1">
@@ -1872,9 +2028,9 @@
       <w:lvlJc w:val="left"/>
       <w:pPr>
         <w:tabs>
-          <w:tab w:pos="720" w:val="num"/>
+          <w:tab w:val="num" w:pos="720"/>
         </w:tabs>
-        <w:ind w:hanging="480" w:left="1200"/>
+        <w:ind w:left="1200" w:hanging="480"/>
       </w:pPr>
     </w:lvl>
     <w:lvl w:ilvl="2">
@@ -1883,9 +2039,9 @@
       <w:lvlJc w:val="left"/>
       <w:pPr>
         <w:tabs>
-          <w:tab w:pos="1440" w:val="num"/>
+          <w:tab w:val="num" w:pos="1440"/>
         </w:tabs>
-        <w:ind w:hanging="480" w:left="1920"/>
+        <w:ind w:left="1920" w:hanging="480"/>
       </w:pPr>
     </w:lvl>
     <w:lvl w:ilvl="3">
@@ -1894,9 +2050,9 @@
       <w:lvlJc w:val="left"/>
       <w:pPr>
         <w:tabs>
-          <w:tab w:pos="2160" w:val="num"/>
+          <w:tab w:val="num" w:pos="2160"/>
         </w:tabs>
-        <w:ind w:hanging="480" w:left="2640"/>
+        <w:ind w:left="2640" w:hanging="480"/>
       </w:pPr>
     </w:lvl>
     <w:lvl w:ilvl="4">
@@ -1905,9 +2061,9 @@
       <w:lvlJc w:val="left"/>
       <w:pPr>
         <w:tabs>
-          <w:tab w:pos="2880" w:val="num"/>
+          <w:tab w:val="num" w:pos="2880"/>
         </w:tabs>
-        <w:ind w:hanging="480" w:left="3360"/>
+        <w:ind w:left="3360" w:hanging="480"/>
       </w:pPr>
     </w:lvl>
     <w:lvl w:ilvl="5">
@@ -1916,9 +2072,9 @@
       <w:lvlJc w:val="left"/>
       <w:pPr>
         <w:tabs>
-          <w:tab w:pos="3600" w:val="num"/>
+          <w:tab w:val="num" w:pos="3600"/>
         </w:tabs>
-        <w:ind w:hanging="480" w:left="4080"/>
+        <w:ind w:left="4080" w:hanging="480"/>
       </w:pPr>
     </w:lvl>
     <w:lvl w:ilvl="6">
@@ -1927,9 +2083,9 @@
       <w:lvlJc w:val="left"/>
       <w:pPr>
         <w:tabs>
-          <w:tab w:pos="4320" w:val="num"/>
+          <w:tab w:val="num" w:pos="4320"/>
         </w:tabs>
-        <w:ind w:hanging="480" w:left="4800"/>
+        <w:ind w:left="4800" w:hanging="480"/>
       </w:pPr>
     </w:lvl>
     <w:lvl w:ilvl="7">
@@ -1943,7 +2099,7 @@
       <w:lvlJc w:val="left"/>
     </w:lvl>
   </w:abstractNum>
-  <w:abstractNum w15:restartNumberingAfterBreak="0" w:abstractNumId="2">
+  <w:abstractNum w:abstractNumId="2" w15:restartNumberingAfterBreak="0">
     <w:nsid w:val="E17F69BA"/>
     <w:multiLevelType w:val="multilevel"/>
     <w:tmpl w:val="62AA6D94"/>
@@ -1953,9 +2109,9 @@
       <w:lvlJc w:val="left"/>
       <w:pPr>
         <w:tabs>
-          <w:tab w:pos="0" w:val="num"/>
+          <w:tab w:val="num" w:pos="0"/>
         </w:tabs>
-        <w:ind w:hanging="480" w:left="480"/>
+        <w:ind w:left="480" w:hanging="480"/>
       </w:pPr>
     </w:lvl>
     <w:lvl w:ilvl="1">
@@ -1964,9 +2120,9 @@
       <w:lvlJc w:val="left"/>
       <w:pPr>
         <w:tabs>
-          <w:tab w:pos="720" w:val="num"/>
+          <w:tab w:val="num" w:pos="720"/>
         </w:tabs>
-        <w:ind w:hanging="480" w:left="1200"/>
+        <w:ind w:left="1200" w:hanging="480"/>
       </w:pPr>
     </w:lvl>
     <w:lvl w:ilvl="2">
@@ -1975,9 +2131,9 @@
       <w:lvlJc w:val="left"/>
       <w:pPr>
         <w:tabs>
-          <w:tab w:pos="1440" w:val="num"/>
+          <w:tab w:val="num" w:pos="1440"/>
         </w:tabs>
-        <w:ind w:hanging="480" w:left="1920"/>
+        <w:ind w:left="1920" w:hanging="480"/>
       </w:pPr>
     </w:lvl>
     <w:lvl w:ilvl="3">
@@ -1986,9 +2142,9 @@
       <w:lvlJc w:val="left"/>
       <w:pPr>
         <w:tabs>
-          <w:tab w:pos="2160" w:val="num"/>
+          <w:tab w:val="num" w:pos="2160"/>
         </w:tabs>
-        <w:ind w:hanging="480" w:left="2640"/>
+        <w:ind w:left="2640" w:hanging="480"/>
       </w:pPr>
     </w:lvl>
     <w:lvl w:ilvl="4">
@@ -1997,9 +2153,9 @@
       <w:lvlJc w:val="left"/>
       <w:pPr>
         <w:tabs>
-          <w:tab w:pos="2880" w:val="num"/>
+          <w:tab w:val="num" w:pos="2880"/>
         </w:tabs>
-        <w:ind w:hanging="480" w:left="3360"/>
+        <w:ind w:left="3360" w:hanging="480"/>
       </w:pPr>
     </w:lvl>
     <w:lvl w:ilvl="5">
@@ -2008,9 +2164,9 @@
       <w:lvlJc w:val="left"/>
       <w:pPr>
         <w:tabs>
-          <w:tab w:pos="3600" w:val="num"/>
+          <w:tab w:val="num" w:pos="3600"/>
         </w:tabs>
-        <w:ind w:hanging="480" w:left="4080"/>
+        <w:ind w:left="4080" w:hanging="480"/>
       </w:pPr>
     </w:lvl>
     <w:lvl w:ilvl="6">
@@ -2019,9 +2175,9 @@
       <w:lvlJc w:val="left"/>
       <w:pPr>
         <w:tabs>
-          <w:tab w:pos="4320" w:val="num"/>
+          <w:tab w:val="num" w:pos="4320"/>
         </w:tabs>
-        <w:ind w:hanging="480" w:left="4800"/>
+        <w:ind w:left="4800" w:hanging="480"/>
       </w:pPr>
     </w:lvl>
     <w:lvl w:ilvl="7">
@@ -2036,7 +2192,7 @@
     </w:lvl>
   </w:abstractNum>
   <w:abstractNum w:abstractNumId="990">
-    <w:nsid w:val="A990"/>
+    <w:nsid w:val="2c1ae401"/>
     <w:multiLevelType w:val="multilevel"/>
     <w:lvl w:ilvl="0">
       <w:numFmt w:val="bullet"/>
@@ -2127,14 +2283,14 @@
 </file>
 
 <file path=word/styles.xml><?xml version="1.0" encoding="utf-8"?>
-<w:styles xmlns:mc="http://schemas.openxmlformats.org/markup-compatibility/2006" xmlns:r="http://schemas.openxmlformats.org/officeDocument/2006/relationships" xmlns:w="http://schemas.openxmlformats.org/wordprocessingml/2006/main" xmlns:w14="http://schemas.microsoft.com/office/word/2010/wordml" xmlns:w15="http://schemas.microsoft.com/office/word/2012/wordml" xmlns:w16="http://schemas.microsoft.com/office/word/2018/wordml" xmlns:w16cex="http://schemas.microsoft.com/office/word/2018/wordml/cex" xmlns:w16cid="http://schemas.microsoft.com/office/word/2016/wordml/cid" xmlns:w16se="http://schemas.microsoft.com/office/word/2015/wordml/symex" mc:Ignorable="w14 w15 w16se w16cid w16 w16cex">
+<w:styles xmlns:mc="http://schemas.openxmlformats.org/markup-compatibility/2006" xmlns:r="http://schemas.openxmlformats.org/officeDocument/2006/relationships" xmlns:w="http://schemas.openxmlformats.org/wordprocessingml/2006/main" xmlns:w14="http://schemas.microsoft.com/office/word/2010/wordml" xmlns:w15="http://schemas.microsoft.com/office/word/2012/wordml" xmlns:w16cex="http://schemas.microsoft.com/office/word/2018/wordml/cex" xmlns:w16cid="http://schemas.microsoft.com/office/word/2016/wordml/cid" xmlns:w16="http://schemas.microsoft.com/office/word/2018/wordml" xmlns:w16se="http://schemas.microsoft.com/office/word/2015/wordml/symex" mc:Ignorable="w14 w15 w16se w16cid w16 w16cex">
   <w:docDefaults>
     <w:rPrDefault>
       <w:rPr>
-        <w:rFonts w:asciiTheme="minorHAnsi" w:cstheme="minorBidi" w:eastAsiaTheme="minorHAnsi" w:hAnsiTheme="minorHAnsi"/>
+        <w:rFonts w:asciiTheme="minorHAnsi" w:eastAsiaTheme="minorHAnsi" w:hAnsiTheme="minorHAnsi" w:cstheme="minorBidi"/>
         <w:sz w:val="24"/>
         <w:szCs w:val="24"/>
-        <w:lang w:bidi="ar-SA" w:eastAsia="en-US" w:val="en-US"/>
+        <w:lang w:val="en-US" w:eastAsia="en-US" w:bidi="ar-SA"/>
       </w:rPr>
     </w:rPrDefault>
     <w:pPrDefault>
@@ -2143,7 +2299,7 @@
       </w:pPr>
     </w:pPrDefault>
   </w:docDefaults>
-  <w:latentStyles w:count="376" w:defLockedState="0" w:defQFormat="0" w:defSemiHidden="0" w:defUIPriority="0" w:defUnhideWhenUsed="0">
+  <w:latentStyles w:defLockedState="0" w:defUIPriority="0" w:defSemiHidden="0" w:defUnhideWhenUsed="0" w:defQFormat="0" w:count="376">
     <w:lsdException w:name="heading 2" w:semiHidden="1" w:unhideWhenUsed="1"/>
     <w:lsdException w:name="heading 3" w:semiHidden="1" w:unhideWhenUsed="1"/>
     <w:lsdException w:name="heading 4" w:semiHidden="1" w:unhideWhenUsed="1"/>
@@ -2491,11 +2647,11 @@
     <w:lsdException w:name="Unresolved Mention" w:semiHidden="1" w:uiPriority="99" w:unhideWhenUsed="1"/>
     <w:lsdException w:name="Smart Link" w:semiHidden="1" w:uiPriority="99" w:unhideWhenUsed="1"/>
   </w:latentStyles>
-  <w:style w:default="1" w:styleId="Normal" w:type="paragraph">
+  <w:style w:type="paragraph" w:default="1" w:styleId="Normal">
     <w:name w:val="Normal"/>
     <w:qFormat/>
   </w:style>
-  <w:style w:styleId="Heading1" w:type="paragraph">
+  <w:style w:type="paragraph" w:styleId="Heading1">
     <w:name w:val="heading 1"/>
     <w:basedOn w:val="Normal"/>
     <w:next w:val="BodyText"/>
@@ -2504,19 +2660,19 @@
     <w:pPr>
       <w:keepNext/>
       <w:keepLines/>
-      <w:spacing w:after="0" w:before="480"/>
+      <w:spacing w:before="480" w:after="0"/>
       <w:outlineLvl w:val="0"/>
     </w:pPr>
     <w:rPr>
-      <w:rFonts w:asciiTheme="majorHAnsi" w:cstheme="majorBidi" w:eastAsiaTheme="majorEastAsia" w:hAnsiTheme="majorHAnsi"/>
+      <w:rFonts w:asciiTheme="majorHAnsi" w:eastAsiaTheme="majorEastAsia" w:hAnsiTheme="majorHAnsi" w:cstheme="majorBidi"/>
       <w:b/>
       <w:bCs/>
-      <w:color w:themeColor="accent1" w:themeShade="B5" w:val="345A8A"/>
+      <w:color w:val="345A8A" w:themeColor="accent1" w:themeShade="B5"/>
       <w:sz w:val="32"/>
       <w:szCs w:val="32"/>
     </w:rPr>
   </w:style>
-  <w:style w:styleId="Heading2" w:type="paragraph">
+  <w:style w:type="paragraph" w:styleId="Heading2">
     <w:name w:val="heading 2"/>
     <w:basedOn w:val="Normal"/>
     <w:next w:val="BodyText"/>
@@ -2526,19 +2682,19 @@
     <w:pPr>
       <w:keepNext/>
       <w:keepLines/>
-      <w:spacing w:after="0" w:before="200"/>
+      <w:spacing w:before="200" w:after="0"/>
       <w:outlineLvl w:val="1"/>
     </w:pPr>
     <w:rPr>
-      <w:rFonts w:asciiTheme="majorHAnsi" w:cstheme="majorBidi" w:eastAsiaTheme="majorEastAsia" w:hAnsiTheme="majorHAnsi"/>
+      <w:rFonts w:asciiTheme="majorHAnsi" w:eastAsiaTheme="majorEastAsia" w:hAnsiTheme="majorHAnsi" w:cstheme="majorBidi"/>
       <w:b/>
       <w:bCs/>
-      <w:color w:themeColor="accent1" w:val="4F81BD"/>
+      <w:color w:val="4F81BD" w:themeColor="accent1"/>
       <w:sz w:val="32"/>
       <w:szCs w:val="32"/>
     </w:rPr>
   </w:style>
-  <w:style w:styleId="Heading3" w:type="paragraph">
+  <w:style w:type="paragraph" w:styleId="Heading3">
     <w:name w:val="heading 3"/>
     <w:basedOn w:val="Normal"/>
     <w:next w:val="BodyText"/>
@@ -2548,19 +2704,19 @@
     <w:pPr>
       <w:keepNext/>
       <w:keepLines/>
-      <w:spacing w:after="0" w:before="200"/>
+      <w:spacing w:before="200" w:after="0"/>
       <w:outlineLvl w:val="2"/>
     </w:pPr>
     <w:rPr>
-      <w:rFonts w:asciiTheme="majorHAnsi" w:cstheme="majorBidi" w:eastAsiaTheme="majorEastAsia" w:hAnsiTheme="majorHAnsi"/>
+      <w:rFonts w:asciiTheme="majorHAnsi" w:eastAsiaTheme="majorEastAsia" w:hAnsiTheme="majorHAnsi" w:cstheme="majorBidi"/>
       <w:b/>
       <w:bCs/>
-      <w:color w:themeColor="accent1" w:val="4F81BD"/>
+      <w:color w:val="4F81BD" w:themeColor="accent1"/>
       <w:sz w:val="28"/>
       <w:szCs w:val="28"/>
     </w:rPr>
   </w:style>
-  <w:style w:styleId="Heading4" w:type="paragraph">
+  <w:style w:type="paragraph" w:styleId="Heading4">
     <w:name w:val="heading 4"/>
     <w:basedOn w:val="Normal"/>
     <w:next w:val="BodyText"/>
@@ -2570,17 +2726,17 @@
     <w:pPr>
       <w:keepNext/>
       <w:keepLines/>
-      <w:spacing w:after="0" w:before="200"/>
+      <w:spacing w:before="200" w:after="0"/>
       <w:outlineLvl w:val="3"/>
     </w:pPr>
     <w:rPr>
-      <w:rFonts w:asciiTheme="majorHAnsi" w:cstheme="majorBidi" w:eastAsiaTheme="majorEastAsia" w:hAnsiTheme="majorHAnsi"/>
+      <w:rFonts w:asciiTheme="majorHAnsi" w:eastAsiaTheme="majorEastAsia" w:hAnsiTheme="majorHAnsi" w:cstheme="majorBidi"/>
       <w:b/>
       <w:bCs/>
-      <w:color w:themeColor="accent1" w:val="4F81BD"/>
-    </w:rPr>
-  </w:style>
-  <w:style w:styleId="Heading5" w:type="paragraph">
+      <w:color w:val="4F81BD" w:themeColor="accent1"/>
+    </w:rPr>
+  </w:style>
+  <w:style w:type="paragraph" w:styleId="Heading5">
     <w:name w:val="heading 5"/>
     <w:basedOn w:val="Normal"/>
     <w:next w:val="BodyText"/>
@@ -2592,18 +2748,18 @@
       <w:keepNext/>
       <w:keepLines/>
       <w:pageBreakBefore/>
-      <w:spacing w:after="0" w:before="200" w:line="20" w:lineRule="exact"/>
+      <w:spacing w:before="200" w:after="0" w:line="20" w:lineRule="exact"/>
       <w:outlineLvl w:val="4"/>
     </w:pPr>
     <w:rPr>
-      <w:rFonts w:asciiTheme="majorHAnsi" w:cstheme="majorBidi" w:eastAsiaTheme="majorEastAsia" w:hAnsiTheme="majorHAnsi"/>
+      <w:rFonts w:asciiTheme="majorHAnsi" w:eastAsiaTheme="majorEastAsia" w:hAnsiTheme="majorHAnsi" w:cstheme="majorBidi"/>
       <w:i/>
       <w:iCs/>
-      <w:color w:themeColor="background1" w:val="FFFFFF"/>
+      <w:color w:val="FFFFFF" w:themeColor="background1"/>
       <w:sz w:val="16"/>
     </w:rPr>
   </w:style>
-  <w:style w:styleId="Heading6" w:type="paragraph">
+  <w:style w:type="paragraph" w:styleId="Heading6">
     <w:name w:val="heading 6"/>
     <w:basedOn w:val="Normal"/>
     <w:next w:val="BodyText"/>
@@ -2613,64 +2769,64 @@
     <w:pPr>
       <w:keepNext/>
       <w:keepLines/>
-      <w:spacing w:after="0" w:before="200"/>
+      <w:spacing w:before="200" w:after="0"/>
       <w:outlineLvl w:val="5"/>
     </w:pPr>
     <w:rPr>
-      <w:rFonts w:asciiTheme="majorHAnsi" w:cstheme="majorBidi" w:eastAsiaTheme="majorEastAsia" w:hAnsiTheme="majorHAnsi"/>
-      <w:color w:themeColor="accent1" w:val="4F81BD"/>
-    </w:rPr>
-  </w:style>
-  <w:style w:default="1" w:styleId="DefaultParagraphFont" w:type="character">
+      <w:rFonts w:asciiTheme="majorHAnsi" w:eastAsiaTheme="majorEastAsia" w:hAnsiTheme="majorHAnsi" w:cstheme="majorBidi"/>
+      <w:color w:val="4F81BD" w:themeColor="accent1"/>
+    </w:rPr>
+  </w:style>
+  <w:style w:type="character" w:default="1" w:styleId="DefaultParagraphFont">
     <w:name w:val="Default Paragraph Font"/>
     <w:uiPriority w:val="1"/>
     <w:semiHidden/>
     <w:unhideWhenUsed/>
   </w:style>
-  <w:style w:default="1" w:styleId="TableNormal" w:type="table">
+  <w:style w:type="table" w:default="1" w:styleId="TableNormal">
     <w:name w:val="Normal Table"/>
     <w:uiPriority w:val="99"/>
     <w:semiHidden/>
     <w:unhideWhenUsed/>
     <w:tblPr>
-      <w:tblInd w:type="dxa" w:w="0"/>
+      <w:tblInd w:w="0" w:type="dxa"/>
       <w:tblCellMar>
-        <w:top w:type="dxa" w:w="0"/>
-        <w:left w:type="dxa" w:w="108"/>
-        <w:bottom w:type="dxa" w:w="0"/>
-        <w:right w:type="dxa" w:w="108"/>
+        <w:top w:w="0" w:type="dxa"/>
+        <w:left w:w="108" w:type="dxa"/>
+        <w:bottom w:w="0" w:type="dxa"/>
+        <w:right w:w="108" w:type="dxa"/>
       </w:tblCellMar>
     </w:tblPr>
   </w:style>
-  <w:style w:default="1" w:styleId="NoList" w:type="numbering">
+  <w:style w:type="numbering" w:default="1" w:styleId="NoList">
     <w:name w:val="No List"/>
     <w:uiPriority w:val="99"/>
     <w:semiHidden/>
     <w:unhideWhenUsed/>
   </w:style>
-  <w:style w:styleId="BodyText" w:type="paragraph">
+  <w:style w:type="paragraph" w:styleId="BodyText">
     <w:name w:val="Body Text"/>
     <w:basedOn w:val="Normal"/>
     <w:qFormat/>
     <w:pPr>
-      <w:spacing w:after="180" w:before="180"/>
+      <w:spacing w:before="180" w:after="180"/>
     </w:pPr>
   </w:style>
-  <w:style w:customStyle="1" w:styleId="FirstParagraph" w:type="paragraph">
+  <w:style w:type="paragraph" w:customStyle="1" w:styleId="FirstParagraph">
     <w:name w:val="First Paragraph"/>
     <w:basedOn w:val="BodyText"/>
     <w:next w:val="BodyText"/>
     <w:qFormat/>
   </w:style>
-  <w:style w:customStyle="1" w:styleId="Compact" w:type="paragraph">
+  <w:style w:type="paragraph" w:customStyle="1" w:styleId="Compact">
     <w:name w:val="Compact"/>
     <w:basedOn w:val="BodyText"/>
     <w:qFormat/>
     <w:pPr>
-      <w:spacing w:after="36" w:before="36"/>
+      <w:spacing w:before="36" w:after="36"/>
     </w:pPr>
   </w:style>
-  <w:style w:styleId="Title" w:type="paragraph">
+  <w:style w:type="paragraph" w:styleId="Title">
     <w:name w:val="Title"/>
     <w:basedOn w:val="Normal"/>
     <w:next w:val="BodyText"/>
@@ -2678,19 +2834,19 @@
     <w:pPr>
       <w:keepNext/>
       <w:keepLines/>
-      <w:spacing w:after="240" w:before="480"/>
+      <w:spacing w:before="480" w:after="240"/>
       <w:jc w:val="center"/>
     </w:pPr>
     <w:rPr>
-      <w:rFonts w:asciiTheme="majorHAnsi" w:cstheme="majorBidi" w:eastAsiaTheme="majorEastAsia" w:hAnsiTheme="majorHAnsi"/>
+      <w:rFonts w:asciiTheme="majorHAnsi" w:eastAsiaTheme="majorEastAsia" w:hAnsiTheme="majorHAnsi" w:cstheme="majorBidi"/>
       <w:b/>
       <w:bCs/>
-      <w:color w:themeColor="accent1" w:themeShade="B5" w:val="345A8A"/>
+      <w:color w:val="345A8A" w:themeColor="accent1" w:themeShade="B5"/>
       <w:sz w:val="36"/>
       <w:szCs w:val="36"/>
     </w:rPr>
   </w:style>
-  <w:style w:styleId="Subtitle" w:type="paragraph">
+  <w:style w:type="paragraph" w:styleId="Subtitle">
     <w:name w:val="Subtitle"/>
     <w:basedOn w:val="Title"/>
     <w:next w:val="BodyText"/>
@@ -2703,7 +2859,7 @@
       <w:szCs w:val="30"/>
     </w:rPr>
   </w:style>
-  <w:style w:customStyle="1" w:styleId="Author" w:type="paragraph">
+  <w:style w:type="paragraph" w:customStyle="1" w:styleId="Author">
     <w:name w:val="Author"/>
     <w:next w:val="BodyText"/>
     <w:qFormat/>
@@ -2713,7 +2869,7 @@
       <w:jc w:val="center"/>
     </w:pPr>
   </w:style>
-  <w:style w:styleId="Date" w:type="paragraph">
+  <w:style w:type="paragraph" w:styleId="Date">
     <w:name w:val="Date"/>
     <w:next w:val="BodyText"/>
     <w:qFormat/>
@@ -2723,7 +2879,7 @@
       <w:jc w:val="center"/>
     </w:pPr>
   </w:style>
-  <w:style w:customStyle="1" w:styleId="Abstract" w:type="paragraph">
+  <w:style w:type="paragraph" w:customStyle="1" w:styleId="Abstract">
     <w:name w:val="Abstract"/>
     <w:basedOn w:val="Normal"/>
     <w:next w:val="BodyText"/>
@@ -2731,19 +2887,19 @@
     <w:pPr>
       <w:keepNext/>
       <w:keepLines/>
-      <w:spacing w:after="300" w:before="300"/>
+      <w:spacing w:before="300" w:after="300"/>
     </w:pPr>
     <w:rPr>
       <w:sz w:val="20"/>
       <w:szCs w:val="20"/>
     </w:rPr>
   </w:style>
-  <w:style w:styleId="Bibliography" w:type="paragraph">
+  <w:style w:type="paragraph" w:styleId="Bibliography">
     <w:name w:val="Bibliography"/>
     <w:basedOn w:val="Normal"/>
     <w:qFormat/>
   </w:style>
-  <w:style w:styleId="BlockText" w:type="paragraph">
+  <w:style w:type="paragraph" w:styleId="BlockText">
     <w:name w:val="Block Text"/>
     <w:basedOn w:val="BodyText"/>
     <w:next w:val="BodyText"/>
@@ -2751,23 +2907,23 @@
     <w:unhideWhenUsed/>
     <w:qFormat/>
     <w:pPr>
-      <w:spacing w:after="100" w:before="100"/>
+      <w:spacing w:before="100" w:after="100"/>
     </w:pPr>
     <w:rPr>
-      <w:rFonts w:asciiTheme="majorHAnsi" w:cstheme="majorBidi" w:eastAsiaTheme="majorEastAsia" w:hAnsiTheme="majorHAnsi"/>
+      <w:rFonts w:asciiTheme="majorHAnsi" w:eastAsiaTheme="majorEastAsia" w:hAnsiTheme="majorHAnsi" w:cstheme="majorBidi"/>
       <w:bCs/>
       <w:sz w:val="20"/>
       <w:szCs w:val="20"/>
     </w:rPr>
   </w:style>
-  <w:style w:styleId="FootnoteText" w:type="paragraph">
+  <w:style w:type="paragraph" w:styleId="FootnoteText">
     <w:name w:val="footnote text"/>
     <w:basedOn w:val="Normal"/>
     <w:uiPriority w:val="9"/>
     <w:unhideWhenUsed/>
     <w:qFormat/>
   </w:style>
-  <w:style w:customStyle="1" w:styleId="DefinitionTerm" w:type="paragraph">
+  <w:style w:type="paragraph" w:customStyle="1" w:styleId="DefinitionTerm">
     <w:name w:val="Definition Term"/>
     <w:basedOn w:val="Normal"/>
     <w:next w:val="Definition"/>
@@ -2780,11 +2936,11 @@
       <w:b/>
     </w:rPr>
   </w:style>
-  <w:style w:customStyle="1" w:styleId="Definition" w:type="paragraph">
+  <w:style w:type="paragraph" w:customStyle="1" w:styleId="Definition">
     <w:name w:val="Definition"/>
     <w:basedOn w:val="Normal"/>
   </w:style>
-  <w:style w:styleId="Caption" w:type="paragraph">
+  <w:style w:type="paragraph" w:styleId="Caption">
     <w:name w:val="caption"/>
     <w:basedOn w:val="Normal"/>
     <w:link w:val="CaptionChar"/>
@@ -2795,34 +2951,34 @@
       <w:i/>
     </w:rPr>
   </w:style>
-  <w:style w:customStyle="1" w:styleId="TableCaption" w:type="paragraph">
+  <w:style w:type="paragraph" w:customStyle="1" w:styleId="TableCaption">
     <w:name w:val="Table Caption"/>
     <w:basedOn w:val="Caption"/>
     <w:pPr>
       <w:keepNext/>
     </w:pPr>
   </w:style>
-  <w:style w:customStyle="1" w:styleId="ImageCaption" w:type="paragraph">
+  <w:style w:type="paragraph" w:customStyle="1" w:styleId="ImageCaption">
     <w:name w:val="Image Caption"/>
     <w:basedOn w:val="Caption"/>
   </w:style>
-  <w:style w:customStyle="1" w:styleId="Figure" w:type="paragraph">
+  <w:style w:type="paragraph" w:customStyle="1" w:styleId="Figure">
     <w:name w:val="Figure"/>
     <w:basedOn w:val="Normal"/>
   </w:style>
-  <w:style w:customStyle="1" w:styleId="FigurewithCaption" w:type="paragraph">
+  <w:style w:type="paragraph" w:customStyle="1" w:styleId="FigurewithCaption">
     <w:name w:val="Figure with Caption"/>
     <w:basedOn w:val="Figure"/>
     <w:pPr>
       <w:keepNext/>
     </w:pPr>
   </w:style>
-  <w:style w:customStyle="1" w:styleId="CaptionChar" w:type="character">
+  <w:style w:type="character" w:customStyle="1" w:styleId="CaptionChar">
     <w:name w:val="Caption Char"/>
     <w:basedOn w:val="DefaultParagraphFont"/>
     <w:link w:val="Caption"/>
   </w:style>
-  <w:style w:customStyle="1" w:styleId="VerbatimChar" w:type="character">
+  <w:style w:type="character" w:customStyle="1" w:styleId="VerbatimChar">
     <w:name w:val="Verbatim Char"/>
     <w:basedOn w:val="CaptionChar"/>
     <w:link w:val="SourceCode"/>
@@ -2831,21 +2987,21 @@
       <w:sz w:val="22"/>
     </w:rPr>
   </w:style>
-  <w:style w:styleId="FootnoteReference" w:type="character">
+  <w:style w:type="character" w:styleId="FootnoteReference">
     <w:name w:val="footnote reference"/>
     <w:basedOn w:val="CaptionChar"/>
     <w:rPr>
       <w:vertAlign w:val="superscript"/>
     </w:rPr>
   </w:style>
-  <w:style w:styleId="Hyperlink" w:type="character">
+  <w:style w:type="character" w:styleId="Hyperlink">
     <w:name w:val="Hyperlink"/>
     <w:basedOn w:val="CaptionChar"/>
     <w:rPr>
-      <w:color w:themeColor="accent1" w:val="4F81BD"/>
-    </w:rPr>
-  </w:style>
-  <w:style w:styleId="TOCHeading" w:type="paragraph">
+      <w:color w:val="4F81BD" w:themeColor="accent1"/>
+    </w:rPr>
+  </w:style>
+  <w:style w:type="paragraph" w:styleId="TOCHeading">
     <w:name w:val="TOC Heading"/>
     <w:basedOn w:val="Heading1"/>
     <w:next w:val="BodyText"/>
@@ -2859,19 +3015,19 @@
     <w:rPr>
       <w:b w:val="0"/>
       <w:bCs w:val="0"/>
-      <w:color w:themeColor="accent1" w:themeShade="BF" w:val="365F91"/>
-    </w:rPr>
-  </w:style>
-  <w:style w:customStyle="1" w:styleId="SourceCode" w:type="paragraph">
+      <w:color w:val="365F91" w:themeColor="accent1" w:themeShade="BF"/>
+    </w:rPr>
+  </w:style>
+  <w:style w:type="paragraph" w:customStyle="1" w:styleId="SourceCode">
     <w:name w:val="Source Code"/>
     <w:basedOn w:val="Normal"/>
     <w:link w:val="VerbatimChar"/>
     <w:pPr>
-      <w:shd w:color="auto" w:fill="F8F8F8" w:val="clear"/>
+      <w:shd w:val="clear" w:color="auto" w:fill="F8F8F8"/>
       <w:wordWrap w:val="0"/>
     </w:pPr>
   </w:style>
-  <w:style w:customStyle="1" w:styleId="KeywordTok" w:type="character">
+  <w:style w:type="character" w:customStyle="1" w:styleId="KeywordTok">
     <w:name w:val="KeywordTok"/>
     <w:basedOn w:val="VerbatimChar"/>
     <w:rPr>
@@ -2879,119 +3035,119 @@
       <w:b/>
       <w:color w:val="204A87"/>
       <w:sz w:val="22"/>
-      <w:shd w:color="auto" w:fill="F8F8F8" w:val="clear"/>
-    </w:rPr>
-  </w:style>
-  <w:style w:customStyle="1" w:styleId="DataTypeTok" w:type="character">
+      <w:shd w:val="clear" w:color="auto" w:fill="F8F8F8"/>
+    </w:rPr>
+  </w:style>
+  <w:style w:type="character" w:customStyle="1" w:styleId="DataTypeTok">
     <w:name w:val="DataTypeTok"/>
     <w:basedOn w:val="VerbatimChar"/>
     <w:rPr>
       <w:rFonts w:ascii="Consolas" w:hAnsi="Consolas"/>
       <w:color w:val="204A87"/>
       <w:sz w:val="22"/>
-      <w:shd w:color="auto" w:fill="F8F8F8" w:val="clear"/>
-    </w:rPr>
-  </w:style>
-  <w:style w:customStyle="1" w:styleId="DecValTok" w:type="character">
+      <w:shd w:val="clear" w:color="auto" w:fill="F8F8F8"/>
+    </w:rPr>
+  </w:style>
+  <w:style w:type="character" w:customStyle="1" w:styleId="DecValTok">
     <w:name w:val="DecValTok"/>
     <w:basedOn w:val="VerbatimChar"/>
     <w:rPr>
       <w:rFonts w:ascii="Consolas" w:hAnsi="Consolas"/>
       <w:color w:val="0000CF"/>
       <w:sz w:val="22"/>
-      <w:shd w:color="auto" w:fill="F8F8F8" w:val="clear"/>
-    </w:rPr>
-  </w:style>
-  <w:style w:customStyle="1" w:styleId="BaseNTok" w:type="character">
+      <w:shd w:val="clear" w:color="auto" w:fill="F8F8F8"/>
+    </w:rPr>
+  </w:style>
+  <w:style w:type="character" w:customStyle="1" w:styleId="BaseNTok">
     <w:name w:val="BaseNTok"/>
     <w:basedOn w:val="VerbatimChar"/>
     <w:rPr>
       <w:rFonts w:ascii="Consolas" w:hAnsi="Consolas"/>
       <w:color w:val="0000CF"/>
       <w:sz w:val="22"/>
-      <w:shd w:color="auto" w:fill="F8F8F8" w:val="clear"/>
-    </w:rPr>
-  </w:style>
-  <w:style w:customStyle="1" w:styleId="FloatTok" w:type="character">
+      <w:shd w:val="clear" w:color="auto" w:fill="F8F8F8"/>
+    </w:rPr>
+  </w:style>
+  <w:style w:type="character" w:customStyle="1" w:styleId="FloatTok">
     <w:name w:val="FloatTok"/>
     <w:basedOn w:val="VerbatimChar"/>
     <w:rPr>
       <w:rFonts w:ascii="Consolas" w:hAnsi="Consolas"/>
       <w:color w:val="0000CF"/>
       <w:sz w:val="22"/>
-      <w:shd w:color="auto" w:fill="F8F8F8" w:val="clear"/>
-    </w:rPr>
-  </w:style>
-  <w:style w:customStyle="1" w:styleId="ConstantTok" w:type="character">
+      <w:shd w:val="clear" w:color="auto" w:fill="F8F8F8"/>
+    </w:rPr>
+  </w:style>
+  <w:style w:type="character" w:customStyle="1" w:styleId="ConstantTok">
     <w:name w:val="ConstantTok"/>
     <w:basedOn w:val="VerbatimChar"/>
     <w:rPr>
       <w:rFonts w:ascii="Consolas" w:hAnsi="Consolas"/>
       <w:color w:val="000000"/>
       <w:sz w:val="22"/>
-      <w:shd w:color="auto" w:fill="F8F8F8" w:val="clear"/>
-    </w:rPr>
-  </w:style>
-  <w:style w:customStyle="1" w:styleId="CharTok" w:type="character">
+      <w:shd w:val="clear" w:color="auto" w:fill="F8F8F8"/>
+    </w:rPr>
+  </w:style>
+  <w:style w:type="character" w:customStyle="1" w:styleId="CharTok">
     <w:name w:val="CharTok"/>
     <w:basedOn w:val="VerbatimChar"/>
     <w:rPr>
       <w:rFonts w:ascii="Consolas" w:hAnsi="Consolas"/>
       <w:color w:val="4E9A06"/>
       <w:sz w:val="22"/>
-      <w:shd w:color="auto" w:fill="F8F8F8" w:val="clear"/>
-    </w:rPr>
-  </w:style>
-  <w:style w:customStyle="1" w:styleId="SpecialCharTok" w:type="character">
+      <w:shd w:val="clear" w:color="auto" w:fill="F8F8F8"/>
+    </w:rPr>
+  </w:style>
+  <w:style w:type="character" w:customStyle="1" w:styleId="SpecialCharTok">
     <w:name w:val="SpecialCharTok"/>
     <w:basedOn w:val="VerbatimChar"/>
     <w:rPr>
       <w:rFonts w:ascii="Consolas" w:hAnsi="Consolas"/>
       <w:color w:val="000000"/>
       <w:sz w:val="22"/>
-      <w:shd w:color="auto" w:fill="F8F8F8" w:val="clear"/>
-    </w:rPr>
-  </w:style>
-  <w:style w:customStyle="1" w:styleId="StringTok" w:type="character">
+      <w:shd w:val="clear" w:color="auto" w:fill="F8F8F8"/>
+    </w:rPr>
+  </w:style>
+  <w:style w:type="character" w:customStyle="1" w:styleId="StringTok">
     <w:name w:val="StringTok"/>
     <w:basedOn w:val="VerbatimChar"/>
     <w:rPr>
       <w:rFonts w:ascii="Consolas" w:hAnsi="Consolas"/>
       <w:color w:val="4E9A06"/>
       <w:sz w:val="22"/>
-      <w:shd w:color="auto" w:fill="F8F8F8" w:val="clear"/>
-    </w:rPr>
-  </w:style>
-  <w:style w:customStyle="1" w:styleId="VerbatimStringTok" w:type="character">
+      <w:shd w:val="clear" w:color="auto" w:fill="F8F8F8"/>
+    </w:rPr>
+  </w:style>
+  <w:style w:type="character" w:customStyle="1" w:styleId="VerbatimStringTok">
     <w:name w:val="VerbatimStringTok"/>
     <w:basedOn w:val="VerbatimChar"/>
     <w:rPr>
       <w:rFonts w:ascii="Consolas" w:hAnsi="Consolas"/>
       <w:color w:val="4E9A06"/>
       <w:sz w:val="22"/>
-      <w:shd w:color="auto" w:fill="F8F8F8" w:val="clear"/>
-    </w:rPr>
-  </w:style>
-  <w:style w:customStyle="1" w:styleId="SpecialStringTok" w:type="character">
+      <w:shd w:val="clear" w:color="auto" w:fill="F8F8F8"/>
+    </w:rPr>
+  </w:style>
+  <w:style w:type="character" w:customStyle="1" w:styleId="SpecialStringTok">
     <w:name w:val="SpecialStringTok"/>
     <w:basedOn w:val="VerbatimChar"/>
     <w:rPr>
       <w:rFonts w:ascii="Consolas" w:hAnsi="Consolas"/>
       <w:color w:val="4E9A06"/>
       <w:sz w:val="22"/>
-      <w:shd w:color="auto" w:fill="F8F8F8" w:val="clear"/>
-    </w:rPr>
-  </w:style>
-  <w:style w:customStyle="1" w:styleId="ImportTok" w:type="character">
+      <w:shd w:val="clear" w:color="auto" w:fill="F8F8F8"/>
+    </w:rPr>
+  </w:style>
+  <w:style w:type="character" w:customStyle="1" w:styleId="ImportTok">
     <w:name w:val="ImportTok"/>
     <w:basedOn w:val="VerbatimChar"/>
     <w:rPr>
       <w:rFonts w:ascii="Consolas" w:hAnsi="Consolas"/>
       <w:sz w:val="22"/>
-      <w:shd w:color="auto" w:fill="F8F8F8" w:val="clear"/>
-    </w:rPr>
-  </w:style>
-  <w:style w:customStyle="1" w:styleId="CommentTok" w:type="character">
+      <w:shd w:val="clear" w:color="auto" w:fill="F8F8F8"/>
+    </w:rPr>
+  </w:style>
+  <w:style w:type="character" w:customStyle="1" w:styleId="CommentTok">
     <w:name w:val="CommentTok"/>
     <w:basedOn w:val="VerbatimChar"/>
     <w:rPr>
@@ -2999,10 +3155,10 @@
       <w:i/>
       <w:color w:val="8F5902"/>
       <w:sz w:val="22"/>
-      <w:shd w:color="auto" w:fill="F8F8F8" w:val="clear"/>
-    </w:rPr>
-  </w:style>
-  <w:style w:customStyle="1" w:styleId="DocumentationTok" w:type="character">
+      <w:shd w:val="clear" w:color="auto" w:fill="F8F8F8"/>
+    </w:rPr>
+  </w:style>
+  <w:style w:type="character" w:customStyle="1" w:styleId="DocumentationTok">
     <w:name w:val="DocumentationTok"/>
     <w:basedOn w:val="VerbatimChar"/>
     <w:rPr>
@@ -3011,10 +3167,10 @@
       <w:i/>
       <w:color w:val="8F5902"/>
       <w:sz w:val="22"/>
-      <w:shd w:color="auto" w:fill="F8F8F8" w:val="clear"/>
-    </w:rPr>
-  </w:style>
-  <w:style w:customStyle="1" w:styleId="AnnotationTok" w:type="character">
+      <w:shd w:val="clear" w:color="auto" w:fill="F8F8F8"/>
+    </w:rPr>
+  </w:style>
+  <w:style w:type="character" w:customStyle="1" w:styleId="AnnotationTok">
     <w:name w:val="AnnotationTok"/>
     <w:basedOn w:val="VerbatimChar"/>
     <w:rPr>
@@ -3023,10 +3179,10 @@
       <w:i/>
       <w:color w:val="8F5902"/>
       <w:sz w:val="22"/>
-      <w:shd w:color="auto" w:fill="F8F8F8" w:val="clear"/>
-    </w:rPr>
-  </w:style>
-  <w:style w:customStyle="1" w:styleId="CommentVarTok" w:type="character">
+      <w:shd w:val="clear" w:color="auto" w:fill="F8F8F8"/>
+    </w:rPr>
+  </w:style>
+  <w:style w:type="character" w:customStyle="1" w:styleId="CommentVarTok">
     <w:name w:val="CommentVarTok"/>
     <w:basedOn w:val="VerbatimChar"/>
     <w:rPr>
@@ -3035,40 +3191,40 @@
       <w:i/>
       <w:color w:val="8F5902"/>
       <w:sz w:val="22"/>
-      <w:shd w:color="auto" w:fill="F8F8F8" w:val="clear"/>
-    </w:rPr>
-  </w:style>
-  <w:style w:customStyle="1" w:styleId="OtherTok" w:type="character">
+      <w:shd w:val="clear" w:color="auto" w:fill="F8F8F8"/>
+    </w:rPr>
+  </w:style>
+  <w:style w:type="character" w:customStyle="1" w:styleId="OtherTok">
     <w:name w:val="OtherTok"/>
     <w:basedOn w:val="VerbatimChar"/>
     <w:rPr>
       <w:rFonts w:ascii="Consolas" w:hAnsi="Consolas"/>
       <w:color w:val="8F5902"/>
       <w:sz w:val="22"/>
-      <w:shd w:color="auto" w:fill="F8F8F8" w:val="clear"/>
-    </w:rPr>
-  </w:style>
-  <w:style w:customStyle="1" w:styleId="FunctionTok" w:type="character">
+      <w:shd w:val="clear" w:color="auto" w:fill="F8F8F8"/>
+    </w:rPr>
+  </w:style>
+  <w:style w:type="character" w:customStyle="1" w:styleId="FunctionTok">
     <w:name w:val="FunctionTok"/>
     <w:basedOn w:val="VerbatimChar"/>
     <w:rPr>
       <w:rFonts w:ascii="Consolas" w:hAnsi="Consolas"/>
       <w:color w:val="000000"/>
       <w:sz w:val="22"/>
-      <w:shd w:color="auto" w:fill="F8F8F8" w:val="clear"/>
-    </w:rPr>
-  </w:style>
-  <w:style w:customStyle="1" w:styleId="VariableTok" w:type="character">
+      <w:shd w:val="clear" w:color="auto" w:fill="F8F8F8"/>
+    </w:rPr>
+  </w:style>
+  <w:style w:type="character" w:customStyle="1" w:styleId="VariableTok">
     <w:name w:val="VariableTok"/>
     <w:basedOn w:val="VerbatimChar"/>
     <w:rPr>
       <w:rFonts w:ascii="Consolas" w:hAnsi="Consolas"/>
       <w:color w:val="000000"/>
       <w:sz w:val="22"/>
-      <w:shd w:color="auto" w:fill="F8F8F8" w:val="clear"/>
-    </w:rPr>
-  </w:style>
-  <w:style w:customStyle="1" w:styleId="ControlFlowTok" w:type="character">
+      <w:shd w:val="clear" w:color="auto" w:fill="F8F8F8"/>
+    </w:rPr>
+  </w:style>
+  <w:style w:type="character" w:customStyle="1" w:styleId="ControlFlowTok">
     <w:name w:val="ControlFlowTok"/>
     <w:basedOn w:val="VerbatimChar"/>
     <w:rPr>
@@ -3076,10 +3232,10 @@
       <w:b/>
       <w:color w:val="204A87"/>
       <w:sz w:val="22"/>
-      <w:shd w:color="auto" w:fill="F8F8F8" w:val="clear"/>
-    </w:rPr>
-  </w:style>
-  <w:style w:customStyle="1" w:styleId="OperatorTok" w:type="character">
+      <w:shd w:val="clear" w:color="auto" w:fill="F8F8F8"/>
+    </w:rPr>
+  </w:style>
+  <w:style w:type="character" w:customStyle="1" w:styleId="OperatorTok">
     <w:name w:val="OperatorTok"/>
     <w:basedOn w:val="VerbatimChar"/>
     <w:rPr>
@@ -3087,28 +3243,28 @@
       <w:b/>
       <w:color w:val="CE5C00"/>
       <w:sz w:val="22"/>
-      <w:shd w:color="auto" w:fill="F8F8F8" w:val="clear"/>
-    </w:rPr>
-  </w:style>
-  <w:style w:customStyle="1" w:styleId="BuiltInTok" w:type="character">
+      <w:shd w:val="clear" w:color="auto" w:fill="F8F8F8"/>
+    </w:rPr>
+  </w:style>
+  <w:style w:type="character" w:customStyle="1" w:styleId="BuiltInTok">
     <w:name w:val="BuiltInTok"/>
     <w:basedOn w:val="VerbatimChar"/>
     <w:rPr>
       <w:rFonts w:ascii="Consolas" w:hAnsi="Consolas"/>
       <w:sz w:val="22"/>
-      <w:shd w:color="auto" w:fill="F8F8F8" w:val="clear"/>
-    </w:rPr>
-  </w:style>
-  <w:style w:customStyle="1" w:styleId="ExtensionTok" w:type="character">
+      <w:shd w:val="clear" w:color="auto" w:fill="F8F8F8"/>
+    </w:rPr>
+  </w:style>
+  <w:style w:type="character" w:customStyle="1" w:styleId="ExtensionTok">
     <w:name w:val="ExtensionTok"/>
     <w:basedOn w:val="VerbatimChar"/>
     <w:rPr>
       <w:rFonts w:ascii="Consolas" w:hAnsi="Consolas"/>
       <w:sz w:val="22"/>
-      <w:shd w:color="auto" w:fill="F8F8F8" w:val="clear"/>
-    </w:rPr>
-  </w:style>
-  <w:style w:customStyle="1" w:styleId="PreprocessorTok" w:type="character">
+      <w:shd w:val="clear" w:color="auto" w:fill="F8F8F8"/>
+    </w:rPr>
+  </w:style>
+  <w:style w:type="character" w:customStyle="1" w:styleId="PreprocessorTok">
     <w:name w:val="PreprocessorTok"/>
     <w:basedOn w:val="VerbatimChar"/>
     <w:rPr>
@@ -3116,29 +3272,29 @@
       <w:i/>
       <w:color w:val="8F5902"/>
       <w:sz w:val="22"/>
-      <w:shd w:color="auto" w:fill="F8F8F8" w:val="clear"/>
-    </w:rPr>
-  </w:style>
-  <w:style w:customStyle="1" w:styleId="AttributeTok" w:type="character">
+      <w:shd w:val="clear" w:color="auto" w:fill="F8F8F8"/>
+    </w:rPr>
+  </w:style>
+  <w:style w:type="character" w:customStyle="1" w:styleId="AttributeTok">
     <w:name w:val="AttributeTok"/>
     <w:basedOn w:val="VerbatimChar"/>
     <w:rPr>
       <w:rFonts w:ascii="Consolas" w:hAnsi="Consolas"/>
       <w:color w:val="C4A000"/>
       <w:sz w:val="22"/>
-      <w:shd w:color="auto" w:fill="F8F8F8" w:val="clear"/>
-    </w:rPr>
-  </w:style>
-  <w:style w:customStyle="1" w:styleId="RegionMarkerTok" w:type="character">
+      <w:shd w:val="clear" w:color="auto" w:fill="F8F8F8"/>
+    </w:rPr>
+  </w:style>
+  <w:style w:type="character" w:customStyle="1" w:styleId="RegionMarkerTok">
     <w:name w:val="RegionMarkerTok"/>
     <w:basedOn w:val="VerbatimChar"/>
     <w:rPr>
       <w:rFonts w:ascii="Consolas" w:hAnsi="Consolas"/>
       <w:sz w:val="22"/>
-      <w:shd w:color="auto" w:fill="F8F8F8" w:val="clear"/>
-    </w:rPr>
-  </w:style>
-  <w:style w:customStyle="1" w:styleId="InformationTok" w:type="character">
+      <w:shd w:val="clear" w:color="auto" w:fill="F8F8F8"/>
+    </w:rPr>
+  </w:style>
+  <w:style w:type="character" w:customStyle="1" w:styleId="InformationTok">
     <w:name w:val="InformationTok"/>
     <w:basedOn w:val="VerbatimChar"/>
     <w:rPr>
@@ -3147,10 +3303,10 @@
       <w:i/>
       <w:color w:val="8F5902"/>
       <w:sz w:val="22"/>
-      <w:shd w:color="auto" w:fill="F8F8F8" w:val="clear"/>
-    </w:rPr>
-  </w:style>
-  <w:style w:customStyle="1" w:styleId="WarningTok" w:type="character">
+      <w:shd w:val="clear" w:color="auto" w:fill="F8F8F8"/>
+    </w:rPr>
+  </w:style>
+  <w:style w:type="character" w:customStyle="1" w:styleId="WarningTok">
     <w:name w:val="WarningTok"/>
     <w:basedOn w:val="VerbatimChar"/>
     <w:rPr>
@@ -3159,20 +3315,20 @@
       <w:i/>
       <w:color w:val="8F5902"/>
       <w:sz w:val="22"/>
-      <w:shd w:color="auto" w:fill="F8F8F8" w:val="clear"/>
-    </w:rPr>
-  </w:style>
-  <w:style w:customStyle="1" w:styleId="AlertTok" w:type="character">
+      <w:shd w:val="clear" w:color="auto" w:fill="F8F8F8"/>
+    </w:rPr>
+  </w:style>
+  <w:style w:type="character" w:customStyle="1" w:styleId="AlertTok">
     <w:name w:val="AlertTok"/>
     <w:basedOn w:val="VerbatimChar"/>
     <w:rPr>
       <w:rFonts w:ascii="Consolas" w:hAnsi="Consolas"/>
       <w:color w:val="EF2929"/>
       <w:sz w:val="22"/>
-      <w:shd w:color="auto" w:fill="F8F8F8" w:val="clear"/>
-    </w:rPr>
-  </w:style>
-  <w:style w:customStyle="1" w:styleId="ErrorTok" w:type="character">
+      <w:shd w:val="clear" w:color="auto" w:fill="F8F8F8"/>
+    </w:rPr>
+  </w:style>
+  <w:style w:type="character" w:customStyle="1" w:styleId="ErrorTok">
     <w:name w:val="ErrorTok"/>
     <w:basedOn w:val="VerbatimChar"/>
     <w:rPr>
@@ -3180,19 +3336,19 @@
       <w:b/>
       <w:color w:val="A40000"/>
       <w:sz w:val="22"/>
-      <w:shd w:color="auto" w:fill="F8F8F8" w:val="clear"/>
-    </w:rPr>
-  </w:style>
-  <w:style w:customStyle="1" w:styleId="NormalTok" w:type="character">
+      <w:shd w:val="clear" w:color="auto" w:fill="F8F8F8"/>
+    </w:rPr>
+  </w:style>
+  <w:style w:type="character" w:customStyle="1" w:styleId="NormalTok">
     <w:name w:val="NormalTok"/>
     <w:basedOn w:val="VerbatimChar"/>
     <w:rPr>
       <w:rFonts w:ascii="Consolas" w:hAnsi="Consolas"/>
       <w:sz w:val="22"/>
-      <w:shd w:color="auto" w:fill="F8F8F8" w:val="clear"/>
-    </w:rPr>
-  </w:style>
-  <w:style w:styleId="LineNumber" w:type="character">
+      <w:shd w:val="clear" w:color="auto" w:fill="F8F8F8"/>
+    </w:rPr>
+  </w:style>
+  <w:style w:type="character" w:styleId="LineNumber">
     <w:name w:val="line number"/>
     <w:basedOn w:val="DefaultParagraphFont"/>
     <w:rsid w:val="00014752"/>

</xml_diff>

<commit_message>
edit plots and texts
</commit_message>
<xml_diff>
--- a/analysis/paper/paper.docx
+++ b/analysis/paper/paper.docx
@@ -329,30 +329,6 @@
       </w:r>
       <w:r>
         <w:t xml:space="preserve">Introduction</w:t>
-      </w:r>
-    </w:p>
-    <w:p>
-      <w:pPr>
-        <w:pStyle w:val="FirstParagraph"/>
-      </w:pPr>
-      <w:r>
-        <w:t xml:space="preserve">Here is a citation</w:t>
-      </w:r>
-      <w:r>
-        <w:t xml:space="preserve"> </w:t>
-      </w:r>
-      <w:r>
-        <w:t xml:space="preserve">(</w:t>
-      </w:r>
-      <w:r>
-        <w:rPr>
-          <w:bCs/>
-          <w:b/>
-        </w:rPr>
-        <w:t xml:space="preserve">Marwick2017?</w:t>
-      </w:r>
-      <w:r>
-        <w:t xml:space="preserve">)</w:t>
       </w:r>
     </w:p>
     <w:bookmarkEnd w:id="21"/>
@@ -462,46 +438,22 @@
         <w:t xml:space="preserve"> </w:t>
       </w:r>
       <w:r>
-        <w:t xml:space="preserve">1. The mean TCSA of the Korean stemmed point is</w:t>
-      </w:r>
-      <w:r>
-        <w:t xml:space="preserve"> </w:t>
-      </w:r>
-      <w:r>
-        <w:rPr>
-          <w:rStyle w:val="VerbatimChar"/>
-        </w:rPr>
-        <w:t xml:space="preserve">mean(tcsa$min_tcsa)</w:t>
-      </w:r>
-      <w:r>
-        <w:t xml:space="preserve">, and SD TCSA is</w:t>
-      </w:r>
-      <w:r>
-        <w:t xml:space="preserve"> </w:t>
-      </w:r>
-      <w:r>
-        <w:rPr>
-          <w:rStyle w:val="VerbatimChar"/>
-        </w:rPr>
-        <w:t xml:space="preserve">sd(tcsa$min_tcsa)</w:t>
-      </w:r>
-      <w:r>
-        <w:t xml:space="preserve">.</w:t>
-      </w:r>
-      <w:r>
-        <w:t xml:space="preserve"> </w:t>
-      </w:r>
-      <w:r>
-        <w:t xml:space="preserve">2. According to the Lombard’s TCSA range, Korean stemmed points are included mostly in the categories of javelins and thrusting spear tips but overall the boxplot represents wide TCSA variation.</w:t>
-      </w:r>
-      <w:r>
-        <w:t xml:space="preserve"> </w:t>
-      </w:r>
-      <w:r>
-        <w:t xml:space="preserve">3. The individual weapon categories of TCSA range are overlapped a lot. We chose the specific colors for the annotation boxes to match with Figure 5 of Lombard’s 2021 QSR paper.</w:t>
-      </w:r>
-    </w:p>
-    <w:bookmarkStart w:id="27" w:name="raw-materials"/>
+        <w:t xml:space="preserve">1) The mean TCSA of the Korean stemmed point is 95.5, and SD TCSA is 44.1.</w:t>
+      </w:r>
+      <w:r>
+        <w:br/>
+      </w:r>
+      <w:r>
+        <w:t xml:space="preserve">2) According to the Lombard’s TCSA range, Korean stemmed points are included mostly in the categories of javelins and thrusting spear tips but overall the boxplot represents wide TCSA variation.</w:t>
+      </w:r>
+      <w:r>
+        <w:br/>
+      </w:r>
+      <w:r>
+        <w:t xml:space="preserve">3) The individual weapon categories of TCSA range are overlapped a lot. We chose the specific colors for the annotation boxes to match with Figure 5 of Lombard’s 2021 QSR paper.</w:t>
+      </w:r>
+    </w:p>
+    <w:bookmarkStart w:id="26" w:name="raw-materials"/>
     <w:p>
       <w:pPr>
         <w:pStyle w:val="Heading2"/>
@@ -568,12 +520,67 @@
     </w:p>
     <w:p>
       <w:pPr>
-        <w:pStyle w:val="BodyText"/>
+        <w:numPr>
+          <w:ilvl w:val="0"/>
+          <w:numId w:val="1001"/>
+        </w:numPr>
+        <w:pStyle w:val="Compact"/>
+      </w:pPr>
+      <w:r>
+        <w:t xml:space="preserve">About half of the stemmed points made out of shale.</w:t>
+      </w:r>
+    </w:p>
+    <w:p>
+      <w:pPr>
+        <w:numPr>
+          <w:ilvl w:val="0"/>
+          <w:numId w:val="1001"/>
+        </w:numPr>
+        <w:pStyle w:val="Compact"/>
+      </w:pPr>
+      <w:r>
+        <w:t xml:space="preserve">Acidic volcanic rocks tend to have more screwed and lower TCSA value.</w:t>
+      </w:r>
+    </w:p>
+    <w:p>
+      <w:pPr>
+        <w:numPr>
+          <w:ilvl w:val="0"/>
+          <w:numId w:val="1001"/>
+        </w:numPr>
+        <w:pStyle w:val="Compact"/>
+      </w:pPr>
+      <w:r>
+        <w:t xml:space="preserve">But overall, there is no clear pattern.</w:t>
+      </w:r>
+    </w:p>
+    <w:bookmarkEnd w:id="26"/>
+    <w:bookmarkStart w:id="28" w:name="variation-by-site"/>
+    <w:p>
+      <w:pPr>
+        <w:pStyle w:val="Heading2"/>
+      </w:pPr>
+      <w:r>
+        <w:rPr>
+          <w:rStyle w:val="SectionNumber"/>
+        </w:rPr>
+        <w:t xml:space="preserve">4.2</w:t>
+      </w:r>
+      <w:r>
+        <w:tab/>
+      </w:r>
+      <w:r>
+        <w:t xml:space="preserve">Variation by site</w:t>
+      </w:r>
+    </w:p>
+    <w:p>
+      <w:pPr>
+        <w:pStyle w:val="FirstParagraph"/>
       </w:pPr>
       <w:r>
         <w:drawing>
           <wp:inline>
-            <wp:extent cx="5943600" cy="4754880"/>
+            <wp:extent cx="5943600" cy="5943600"/>
             <wp:effectExtent b="0" l="0" r="0" t="0"/>
             <wp:docPr descr="" title="" id="1" name="Picture"/>
             <a:graphic>
@@ -586,7 +593,7 @@
                     </pic:cNvPicPr>
                   </pic:nvPicPr>
                   <pic:blipFill>
-                    <a:blip r:embed="rId26"/>
+                    <a:blip r:embed="rId27"/>
                     <a:stretch>
                       <a:fillRect/>
                     </a:stretch>
@@ -594,7 +601,7 @@
                   <pic:spPr bwMode="auto">
                     <a:xfrm>
                       <a:off x="0" y="0"/>
-                      <a:ext cx="5943600" cy="4754880"/>
+                      <a:ext cx="5943600" cy="5943600"/>
                     </a:xfrm>
                     <a:prstGeom prst="rect">
                       <a:avLst/>
@@ -613,8 +620,56 @@
         </w:drawing>
       </w:r>
     </w:p>
-    <w:bookmarkEnd w:id="27"/>
-    <w:bookmarkStart w:id="29" w:name="variation-by-site"/>
+    <w:p>
+      <w:pPr>
+        <w:numPr>
+          <w:ilvl w:val="0"/>
+          <w:numId w:val="1002"/>
+        </w:numPr>
+        <w:pStyle w:val="Compact"/>
+      </w:pPr>
+      <w:r>
+        <w:t xml:space="preserve">We computed TCSA for sites that include &gt;= 5 stemmed points.</w:t>
+      </w:r>
+    </w:p>
+    <w:p>
+      <w:pPr>
+        <w:numPr>
+          <w:ilvl w:val="0"/>
+          <w:numId w:val="1002"/>
+        </w:numPr>
+        <w:pStyle w:val="Compact"/>
+      </w:pPr>
+      <w:r>
+        <w:t xml:space="preserve">Suyanggage has the most stemmed points and the range of TCSA is wide. We can assume that people used stemmed points with different purposes.</w:t>
+      </w:r>
+    </w:p>
+    <w:p>
+      <w:pPr>
+        <w:numPr>
+          <w:ilvl w:val="0"/>
+          <w:numId w:val="1002"/>
+        </w:numPr>
+        <w:pStyle w:val="Compact"/>
+      </w:pPr>
+      <w:r>
+        <w:t xml:space="preserve">Nosanri and Sibuk have skewed and smaller TCSA values.</w:t>
+      </w:r>
+    </w:p>
+    <w:p>
+      <w:pPr>
+        <w:numPr>
+          <w:ilvl w:val="0"/>
+          <w:numId w:val="1002"/>
+        </w:numPr>
+        <w:pStyle w:val="Compact"/>
+      </w:pPr>
+      <w:r>
+        <w:t xml:space="preserve">The bigger ones are mainly in the category of Other.</w:t>
+      </w:r>
+    </w:p>
+    <w:bookmarkEnd w:id="28"/>
+    <w:bookmarkStart w:id="32" w:name="variation-by-artefact-size"/>
     <w:p>
       <w:pPr>
         <w:pStyle w:val="Heading2"/>
@@ -623,23 +678,31 @@
         <w:rPr>
           <w:rStyle w:val="SectionNumber"/>
         </w:rPr>
-        <w:t xml:space="preserve">4.2</w:t>
+        <w:t xml:space="preserve">4.3</w:t>
       </w:r>
       <w:r>
         <w:tab/>
       </w:r>
       <w:r>
-        <w:t xml:space="preserve">Variation by site</w:t>
+        <w:t xml:space="preserve">Variation by artefact size</w:t>
       </w:r>
     </w:p>
     <w:p>
       <w:pPr>
         <w:pStyle w:val="FirstParagraph"/>
+      </w:pPr>
+      <w:r>
+        <w:t xml:space="preserve">We wanted to check the relationship between TCSA and size. Weight can represent overall tool size.</w:t>
+      </w:r>
+    </w:p>
+    <w:p>
+      <w:pPr>
+        <w:pStyle w:val="BodyText"/>
       </w:pPr>
       <w:r>
         <w:drawing>
           <wp:inline>
-            <wp:extent cx="5943600" cy="4754880"/>
+            <wp:extent cx="5943600" cy="6075680"/>
             <wp:effectExtent b="0" l="0" r="0" t="0"/>
             <wp:docPr descr="" title="" id="1" name="Picture"/>
             <a:graphic>
@@ -652,7 +715,7 @@
                     </pic:cNvPicPr>
                   </pic:nvPicPr>
                   <pic:blipFill>
-                    <a:blip r:embed="rId28"/>
+                    <a:blip r:embed="rId29"/>
                     <a:stretch>
                       <a:fillRect/>
                     </a:stretch>
@@ -660,7 +723,7 @@
                   <pic:spPr bwMode="auto">
                     <a:xfrm>
                       <a:off x="0" y="0"/>
-                      <a:ext cx="5943600" cy="4754880"/>
+                      <a:ext cx="5943600" cy="6075680"/>
                     </a:xfrm>
                     <a:prstGeom prst="rect">
                       <a:avLst/>
@@ -679,23 +742,28 @@
         </w:drawing>
       </w:r>
     </w:p>
-    <w:bookmarkEnd w:id="29"/>
-    <w:bookmarkStart w:id="32" w:name="variation-by-artefact-size"/>
-    <w:p>
-      <w:pPr>
-        <w:pStyle w:val="Heading2"/>
-      </w:pPr>
-      <w:r>
-        <w:rPr>
-          <w:rStyle w:val="SectionNumber"/>
-        </w:rPr>
-        <w:t xml:space="preserve">4.3</w:t>
-      </w:r>
-      <w:r>
-        <w:tab/>
-      </w:r>
-      <w:r>
-        <w:t xml:space="preserve">Variation by artefact size</w:t>
+    <w:p>
+      <w:pPr>
+        <w:numPr>
+          <w:ilvl w:val="0"/>
+          <w:numId w:val="1003"/>
+        </w:numPr>
+        <w:pStyle w:val="Compact"/>
+      </w:pPr>
+      <w:r>
+        <w:t xml:space="preserve">TCSA and Weight have positive relationship.</w:t>
+      </w:r>
+    </w:p>
+    <w:p>
+      <w:pPr>
+        <w:numPr>
+          <w:ilvl w:val="0"/>
+          <w:numId w:val="1003"/>
+        </w:numPr>
+        <w:pStyle w:val="Compact"/>
+      </w:pPr>
+      <w:r>
+        <w:t xml:space="preserve">Shale stemmed points tend to be heavier than the other raw materials, while acidic volcanic rocks are lighter.</w:t>
       </w:r>
     </w:p>
     <w:p>
@@ -705,7 +773,7 @@
       <w:r>
         <w:drawing>
           <wp:inline>
-            <wp:extent cx="5943600" cy="4754880"/>
+            <wp:extent cx="5943600" cy="5943600"/>
             <wp:effectExtent b="0" l="0" r="0" t="0"/>
             <wp:docPr descr="" title="" id="1" name="Picture"/>
             <a:graphic>
@@ -726,7 +794,7 @@
                   <pic:spPr bwMode="auto">
                     <a:xfrm>
                       <a:off x="0" y="0"/>
-                      <a:ext cx="5943600" cy="4754880"/>
+                      <a:ext cx="5943600" cy="5943600"/>
                     </a:xfrm>
                     <a:prstGeom prst="rect">
                       <a:avLst/>
@@ -744,6 +812,35 @@
           </wp:inline>
         </w:drawing>
       </w:r>
+    </w:p>
+    <w:p>
+      <w:pPr>
+        <w:numPr>
+          <w:ilvl w:val="0"/>
+          <w:numId w:val="1004"/>
+        </w:numPr>
+        <w:pStyle w:val="Compact"/>
+      </w:pPr>
+      <w:r>
+        <w:t xml:space="preserve">Determined by Bayesian information criterion, our weight data is divided into three cluster.</w:t>
+      </w:r>
+    </w:p>
+    <w:p>
+      <w:pPr>
+        <w:numPr>
+          <w:ilvl w:val="0"/>
+          <w:numId w:val="1004"/>
+        </w:numPr>
+        <w:pStyle w:val="Compact"/>
+      </w:pPr>
+      <w:r>
+        <w:t xml:space="preserve">Most artifacts are under 20.</w:t>
+      </w:r>
+    </w:p>
+    <w:p>
+      <w:pPr>
+        <w:pStyle w:val="FirstParagraph"/>
+      </w:pPr>
       <w:r>
         <w:drawing>
           <wp:inline>
@@ -754,7 +851,7 @@
               <a:graphicData uri="http://schemas.openxmlformats.org/drawingml/2006/picture">
                 <pic:pic>
                   <pic:nvPicPr>
-                    <pic:cNvPr descr="../figures/unnamed-chunk-8-2.png" id="0" name="Picture"/>
+                    <pic:cNvPr descr="../figures/unnamed-chunk-9-1.png" id="0" name="Picture"/>
                     <pic:cNvPicPr>
                       <a:picLocks noChangeArrowheads="1" noChangeAspect="1"/>
                     </pic:cNvPicPr>
@@ -786,6 +883,24 @@
           </wp:inline>
         </w:drawing>
       </w:r>
+      <w:r>
+        <w:t xml:space="preserve"> </w:t>
+      </w:r>
+      <w:r>
+        <w:t xml:space="preserve">1) TCSA of the three cluster shows clear pattern.</w:t>
+      </w:r>
+      <w:r>
+        <w:br/>
+      </w:r>
+      <w:r>
+        <w:t xml:space="preserve">2) Cluster 1, the smallest (lightest) artifacts, is the lower TCSA, compared Cluster 2. TCSA of Cluster 3 is the highest, except for one artifact, which is lower than 50.</w:t>
+      </w:r>
+      <w:r>
+        <w:br/>
+      </w:r>
+      <w:r>
+        <w:t xml:space="preserve">3) We can assumed that artifacts in different clusters might be made for different purposes.</w:t>
+      </w:r>
     </w:p>
     <w:bookmarkEnd w:id="32"/>
     <w:bookmarkEnd w:id="33"/>
@@ -899,7 +1014,7 @@
         <w:pStyle w:val="FirstParagraph"/>
       </w:pPr>
       <w:r>
-        <w:t xml:space="preserve">This report was generated on 2022-03-16 15:01:10 using the following computational environment and dependencies:</w:t>
+        <w:t xml:space="preserve">This report was generated on 2022-03-16 16:20:17 using the following computational environment and dependencies:</w:t>
       </w:r>
     </w:p>
     <w:p>
@@ -1405,6 +1520,15 @@
         <w:rPr>
           <w:rStyle w:val="VerbatimChar"/>
         </w:rPr>
+        <w:t xml:space="preserve">#&gt;  lattice         0.20-45 2021-09-22 [1] CRAN (R 4.1.1)</w:t>
+      </w:r>
+      <w:r>
+        <w:br/>
+      </w:r>
+      <w:r>
+        <w:rPr>
+          <w:rStyle w:val="VerbatimChar"/>
+        </w:rPr>
         <w:t xml:space="preserve">#&gt;  lifecycle       1.0.1   2021-09-24 [1] CRAN (R 4.1.1)</w:t>
       </w:r>
       <w:r>
@@ -1432,6 +1556,15 @@
         <w:rPr>
           <w:rStyle w:val="VerbatimChar"/>
         </w:rPr>
+        <w:t xml:space="preserve">#&gt;  Matrix          1.4-0   2021-12-08 [1] CRAN (R 4.1.1)</w:t>
+      </w:r>
+      <w:r>
+        <w:br/>
+      </w:r>
+      <w:r>
+        <w:rPr>
+          <w:rStyle w:val="VerbatimChar"/>
+        </w:rPr>
         <w:t xml:space="preserve">#&gt;  memoise         2.0.1   2021-11-26 [1] CRAN (R 4.1.1)</w:t>
       </w:r>
       <w:r>
@@ -1441,6 +1574,15 @@
         <w:rPr>
           <w:rStyle w:val="VerbatimChar"/>
         </w:rPr>
+        <w:t xml:space="preserve">#&gt;  mgcv            1.8-39  2022-02-24 [1] CRAN (R 4.1.1)</w:t>
+      </w:r>
+      <w:r>
+        <w:br/>
+      </w:r>
+      <w:r>
+        <w:rPr>
+          <w:rStyle w:val="VerbatimChar"/>
+        </w:rPr>
         <w:t xml:space="preserve">#&gt;  modelr          0.1.8   2020-05-19 [1] CRAN (R 4.1.0)</w:t>
       </w:r>
       <w:r>
@@ -1459,6 +1601,15 @@
         <w:rPr>
           <w:rStyle w:val="VerbatimChar"/>
         </w:rPr>
+        <w:t xml:space="preserve">#&gt;  nlme            3.1-155 2022-01-13 [1] CRAN (R 4.1.1)</w:t>
+      </w:r>
+      <w:r>
+        <w:br/>
+      </w:r>
+      <w:r>
+        <w:rPr>
+          <w:rStyle w:val="VerbatimChar"/>
+        </w:rPr>
         <w:t xml:space="preserve">#&gt;  pillar          1.7.0   2022-02-01 [1] CRAN (R 4.1.1)</w:t>
       </w:r>
       <w:r>
@@ -1874,7 +2025,7 @@
         <w:rPr>
           <w:rStyle w:val="VerbatimChar"/>
         </w:rPr>
-        <w:t xml:space="preserve">#&gt; Head:     [967531f] 2022-03-14: Some basic exploration of the data, move code to Rmd</w:t>
+        <w:t xml:space="preserve">#&gt; Head:     [94e6967] 2022-03-16: editing rmd file (plots and text)</w:t>
       </w:r>
     </w:p>
     <w:bookmarkEnd w:id="38"/>
@@ -2267,6 +2418,91 @@
       </w:pPr>
     </w:lvl>
   </w:abstractNum>
+  <w:abstractNum w:abstractNumId="99421">
+    <w:nsid w:val="ea454b4c"/>
+    <w:multiLevelType w:val="multilevel"/>
+    <w:lvl w:ilvl="0">
+      <w:start w:val="1"/>
+      <w:numFmt w:val="decimal"/>
+      <w:lvlText w:val="%1)"/>
+      <w:lvlJc w:val="left"/>
+      <w:pPr>
+        <w:ind w:left="720" w:hanging="480"/>
+      </w:pPr>
+    </w:lvl>
+    <w:lvl w:ilvl="1">
+      <w:start w:val="1"/>
+      <w:numFmt w:val="decimal"/>
+      <w:lvlText w:val="%2)"/>
+      <w:lvlJc w:val="left"/>
+      <w:pPr>
+        <w:ind w:left="1440" w:hanging="480"/>
+      </w:pPr>
+    </w:lvl>
+    <w:lvl w:ilvl="2">
+      <w:start w:val="1"/>
+      <w:numFmt w:val="decimal"/>
+      <w:lvlText w:val="%3)"/>
+      <w:lvlJc w:val="left"/>
+      <w:pPr>
+        <w:ind w:left="2160" w:hanging="480"/>
+      </w:pPr>
+    </w:lvl>
+    <w:lvl w:ilvl="3">
+      <w:start w:val="1"/>
+      <w:numFmt w:val="decimal"/>
+      <w:lvlText w:val="%4)"/>
+      <w:lvlJc w:val="left"/>
+      <w:pPr>
+        <w:ind w:left="2880" w:hanging="480"/>
+      </w:pPr>
+    </w:lvl>
+    <w:lvl w:ilvl="4">
+      <w:start w:val="1"/>
+      <w:numFmt w:val="decimal"/>
+      <w:lvlText w:val="%5)"/>
+      <w:lvlJc w:val="left"/>
+      <w:pPr>
+        <w:ind w:left="3600" w:hanging="480"/>
+      </w:pPr>
+    </w:lvl>
+    <w:lvl w:ilvl="5">
+      <w:start w:val="1"/>
+      <w:numFmt w:val="decimal"/>
+      <w:lvlText w:val="%6)"/>
+      <w:lvlJc w:val="left"/>
+      <w:pPr>
+        <w:ind w:left="4320" w:hanging="480"/>
+      </w:pPr>
+    </w:lvl>
+    <w:lvl w:ilvl="6">
+      <w:start w:val="1"/>
+      <w:numFmt w:val="decimal"/>
+      <w:lvlText w:val="%7)"/>
+      <w:lvlJc w:val="left"/>
+      <w:pPr>
+        <w:ind w:left="5040" w:hanging="480"/>
+      </w:pPr>
+    </w:lvl>
+    <w:lvl w:ilvl="7">
+      <w:start w:val="1"/>
+      <w:numFmt w:val="decimal"/>
+      <w:lvlText w:val="%8)"/>
+      <w:lvlJc w:val="left"/>
+      <w:pPr>
+        <w:ind w:left="5760" w:hanging="480"/>
+      </w:pPr>
+    </w:lvl>
+    <w:lvl w:ilvl="8">
+      <w:start w:val="1"/>
+      <w:numFmt w:val="decimal"/>
+      <w:lvlText w:val="%9)"/>
+      <w:lvlJc w:val="left"/>
+      <w:pPr>
+        <w:ind w:left="6480" w:hanging="480"/>
+      </w:pPr>
+    </w:lvl>
+  </w:abstractNum>
   <w:num w:numId="1">
     <w:abstractNumId w:val="2"/>
   </w:num>
@@ -2278,6 +2514,126 @@
   </w:num>
   <w:num w:numId="1000">
     <w:abstractNumId w:val="990"/>
+  </w:num>
+  <w:num w:numId="1001">
+    <w:abstractNumId w:val="99421"/>
+    <w:lvlOverride w:ilvl="0">
+      <w:startOverride w:val="1"/>
+    </w:lvlOverride>
+    <w:lvlOverride w:ilvl="1">
+      <w:startOverride w:val="1"/>
+    </w:lvlOverride>
+    <w:lvlOverride w:ilvl="2">
+      <w:startOverride w:val="1"/>
+    </w:lvlOverride>
+    <w:lvlOverride w:ilvl="3">
+      <w:startOverride w:val="1"/>
+    </w:lvlOverride>
+    <w:lvlOverride w:ilvl="4">
+      <w:startOverride w:val="1"/>
+    </w:lvlOverride>
+    <w:lvlOverride w:ilvl="5">
+      <w:startOverride w:val="1"/>
+    </w:lvlOverride>
+    <w:lvlOverride w:ilvl="6">
+      <w:startOverride w:val="1"/>
+    </w:lvlOverride>
+    <w:lvlOverride w:ilvl="7">
+      <w:startOverride w:val="1"/>
+    </w:lvlOverride>
+    <w:lvlOverride w:ilvl="8">
+      <w:startOverride w:val="1"/>
+    </w:lvlOverride>
+  </w:num>
+  <w:num w:numId="1002">
+    <w:abstractNumId w:val="99421"/>
+    <w:lvlOverride w:ilvl="0">
+      <w:startOverride w:val="1"/>
+    </w:lvlOverride>
+    <w:lvlOverride w:ilvl="1">
+      <w:startOverride w:val="1"/>
+    </w:lvlOverride>
+    <w:lvlOverride w:ilvl="2">
+      <w:startOverride w:val="1"/>
+    </w:lvlOverride>
+    <w:lvlOverride w:ilvl="3">
+      <w:startOverride w:val="1"/>
+    </w:lvlOverride>
+    <w:lvlOverride w:ilvl="4">
+      <w:startOverride w:val="1"/>
+    </w:lvlOverride>
+    <w:lvlOverride w:ilvl="5">
+      <w:startOverride w:val="1"/>
+    </w:lvlOverride>
+    <w:lvlOverride w:ilvl="6">
+      <w:startOverride w:val="1"/>
+    </w:lvlOverride>
+    <w:lvlOverride w:ilvl="7">
+      <w:startOverride w:val="1"/>
+    </w:lvlOverride>
+    <w:lvlOverride w:ilvl="8">
+      <w:startOverride w:val="1"/>
+    </w:lvlOverride>
+  </w:num>
+  <w:num w:numId="1003">
+    <w:abstractNumId w:val="99421"/>
+    <w:lvlOverride w:ilvl="0">
+      <w:startOverride w:val="1"/>
+    </w:lvlOverride>
+    <w:lvlOverride w:ilvl="1">
+      <w:startOverride w:val="1"/>
+    </w:lvlOverride>
+    <w:lvlOverride w:ilvl="2">
+      <w:startOverride w:val="1"/>
+    </w:lvlOverride>
+    <w:lvlOverride w:ilvl="3">
+      <w:startOverride w:val="1"/>
+    </w:lvlOverride>
+    <w:lvlOverride w:ilvl="4">
+      <w:startOverride w:val="1"/>
+    </w:lvlOverride>
+    <w:lvlOverride w:ilvl="5">
+      <w:startOverride w:val="1"/>
+    </w:lvlOverride>
+    <w:lvlOverride w:ilvl="6">
+      <w:startOverride w:val="1"/>
+    </w:lvlOverride>
+    <w:lvlOverride w:ilvl="7">
+      <w:startOverride w:val="1"/>
+    </w:lvlOverride>
+    <w:lvlOverride w:ilvl="8">
+      <w:startOverride w:val="1"/>
+    </w:lvlOverride>
+  </w:num>
+  <w:num w:numId="1004">
+    <w:abstractNumId w:val="99421"/>
+    <w:lvlOverride w:ilvl="0">
+      <w:startOverride w:val="1"/>
+    </w:lvlOverride>
+    <w:lvlOverride w:ilvl="1">
+      <w:startOverride w:val="1"/>
+    </w:lvlOverride>
+    <w:lvlOverride w:ilvl="2">
+      <w:startOverride w:val="1"/>
+    </w:lvlOverride>
+    <w:lvlOverride w:ilvl="3">
+      <w:startOverride w:val="1"/>
+    </w:lvlOverride>
+    <w:lvlOverride w:ilvl="4">
+      <w:startOverride w:val="1"/>
+    </w:lvlOverride>
+    <w:lvlOverride w:ilvl="5">
+      <w:startOverride w:val="1"/>
+    </w:lvlOverride>
+    <w:lvlOverride w:ilvl="6">
+      <w:startOverride w:val="1"/>
+    </w:lvlOverride>
+    <w:lvlOverride w:ilvl="7">
+      <w:startOverride w:val="1"/>
+    </w:lvlOverride>
+    <w:lvlOverride w:ilvl="8">
+      <w:startOverride w:val="1"/>
+    </w:lvlOverride>
   </w:num>
 </w:numbering>
 </file>

</xml_diff>

<commit_message>
edits to GPs drafting and notes
</commit_message>
<xml_diff>
--- a/analysis/paper/paper.docx
+++ b/analysis/paper/paper.docx
@@ -7,19 +7,121 @@
         <w:pStyle w:val="Title"/>
       </w:pPr>
       <w:r>
-        <w:t xml:space="preserve">Title</w:t>
+        <w:t xml:space="preserve">Variation</w:t>
       </w:r>
       <w:r>
         <w:t xml:space="preserve"> </w:t>
       </w:r>
       <w:r>
-        <w:t xml:space="preserve">Goes</w:t>
+        <w:t xml:space="preserve">in</w:t>
       </w:r>
       <w:r>
         <w:t xml:space="preserve"> </w:t>
       </w:r>
       <w:r>
-        <w:t xml:space="preserve">Here</w:t>
+        <w:t xml:space="preserve">use</w:t>
+      </w:r>
+      <w:r>
+        <w:t xml:space="preserve"> </w:t>
+      </w:r>
+      <w:r>
+        <w:t xml:space="preserve">of</w:t>
+      </w:r>
+      <w:r>
+        <w:t xml:space="preserve"> </w:t>
+      </w:r>
+      <w:r>
+        <w:t xml:space="preserve">East</w:t>
+      </w:r>
+      <w:r>
+        <w:t xml:space="preserve"> </w:t>
+      </w:r>
+      <w:r>
+        <w:t xml:space="preserve">Asian</w:t>
+      </w:r>
+      <w:r>
+        <w:t xml:space="preserve"> </w:t>
+      </w:r>
+      <w:r>
+        <w:t xml:space="preserve">Late</w:t>
+      </w:r>
+      <w:r>
+        <w:t xml:space="preserve"> </w:t>
+      </w:r>
+      <w:r>
+        <w:t xml:space="preserve">Paleolithic</w:t>
+      </w:r>
+      <w:r>
+        <w:t xml:space="preserve"> </w:t>
+      </w:r>
+      <w:r>
+        <w:t xml:space="preserve">weapons:</w:t>
+      </w:r>
+      <w:r>
+        <w:t xml:space="preserve"> </w:t>
+      </w:r>
+      <w:r>
+        <w:t xml:space="preserve">A</w:t>
+      </w:r>
+      <w:r>
+        <w:t xml:space="preserve"> </w:t>
+      </w:r>
+      <w:r>
+        <w:t xml:space="preserve">study</w:t>
+      </w:r>
+      <w:r>
+        <w:t xml:space="preserve"> </w:t>
+      </w:r>
+      <w:r>
+        <w:t xml:space="preserve">of</w:t>
+      </w:r>
+      <w:r>
+        <w:t xml:space="preserve"> </w:t>
+      </w:r>
+      <w:r>
+        <w:t xml:space="preserve">tip</w:t>
+      </w:r>
+      <w:r>
+        <w:t xml:space="preserve"> </w:t>
+      </w:r>
+      <w:r>
+        <w:t xml:space="preserve">cross-sectional</w:t>
+      </w:r>
+      <w:r>
+        <w:t xml:space="preserve"> </w:t>
+      </w:r>
+      <w:r>
+        <w:t xml:space="preserve">area</w:t>
+      </w:r>
+      <w:r>
+        <w:t xml:space="preserve"> </w:t>
+      </w:r>
+      <w:r>
+        <w:t xml:space="preserve">of</w:t>
+      </w:r>
+      <w:r>
+        <w:t xml:space="preserve"> </w:t>
+      </w:r>
+      <w:r>
+        <w:t xml:space="preserve">stemmed</w:t>
+      </w:r>
+      <w:r>
+        <w:t xml:space="preserve"> </w:t>
+      </w:r>
+      <w:r>
+        <w:t xml:space="preserve">points</w:t>
+      </w:r>
+      <w:r>
+        <w:t xml:space="preserve"> </w:t>
+      </w:r>
+      <w:r>
+        <w:t xml:space="preserve">from</w:t>
+      </w:r>
+      <w:r>
+        <w:t xml:space="preserve"> </w:t>
+      </w:r>
+      <w:r>
+        <w:t xml:space="preserve">Korea</w:t>
       </w:r>
     </w:p>
     <w:p>
@@ -27,7 +129,7 @@
         <w:pStyle w:val="Author"/>
       </w:pPr>
       <w:r>
-        <w:t xml:space="preserve">Myfirstname Mylastname</w:t>
+        <w:t xml:space="preserve">Gayoung Park</w:t>
       </w:r>
       <w:r>
         <w:rPr>
@@ -54,91 +156,106 @@
         <w:t xml:space="preserve"> </w:t>
       </w:r>
       <w:r>
+        <w:t xml:space="preserve">Marlize Lombard</w:t>
+      </w:r>
+      <w:r>
+        <w:rPr>
+          <w:vertAlign w:val="superscript"/>
+        </w:rPr>
+        <w:t xml:space="preserve">2</w:t>
+      </w:r>
+      <w:r>
+        <w:t xml:space="preserve">,</w:t>
+      </w:r>
+      <w:r>
+        <w:t xml:space="preserve"> </w:t>
+      </w:r>
+      <w:r>
         <w:t xml:space="preserve">and</w:t>
       </w:r>
       <w:r>
         <w:t xml:space="preserve"> </w:t>
       </w:r>
       <w:r>
-        <w:t xml:space="preserve">Yourfirstname Yourlastname</w:t>
+        <w:t xml:space="preserve">Ben Marwick</w:t>
       </w:r>
       <w:r>
         <w:rPr>
           <w:vertAlign w:val="superscript"/>
         </w:rPr>
+        <w:t xml:space="preserve">1</w:t>
+      </w:r>
+    </w:p>
+    <w:p>
+      <w:pPr>
+        <w:pStyle w:val="Date"/>
+      </w:pPr>
+      <w:r>
+        <w:t xml:space="preserve">21</w:t>
+      </w:r>
+      <w:r>
+        <w:t xml:space="preserve"> </w:t>
+      </w:r>
+      <w:r>
+        <w:t xml:space="preserve">March,</w:t>
+      </w:r>
+      <w:r>
+        <w:t xml:space="preserve"> </w:t>
+      </w:r>
+      <w:r>
+        <w:t xml:space="preserve">2022</w:t>
+      </w:r>
+    </w:p>
+    <w:p>
+      <w:pPr>
+        <w:pStyle w:val="Abstract"/>
+      </w:pPr>
+      <w:r>
+        <w:t xml:space="preserve">Text</w:t>
+      </w:r>
+      <w:r>
+        <w:t xml:space="preserve"> </w:t>
+      </w:r>
+      <w:r>
+        <w:t xml:space="preserve">of</w:t>
+      </w:r>
+      <w:r>
+        <w:t xml:space="preserve"> </w:t>
+      </w:r>
+      <w:r>
+        <w:t xml:space="preserve">abstract</w:t>
+      </w:r>
+    </w:p>
+    <w:p>
+      <w:pPr>
+        <w:pStyle w:val="FirstParagraph"/>
+      </w:pPr>
+      <w:r>
+        <w:rPr>
+          <w:vertAlign w:val="superscript"/>
+        </w:rPr>
+        <w:t xml:space="preserve">1</w:t>
+      </w:r>
+      <w:r>
+        <w:t xml:space="preserve"> </w:t>
+      </w:r>
+      <w:r>
+        <w:t xml:space="preserve">Department of Anthropology, University of Washington, Seattle. USA</w:t>
+      </w:r>
+      <w:r>
+        <w:br/>
+      </w:r>
+      <w:r>
+        <w:rPr>
+          <w:vertAlign w:val="superscript"/>
+        </w:rPr>
         <w:t xml:space="preserve">2</w:t>
       </w:r>
-    </w:p>
-    <w:p>
-      <w:pPr>
-        <w:pStyle w:val="Date"/>
-      </w:pPr>
-      <w:r>
-        <w:t xml:space="preserve">21</w:t>
-      </w:r>
       <w:r>
         <w:t xml:space="preserve"> </w:t>
       </w:r>
       <w:r>
-        <w:t xml:space="preserve">March,</w:t>
-      </w:r>
-      <w:r>
-        <w:t xml:space="preserve"> </w:t>
-      </w:r>
-      <w:r>
-        <w:t xml:space="preserve">2022</w:t>
-      </w:r>
-    </w:p>
-    <w:p>
-      <w:pPr>
-        <w:pStyle w:val="Abstract"/>
-      </w:pPr>
-      <w:r>
-        <w:t xml:space="preserve">Text</w:t>
-      </w:r>
-      <w:r>
-        <w:t xml:space="preserve"> </w:t>
-      </w:r>
-      <w:r>
-        <w:t xml:space="preserve">of</w:t>
-      </w:r>
-      <w:r>
-        <w:t xml:space="preserve"> </w:t>
-      </w:r>
-      <w:r>
-        <w:t xml:space="preserve">abstract</w:t>
-      </w:r>
-    </w:p>
-    <w:p>
-      <w:pPr>
-        <w:pStyle w:val="FirstParagraph"/>
-      </w:pPr>
-      <w:r>
-        <w:rPr>
-          <w:vertAlign w:val="superscript"/>
-        </w:rPr>
-        <w:t xml:space="preserve">1</w:t>
-      </w:r>
-      <w:r>
-        <w:t xml:space="preserve"> </w:t>
-      </w:r>
-      <w:r>
-        <w:t xml:space="preserve">University of One Place</w:t>
-      </w:r>
-      <w:r>
-        <w:br/>
-      </w:r>
-      <w:r>
-        <w:rPr>
-          <w:vertAlign w:val="superscript"/>
-        </w:rPr>
-        <w:t xml:space="preserve">2</w:t>
-      </w:r>
-      <w:r>
-        <w:t xml:space="preserve"> </w:t>
-      </w:r>
-      <w:r>
-        <w:t xml:space="preserve">University of Another Place</w:t>
+        <w:t xml:space="preserve">Palaeo-Research Institute, University of Johannesburg, South Africa</w:t>
       </w:r>
     </w:p>
     <w:p>
@@ -165,14 +282,14 @@
           <w:rPr>
             <w:rStyle w:val="Hyperlink"/>
           </w:rPr>
-          <w:t xml:space="preserve">Myfirstname Mylastname &lt;</w:t>
+          <w:t xml:space="preserve">Gayoung Park &lt;</w:t>
         </w:r>
         <w:hyperlink r:id="rId20">
           <w:r>
             <w:rPr>
               <w:rStyle w:val="Hyperlink"/>
             </w:rPr>
-            <w:t xml:space="preserve">fl@oneplace.edu</w:t>
+            <w:t xml:space="preserve">gayoungp@uw.edu</w:t>
           </w:r>
         </w:hyperlink>
         <w:r>
@@ -199,126 +316,27 @@
         <w:t xml:space="preserve">Highlights: These are the highlights.</w:t>
       </w:r>
     </w:p>
-    <w:bookmarkStart w:id="21" w:name="introduction"/>
-    <w:p>
-      <w:pPr>
-        <w:pStyle w:val="Heading1"/>
-      </w:pPr>
-      <w:r>
-        <w:rPr>
-          <w:rStyle w:val="SectionNumber"/>
-        </w:rPr>
-        <w:t xml:space="preserve">1</w:t>
-      </w:r>
-      <w:r>
-        <w:tab/>
-      </w:r>
-      <w:r>
-        <w:t xml:space="preserve">Introduction</w:t>
-      </w:r>
-    </w:p>
-    <w:p>
-      <w:pPr>
-        <w:pStyle w:val="FirstParagraph"/>
-      </w:pPr>
-      <w:r>
-        <w:t xml:space="preserve">Here is a citation</w:t>
-      </w:r>
-      <w:r>
-        <w:t xml:space="preserve"> </w:t>
-      </w:r>
-      <w:r>
-        <w:t xml:space="preserve">(</w:t>
-      </w:r>
-      <w:r>
-        <w:rPr>
-          <w:bCs/>
-          <w:b/>
-        </w:rPr>
-        <w:t xml:space="preserve">Marwick2017?</w:t>
-      </w:r>
-      <w:r>
-        <w:t xml:space="preserve">)</w:t>
-      </w:r>
-    </w:p>
-    <w:bookmarkEnd w:id="21"/>
-    <w:bookmarkStart w:id="22" w:name="background"/>
-    <w:p>
-      <w:pPr>
-        <w:pStyle w:val="Heading1"/>
-      </w:pPr>
-      <w:r>
-        <w:rPr>
-          <w:rStyle w:val="SectionNumber"/>
-        </w:rPr>
-        <w:t xml:space="preserve">2</w:t>
-      </w:r>
-      <w:r>
-        <w:tab/>
-      </w:r>
-      <w:r>
-        <w:t xml:space="preserve">Background</w:t>
-      </w:r>
-    </w:p>
-    <w:bookmarkEnd w:id="22"/>
-    <w:bookmarkStart w:id="23" w:name="methods"/>
-    <w:p>
-      <w:pPr>
-        <w:pStyle w:val="Heading1"/>
-      </w:pPr>
-      <w:r>
-        <w:rPr>
-          <w:rStyle w:val="SectionNumber"/>
-        </w:rPr>
-        <w:t xml:space="preserve">3</w:t>
-      </w:r>
-      <w:r>
-        <w:tab/>
-      </w:r>
-      <w:r>
-        <w:t xml:space="preserve">Methods</w:t>
-      </w:r>
-    </w:p>
-    <w:bookmarkEnd w:id="23"/>
-    <w:bookmarkStart w:id="33" w:name="results"/>
-    <w:p>
-      <w:pPr>
-        <w:pStyle w:val="Heading1"/>
-      </w:pPr>
-      <w:r>
-        <w:rPr>
-          <w:rStyle w:val="SectionNumber"/>
-        </w:rPr>
-        <w:t xml:space="preserve">4</w:t>
-      </w:r>
-      <w:r>
-        <w:tab/>
-      </w:r>
-      <w:r>
-        <w:t xml:space="preserve">Results</w:t>
-      </w:r>
-    </w:p>
-    <w:p>
-      <w:pPr>
-        <w:pStyle w:val="FirstParagraph"/>
+    <w:p>
+      <w:pPr>
+        <w:pStyle w:val="CaptionedFigure"/>
       </w:pPr>
       <w:r>
         <w:drawing>
           <wp:inline>
-            <wp:extent cx="5943600" cy="4754880"/>
+            <wp:extent cx="5943600" cy="5283200"/>
             <wp:effectExtent b="0" l="0" r="0" t="0"/>
-            <wp:docPr descr="" title="" id="1" name="Picture"/>
+            <wp:docPr descr="Figure 1: Distribution of TCSA values for all Korean stemmed points in the current dataset. Shaded boxes show TSCA ranges for various weapon types from Lombard (2021)." title="" id="1" name="Picture"/>
             <a:graphic>
               <a:graphicData uri="http://schemas.openxmlformats.org/drawingml/2006/picture">
                 <pic:pic>
                   <pic:nvPicPr>
-                    <pic:cNvPr descr="../figures/unnamed-chunk-2-1.png" id="0" name="Picture"/>
+                    <pic:cNvPr descr="../figures/all-stemmed-points-1.png" id="0" name="Picture"/>
                     <pic:cNvPicPr>
                       <a:picLocks noChangeArrowheads="1" noChangeAspect="1"/>
                     </pic:cNvPicPr>
                   </pic:nvPicPr>
                   <pic:blipFill>
-                    <a:blip r:embed="rId24"/>
+                    <a:blip r:embed="rId21"/>
                     <a:stretch>
                       <a:fillRect/>
                     </a:stretch>
@@ -326,7 +344,7 @@
                   <pic:spPr bwMode="auto">
                     <a:xfrm>
                       <a:off x="0" y="0"/>
-                      <a:ext cx="5943600" cy="4754880"/>
+                      <a:ext cx="5943600" cy="5283200"/>
                     </a:xfrm>
                     <a:prstGeom prst="rect">
                       <a:avLst/>
@@ -345,45 +363,100 @@
         </w:drawing>
       </w:r>
     </w:p>
-    <w:bookmarkStart w:id="27" w:name="raw-materials"/>
+    <w:p>
+      <w:pPr>
+        <w:pStyle w:val="ImageCaption"/>
+      </w:pPr>
+      <w:r>
+        <w:t xml:space="preserve">Figure 1: Distribution of TCSA values for all Korean stemmed points in the current dataset. Shaded boxes show TSCA ranges for various weapon types from Lombard (2021).</w:t>
+      </w:r>
+    </w:p>
+    <w:p>
+      <w:pPr>
+        <w:pStyle w:val="BodyText"/>
+      </w:pPr>
+      <w:r>
+        <w:t xml:space="preserve">Notes on Figure</w:t>
+      </w:r>
+      <w:r>
+        <w:t xml:space="preserve"> </w:t>
+      </w:r>
+      <w:r>
+        <w:t xml:space="preserve">1</w:t>
+      </w:r>
+      <w:r>
+        <w:t xml:space="preserve">:</w:t>
+      </w:r>
+    </w:p>
+    <w:p>
+      <w:pPr>
+        <w:numPr>
+          <w:ilvl w:val="0"/>
+          <w:numId w:val="1001"/>
+        </w:numPr>
+        <w:pStyle w:val="Compact"/>
+      </w:pPr>
+      <w:r>
+        <w:t xml:space="preserve">The mean TCSA of the Korean stemmed point is 95.5, and standard deviation of TCSA is 44.1. Overall we see wide variation of TCSA values in this boxplot.</w:t>
+      </w:r>
+      <w:r>
+        <w:br/>
+      </w:r>
+    </w:p>
+    <w:p>
+      <w:pPr>
+        <w:numPr>
+          <w:ilvl w:val="0"/>
+          <w:numId w:val="1001"/>
+        </w:numPr>
+        <w:pStyle w:val="Compact"/>
+      </w:pPr>
+      <w:r>
+        <w:t xml:space="preserve">According to Lombard’s (2021) TCSA ranges, Korean stemmed points are mostly in the categories of javelins and thrusting spear tips, with smaller numbers as dart tips and arrowheads.</w:t>
+      </w:r>
+    </w:p>
+    <w:p>
+      <w:pPr>
+        <w:numPr>
+          <w:ilvl w:val="0"/>
+          <w:numId w:val="1001"/>
+        </w:numPr>
+        <w:pStyle w:val="Compact"/>
+      </w:pPr>
+      <w:r>
+        <w:t xml:space="preserve">Poison arrowheads seem to be absent from these Korean assemblages</w:t>
+      </w:r>
+    </w:p>
+    <w:bookmarkStart w:id="23" w:name="variation-by-raw-material"/>
     <w:p>
       <w:pPr>
         <w:pStyle w:val="Heading2"/>
       </w:pPr>
       <w:r>
-        <w:rPr>
-          <w:rStyle w:val="SectionNumber"/>
-        </w:rPr>
-        <w:t xml:space="preserve">4.1</w:t>
-      </w:r>
-      <w:r>
-        <w:tab/>
-      </w:r>
-      <w:r>
-        <w:t xml:space="preserve">Raw materials</w:t>
-      </w:r>
-    </w:p>
-    <w:p>
-      <w:pPr>
-        <w:pStyle w:val="FirstParagraph"/>
+        <w:t xml:space="preserve">Variation by raw material</w:t>
+      </w:r>
+    </w:p>
+    <w:p>
+      <w:pPr>
+        <w:pStyle w:val="CaptionedFigure"/>
       </w:pPr>
       <w:r>
         <w:drawing>
           <wp:inline>
-            <wp:extent cx="5943600" cy="4754880"/>
+            <wp:extent cx="5943600" cy="5283200"/>
             <wp:effectExtent b="0" l="0" r="0" t="0"/>
-            <wp:docPr descr="" title="" id="1" name="Picture"/>
+            <wp:docPr descr="Figure 2: Histograms of TCSA values by lithic raw material." title="" id="1" name="Picture"/>
             <a:graphic>
               <a:graphicData uri="http://schemas.openxmlformats.org/drawingml/2006/picture">
                 <pic:pic>
                   <pic:nvPicPr>
-                    <pic:cNvPr descr="../figures/unnamed-chunk-4-1.png" id="0" name="Picture"/>
+                    <pic:cNvPr descr="../figures/raw-materials-1.png" id="0" name="Picture"/>
                     <pic:cNvPicPr>
                       <a:picLocks noChangeArrowheads="1" noChangeAspect="1"/>
                     </pic:cNvPicPr>
                   </pic:nvPicPr>
                   <pic:blipFill>
-                    <a:blip r:embed="rId25"/>
+                    <a:blip r:embed="rId22"/>
                     <a:stretch>
                       <a:fillRect/>
                     </a:stretch>
@@ -391,7 +464,7 @@
                   <pic:spPr bwMode="auto">
                     <a:xfrm>
                       <a:off x="0" y="0"/>
-                      <a:ext cx="5943600" cy="4754880"/>
+                      <a:ext cx="5943600" cy="5283200"/>
                     </a:xfrm>
                     <a:prstGeom prst="rect">
                       <a:avLst/>
@@ -412,25 +485,96 @@
     </w:p>
     <w:p>
       <w:pPr>
+        <w:pStyle w:val="ImageCaption"/>
+      </w:pPr>
+      <w:r>
+        <w:t xml:space="preserve">Figure 2: Histograms of TCSA values by lithic raw material.</w:t>
+      </w:r>
+    </w:p>
+    <w:p>
+      <w:pPr>
         <w:pStyle w:val="BodyText"/>
+      </w:pPr>
+      <w:r>
+        <w:t xml:space="preserve">Notes on Figure</w:t>
+      </w:r>
+      <w:r>
+        <w:t xml:space="preserve"> </w:t>
+      </w:r>
+      <w:r>
+        <w:t xml:space="preserve">2</w:t>
+      </w:r>
+      <w:r>
+        <w:t xml:space="preserve">:</w:t>
+      </w:r>
+    </w:p>
+    <w:p>
+      <w:pPr>
+        <w:numPr>
+          <w:ilvl w:val="0"/>
+          <w:numId w:val="1002"/>
+        </w:numPr>
+        <w:pStyle w:val="Compact"/>
+      </w:pPr>
+      <w:r>
+        <w:t xml:space="preserve">About half of all the stemmed points made out of shale.</w:t>
+      </w:r>
+    </w:p>
+    <w:p>
+      <w:pPr>
+        <w:numPr>
+          <w:ilvl w:val="0"/>
+          <w:numId w:val="1002"/>
+        </w:numPr>
+        <w:pStyle w:val="Compact"/>
+      </w:pPr>
+      <w:r>
+        <w:t xml:space="preserve">Acidic volcanic rocks tend to have skewed lower TCSA values.</w:t>
+      </w:r>
+    </w:p>
+    <w:p>
+      <w:pPr>
+        <w:numPr>
+          <w:ilvl w:val="0"/>
+          <w:numId w:val="1002"/>
+        </w:numPr>
+        <w:pStyle w:val="Compact"/>
+      </w:pPr>
+      <w:r>
+        <w:t xml:space="preserve">But overall, there is no clear pattern of different TCSA values by raw material.</w:t>
+      </w:r>
+    </w:p>
+    <w:bookmarkEnd w:id="23"/>
+    <w:bookmarkStart w:id="25" w:name="variation-by-site"/>
+    <w:p>
+      <w:pPr>
+        <w:pStyle w:val="Heading2"/>
+      </w:pPr>
+      <w:r>
+        <w:t xml:space="preserve">Variation by site</w:t>
+      </w:r>
+    </w:p>
+    <w:p>
+      <w:pPr>
+        <w:pStyle w:val="CaptionedFigure"/>
       </w:pPr>
       <w:r>
         <w:drawing>
           <wp:inline>
-            <wp:extent cx="5943600" cy="4754880"/>
+            <wp:extent cx="5943600" cy="5283200"/>
             <wp:effectExtent b="0" l="0" r="0" t="0"/>
-            <wp:docPr descr="" title="" id="1" name="Picture"/>
+            <wp:docPr descr="Figure 3: Histograms of TCSA values by archaeological site." title="" id="1" name="Picture"/>
             <a:graphic>
               <a:graphicData uri="http://schemas.openxmlformats.org/drawingml/2006/picture">
                 <pic:pic>
                   <pic:nvPicPr>
-                    <pic:cNvPr descr="../figures/unnamed-chunk-5-1.png" id="0" name="Picture"/>
+                    <pic:cNvPr descr="../figures/sites-1.png" id="0" name="Picture"/>
                     <pic:cNvPicPr>
                       <a:picLocks noChangeArrowheads="1" noChangeAspect="1"/>
                     </pic:cNvPicPr>
                   </pic:nvPicPr>
                   <pic:blipFill>
-                    <a:blip r:embed="rId26"/>
+                    <a:blip r:embed="rId24"/>
                     <a:stretch>
                       <a:fillRect/>
                     </a:stretch>
@@ -438,7 +582,7 @@
                   <pic:spPr bwMode="auto">
                     <a:xfrm>
                       <a:off x="0" y="0"/>
-                      <a:ext cx="5943600" cy="4754880"/>
+                      <a:ext cx="5943600" cy="5283200"/>
                     </a:xfrm>
                     <a:prstGeom prst="rect">
                       <a:avLst/>
@@ -457,46 +601,106 @@
         </w:drawing>
       </w:r>
     </w:p>
-    <w:bookmarkEnd w:id="27"/>
-    <w:bookmarkStart w:id="29" w:name="variation-by-site"/>
+    <w:p>
+      <w:pPr>
+        <w:pStyle w:val="ImageCaption"/>
+      </w:pPr>
+      <w:r>
+        <w:t xml:space="preserve">Figure 3: Histograms of TCSA values by archaeological site.</w:t>
+      </w:r>
+    </w:p>
+    <w:p>
+      <w:pPr>
+        <w:pStyle w:val="BodyText"/>
+      </w:pPr>
+      <w:r>
+        <w:t xml:space="preserve">Notes on Figure</w:t>
+      </w:r>
+      <w:r>
+        <w:t xml:space="preserve"> </w:t>
+      </w:r>
+      <w:r>
+        <w:t xml:space="preserve">3</w:t>
+      </w:r>
+      <w:r>
+        <w:t xml:space="preserve">:</w:t>
+      </w:r>
+    </w:p>
+    <w:p>
+      <w:pPr>
+        <w:numPr>
+          <w:ilvl w:val="0"/>
+          <w:numId w:val="1003"/>
+        </w:numPr>
+        <w:pStyle w:val="Compact"/>
+      </w:pPr>
+      <w:r>
+        <w:t xml:space="preserve">We computed TCSA for sites that include &gt;= 5 stemmed points.</w:t>
+      </w:r>
+    </w:p>
+    <w:p>
+      <w:pPr>
+        <w:numPr>
+          <w:ilvl w:val="0"/>
+          <w:numId w:val="1003"/>
+        </w:numPr>
+        <w:pStyle w:val="Compact"/>
+      </w:pPr>
+      <w:r>
+        <w:t xml:space="preserve">Suyanggage has the most stemmed points and the range of TCSA is wide. We can assume that people used stemmed points for a variety of different purposes.</w:t>
+      </w:r>
+    </w:p>
+    <w:p>
+      <w:pPr>
+        <w:numPr>
+          <w:ilvl w:val="0"/>
+          <w:numId w:val="1003"/>
+        </w:numPr>
+        <w:pStyle w:val="Compact"/>
+      </w:pPr>
+      <w:r>
+        <w:t xml:space="preserve">Nosanri and Sibuk have similarly small TCSA values, perhaps these sites had similar functions? Wolpyeng and Yongsujaeul have similar amounts of stemmed points to Nosanri and Sibuk, but different distribution of TCSA values, so perhaps Wolpyeng and Yongsujaeul had a different role in the foragers’ land use system compared to Nosanri and Sibuk.</w:t>
+      </w:r>
+    </w:p>
+    <w:bookmarkEnd w:id="25"/>
+    <w:bookmarkStart w:id="28" w:name="variation-by-artefact-size"/>
     <w:p>
       <w:pPr>
         <w:pStyle w:val="Heading2"/>
       </w:pPr>
       <w:r>
-        <w:rPr>
-          <w:rStyle w:val="SectionNumber"/>
-        </w:rPr>
-        <w:t xml:space="preserve">4.2</w:t>
-      </w:r>
-      <w:r>
-        <w:tab/>
-      </w:r>
-      <w:r>
-        <w:t xml:space="preserve">Variation by site</w:t>
+        <w:t xml:space="preserve">Variation by artefact size</w:t>
       </w:r>
     </w:p>
     <w:p>
       <w:pPr>
         <w:pStyle w:val="FirstParagraph"/>
+      </w:pPr>
+      <w:r>
+        <w:t xml:space="preserve">We wanted to check the relationship between TCSA and size. We use weight to represent overall tool size.</w:t>
+      </w:r>
+    </w:p>
+    <w:p>
+      <w:pPr>
+        <w:pStyle w:val="CaptionedFigure"/>
       </w:pPr>
       <w:r>
         <w:drawing>
           <wp:inline>
-            <wp:extent cx="5943600" cy="4754880"/>
+            <wp:extent cx="5943600" cy="5283200"/>
             <wp:effectExtent b="0" l="0" r="0" t="0"/>
-            <wp:docPr descr="" title="" id="1" name="Picture"/>
+            <wp:docPr descr="Figure 4: Artefact size and TSCA values by lithic raw material" title="" id="1" name="Picture"/>
             <a:graphic>
               <a:graphicData uri="http://schemas.openxmlformats.org/drawingml/2006/picture">
                 <pic:pic>
                   <pic:nvPicPr>
-                    <pic:cNvPr descr="../figures/unnamed-chunk-6-1.png" id="0" name="Picture"/>
+                    <pic:cNvPr descr="../figures/size-tsca-1.png" id="0" name="Picture"/>
                     <pic:cNvPicPr>
                       <a:picLocks noChangeArrowheads="1" noChangeAspect="1"/>
                     </pic:cNvPicPr>
                   </pic:nvPicPr>
                   <pic:blipFill>
-                    <a:blip r:embed="rId28"/>
+                    <a:blip r:embed="rId26"/>
                     <a:stretch>
                       <a:fillRect/>
                     </a:stretch>
@@ -504,7 +708,7 @@
                   <pic:spPr bwMode="auto">
                     <a:xfrm>
                       <a:off x="0" y="0"/>
-                      <a:ext cx="5943600" cy="4754880"/>
+                      <a:ext cx="5943600" cy="5283200"/>
                     </a:xfrm>
                     <a:prstGeom prst="rect">
                       <a:avLst/>
@@ -523,46 +727,88 @@
         </w:drawing>
       </w:r>
     </w:p>
-    <w:bookmarkEnd w:id="29"/>
-    <w:bookmarkStart w:id="32" w:name="variation-by-artefact-size"/>
-    <w:p>
-      <w:pPr>
-        <w:pStyle w:val="Heading2"/>
-      </w:pPr>
-      <w:r>
-        <w:rPr>
-          <w:rStyle w:val="SectionNumber"/>
-        </w:rPr>
-        <w:t xml:space="preserve">4.3</w:t>
-      </w:r>
-      <w:r>
-        <w:tab/>
-      </w:r>
-      <w:r>
-        <w:t xml:space="preserve">Variation by artefact size</w:t>
-      </w:r>
-    </w:p>
-    <w:p>
-      <w:pPr>
-        <w:pStyle w:val="FirstParagraph"/>
+    <w:p>
+      <w:pPr>
+        <w:pStyle w:val="ImageCaption"/>
+      </w:pPr>
+      <w:r>
+        <w:t xml:space="preserve">Figure 4: Artefact size and TSCA values by lithic raw material</w:t>
+      </w:r>
+    </w:p>
+    <w:p>
+      <w:pPr>
+        <w:pStyle w:val="BodyText"/>
+      </w:pPr>
+      <w:r>
+        <w:t xml:space="preserve">Notes on Figure</w:t>
+      </w:r>
+      <w:r>
+        <w:t xml:space="preserve"> </w:t>
+      </w:r>
+      <w:r>
+        <w:t xml:space="preserve">4</w:t>
+      </w:r>
+      <w:r>
+        <w:t xml:space="preserve">:</w:t>
+      </w:r>
+    </w:p>
+    <w:p>
+      <w:pPr>
+        <w:numPr>
+          <w:ilvl w:val="0"/>
+          <w:numId w:val="1004"/>
+        </w:numPr>
+        <w:pStyle w:val="Compact"/>
+      </w:pPr>
+      <w:r>
+        <w:t xml:space="preserve">TCSA and artefact weight have a positive relationship.</w:t>
+      </w:r>
+    </w:p>
+    <w:p>
+      <w:pPr>
+        <w:numPr>
+          <w:ilvl w:val="0"/>
+          <w:numId w:val="1004"/>
+        </w:numPr>
+        <w:pStyle w:val="Compact"/>
+      </w:pPr>
+      <w:r>
+        <w:t xml:space="preserve">The relationship between TCSA and artefact weight varies by raw material, perhaps due to variation in the density of different lithic raw materials</w:t>
+      </w:r>
+    </w:p>
+    <w:p>
+      <w:pPr>
+        <w:numPr>
+          <w:ilvl w:val="0"/>
+          <w:numId w:val="1004"/>
+        </w:numPr>
+        <w:pStyle w:val="Compact"/>
+      </w:pPr>
+      <w:r>
+        <w:t xml:space="preserve">Shale stemmed points tend to have TCSA values that are strongly correlated with artefact size, while acidic volcanic points have TCSA values that vary over a very limited size range, suggesting size is less influential.</w:t>
+      </w:r>
+    </w:p>
+    <w:p>
+      <w:pPr>
+        <w:pStyle w:val="CaptionedFigure"/>
       </w:pPr>
       <w:r>
         <w:drawing>
           <wp:inline>
-            <wp:extent cx="5943600" cy="4754880"/>
+            <wp:extent cx="5943600" cy="5283200"/>
             <wp:effectExtent b="0" l="0" r="0" t="0"/>
-            <wp:docPr descr="" title="" id="1" name="Picture"/>
+            <wp:docPr descr="Figure 5: A. Distribution of artefact weight showing three clusters. B. TCSA values for all artefacts with size classes indicated by data point shape." title="" id="1" name="Picture"/>
             <a:graphic>
               <a:graphicData uri="http://schemas.openxmlformats.org/drawingml/2006/picture">
                 <pic:pic>
                   <pic:nvPicPr>
-                    <pic:cNvPr descr="../figures/unnamed-chunk-7-1.png" id="0" name="Picture"/>
+                    <pic:cNvPr descr="../figures/artefact-size-cluster-1.png" id="0" name="Picture"/>
                     <pic:cNvPicPr>
                       <a:picLocks noChangeArrowheads="1" noChangeAspect="1"/>
                     </pic:cNvPicPr>
                   </pic:nvPicPr>
                   <pic:blipFill>
-                    <a:blip r:embed="rId30"/>
+                    <a:blip r:embed="rId27"/>
                     <a:stretch>
                       <a:fillRect/>
                     </a:stretch>
@@ -570,7 +816,7 @@
                   <pic:spPr bwMode="auto">
                     <a:xfrm>
                       <a:off x="0" y="0"/>
-                      <a:ext cx="5943600" cy="4754880"/>
+                      <a:ext cx="5943600" cy="5283200"/>
                     </a:xfrm>
                     <a:prstGeom prst="rect">
                       <a:avLst/>
@@ -588,153 +834,99 @@
           </wp:inline>
         </w:drawing>
       </w:r>
-      <w:r>
-        <w:drawing>
-          <wp:inline>
-            <wp:extent cx="5943600" cy="4754880"/>
-            <wp:effectExtent b="0" l="0" r="0" t="0"/>
-            <wp:docPr descr="" title="" id="1" name="Picture"/>
-            <a:graphic>
-              <a:graphicData uri="http://schemas.openxmlformats.org/drawingml/2006/picture">
-                <pic:pic>
-                  <pic:nvPicPr>
-                    <pic:cNvPr descr="../figures/unnamed-chunk-7-2.png" id="0" name="Picture"/>
-                    <pic:cNvPicPr>
-                      <a:picLocks noChangeArrowheads="1" noChangeAspect="1"/>
-                    </pic:cNvPicPr>
-                  </pic:nvPicPr>
-                  <pic:blipFill>
-                    <a:blip r:embed="rId31"/>
-                    <a:stretch>
-                      <a:fillRect/>
-                    </a:stretch>
-                  </pic:blipFill>
-                  <pic:spPr bwMode="auto">
-                    <a:xfrm>
-                      <a:off x="0" y="0"/>
-                      <a:ext cx="5943600" cy="4754880"/>
-                    </a:xfrm>
-                    <a:prstGeom prst="rect">
-                      <a:avLst/>
-                    </a:prstGeom>
-                    <a:noFill/>
-                    <a:ln w="9525">
-                      <a:noFill/>
-                      <a:headEnd/>
-                      <a:tailEnd/>
-                    </a:ln>
-                  </pic:spPr>
-                </pic:pic>
-              </a:graphicData>
-            </a:graphic>
-          </wp:inline>
-        </w:drawing>
-      </w:r>
-    </w:p>
-    <w:bookmarkEnd w:id="32"/>
-    <w:bookmarkEnd w:id="33"/>
-    <w:bookmarkStart w:id="34" w:name="discussion"/>
+    </w:p>
+    <w:p>
+      <w:pPr>
+        <w:pStyle w:val="ImageCaption"/>
+      </w:pPr>
+      <w:r>
+        <w:t xml:space="preserve">Figure 5: A. Distribution of artefact weight showing three clusters. B. TCSA values for all artefacts with size classes indicated by data point shape.</w:t>
+      </w:r>
+    </w:p>
+    <w:p>
+      <w:pPr>
+        <w:pStyle w:val="BodyText"/>
+      </w:pPr>
+      <w:r>
+        <w:t xml:space="preserve">Notes on Figure</w:t>
+      </w:r>
+      <w:r>
+        <w:t xml:space="preserve"> </w:t>
+      </w:r>
+      <w:r>
+        <w:t xml:space="preserve">5</w:t>
+      </w:r>
+      <w:r>
+        <w:t xml:space="preserve">:</w:t>
+      </w:r>
+    </w:p>
+    <w:p>
+      <w:pPr>
+        <w:numPr>
+          <w:ilvl w:val="0"/>
+          <w:numId w:val="1005"/>
+        </w:numPr>
+        <w:pStyle w:val="Compact"/>
+      </w:pPr>
+      <w:r>
+        <w:t xml:space="preserve">Univariate cluster analysis of artefacts by weight reveals three groups or clusters</w:t>
+      </w:r>
+    </w:p>
+    <w:p>
+      <w:pPr>
+        <w:numPr>
+          <w:ilvl w:val="0"/>
+          <w:numId w:val="1005"/>
+        </w:numPr>
+        <w:pStyle w:val="Compact"/>
+      </w:pPr>
+      <w:r>
+        <w:t xml:space="preserve">Cluster 1, the smallest (lightest) artifacts, is the lower TCSA, compared Cluster 2. TCSA of Cluster 3 is the highest, except for one artifact, which is lower than 50.</w:t>
+      </w:r>
+      <w:r>
+        <w:br/>
+      </w:r>
+    </w:p>
+    <w:p>
+      <w:pPr>
+        <w:numPr>
+          <w:ilvl w:val="0"/>
+          <w:numId w:val="1005"/>
+        </w:numPr>
+        <w:pStyle w:val="Compact"/>
+      </w:pPr>
+      <w:r>
+        <w:t xml:space="preserve">We can assumed that artifacts in different clusters might be made for different purposes.</w:t>
+      </w:r>
+    </w:p>
+    <w:p>
+      <w:r>
+        <w:br w:type="page"/>
+      </w:r>
+    </w:p>
+    <w:bookmarkEnd w:id="28"/>
+    <w:bookmarkStart w:id="31" w:name="references"/>
     <w:p>
       <w:pPr>
         <w:pStyle w:val="Heading1"/>
       </w:pPr>
       <w:r>
-        <w:rPr>
-          <w:rStyle w:val="SectionNumber"/>
-        </w:rPr>
-        <w:t xml:space="preserve">5</w:t>
-      </w:r>
-      <w:r>
-        <w:tab/>
-      </w:r>
-      <w:r>
-        <w:t xml:space="preserve">Discussion</w:t>
-      </w:r>
-    </w:p>
-    <w:bookmarkEnd w:id="34"/>
-    <w:bookmarkStart w:id="35" w:name="conclusion"/>
-    <w:p>
-      <w:pPr>
-        <w:pStyle w:val="Heading1"/>
-      </w:pPr>
-      <w:r>
-        <w:rPr>
-          <w:rStyle w:val="SectionNumber"/>
-        </w:rPr>
-        <w:t xml:space="preserve">6</w:t>
-      </w:r>
-      <w:r>
-        <w:tab/>
-      </w:r>
-      <w:r>
-        <w:t xml:space="preserve">Conclusion</w:t>
-      </w:r>
-    </w:p>
-    <w:bookmarkEnd w:id="35"/>
-    <w:bookmarkStart w:id="36" w:name="acknowledgements"/>
-    <w:p>
-      <w:pPr>
-        <w:pStyle w:val="Heading1"/>
-      </w:pPr>
-      <w:r>
-        <w:rPr>
-          <w:rStyle w:val="SectionNumber"/>
-        </w:rPr>
-        <w:t xml:space="preserve">7</w:t>
-      </w:r>
-      <w:r>
-        <w:tab/>
-      </w:r>
-      <w:r>
-        <w:t xml:space="preserve">Acknowledgements</w:t>
-      </w:r>
-    </w:p>
+        <w:t xml:space="preserve">References</w:t>
+      </w:r>
+    </w:p>
+    <w:bookmarkStart w:id="29" w:name="refs"/>
+    <w:bookmarkEnd w:id="29"/>
     <w:p>
       <w:r>
         <w:br w:type="page"/>
       </w:r>
     </w:p>
-    <w:bookmarkEnd w:id="36"/>
-    <w:bookmarkStart w:id="39" w:name="references"/>
-    <w:p>
-      <w:pPr>
-        <w:pStyle w:val="Heading1"/>
-      </w:pPr>
-      <w:r>
-        <w:rPr>
-          <w:rStyle w:val="SectionNumber"/>
-        </w:rPr>
-        <w:t xml:space="preserve">8</w:t>
-      </w:r>
-      <w:r>
-        <w:tab/>
-      </w:r>
-      <w:r>
-        <w:t xml:space="preserve">References</w:t>
-      </w:r>
-    </w:p>
-    <w:bookmarkStart w:id="37" w:name="refs"/>
-    <w:bookmarkEnd w:id="37"/>
-    <w:p>
-      <w:r>
-        <w:br w:type="page"/>
-      </w:r>
-    </w:p>
-    <w:bookmarkStart w:id="38" w:name="colophon"/>
+    <w:bookmarkStart w:id="30" w:name="colophon"/>
     <w:p>
       <w:pPr>
         <w:pStyle w:val="Heading3"/>
       </w:pPr>
       <w:r>
-        <w:rPr>
-          <w:rStyle w:val="SectionNumber"/>
-        </w:rPr>
-        <w:t xml:space="preserve">8.0.1</w:t>
-      </w:r>
-      <w:r>
-        <w:tab/>
-      </w:r>
-      <w:r>
         <w:t xml:space="preserve">Colophon</w:t>
       </w:r>
     </w:p>
@@ -743,7 +935,7 @@
         <w:pStyle w:val="FirstParagraph"/>
       </w:pPr>
       <w:r>
-        <w:t xml:space="preserve">This report was generated on 2022-03-21 09:09:26 using the following computational environment and dependencies:</w:t>
+        <w:t xml:space="preserve">This report was generated on 2022-03-21 10:24:53 using the following computational environment and dependencies:</w:t>
       </w:r>
     </w:p>
     <w:p>
@@ -997,6 +1189,15 @@
         <w:rPr>
           <w:rStyle w:val="VerbatimChar"/>
         </w:rPr>
+        <w:t xml:space="preserve">#&gt;  cowplot       * 1.1.1   2020-12-30 [1] CRAN (R 4.1.0)</w:t>
+      </w:r>
+      <w:r>
+        <w:br/>
+      </w:r>
+      <w:r>
+        <w:rPr>
+          <w:rStyle w:val="VerbatimChar"/>
+        </w:rPr>
         <w:t xml:space="preserve">#&gt;  crayon          1.5.0   2022-02-14 [1] CRAN (R 4.1.2)</w:t>
       </w:r>
       <w:r>
@@ -1249,6 +1450,15 @@
         <w:rPr>
           <w:rStyle w:val="VerbatimChar"/>
         </w:rPr>
+        <w:t xml:space="preserve">#&gt;  lattice         0.20-45 2021-09-22 [1] CRAN (R 4.1.2)</w:t>
+      </w:r>
+      <w:r>
+        <w:br/>
+      </w:r>
+      <w:r>
+        <w:rPr>
+          <w:rStyle w:val="VerbatimChar"/>
+        </w:rPr>
         <w:t xml:space="preserve">#&gt;  lifecycle       1.0.1   2021-09-24 [1] CRAN (R 4.1.0)</w:t>
       </w:r>
       <w:r>
@@ -1276,6 +1486,15 @@
         <w:rPr>
           <w:rStyle w:val="VerbatimChar"/>
         </w:rPr>
+        <w:t xml:space="preserve">#&gt;  Matrix          1.4-0   2021-12-08 [1] CRAN (R 4.1.0)</w:t>
+      </w:r>
+      <w:r>
+        <w:br/>
+      </w:r>
+      <w:r>
+        <w:rPr>
+          <w:rStyle w:val="VerbatimChar"/>
+        </w:rPr>
         <w:t xml:space="preserve">#&gt;  memoise         2.0.1   2021-11-26 [1] CRAN (R 4.1.0)</w:t>
       </w:r>
       <w:r>
@@ -1285,6 +1504,15 @@
         <w:rPr>
           <w:rStyle w:val="VerbatimChar"/>
         </w:rPr>
+        <w:t xml:space="preserve">#&gt;  mgcv            1.8-39  2022-02-24 [1] CRAN (R 4.1.2)</w:t>
+      </w:r>
+      <w:r>
+        <w:br/>
+      </w:r>
+      <w:r>
+        <w:rPr>
+          <w:rStyle w:val="VerbatimChar"/>
+        </w:rPr>
         <w:t xml:space="preserve">#&gt;  modelr          0.1.8   2020-05-19 [1] CRAN (R 4.1.0)</w:t>
       </w:r>
       <w:r>
@@ -1303,6 +1531,15 @@
         <w:rPr>
           <w:rStyle w:val="VerbatimChar"/>
         </w:rPr>
+        <w:t xml:space="preserve">#&gt;  nlme            3.1-155 2022-01-13 [1] CRAN (R 4.1.2)</w:t>
+      </w:r>
+      <w:r>
+        <w:br/>
+      </w:r>
+      <w:r>
+        <w:rPr>
+          <w:rStyle w:val="VerbatimChar"/>
+        </w:rPr>
         <w:t xml:space="preserve">#&gt;  pillar          1.7.0   2022-02-01 [1] CRAN (R 4.1.2)</w:t>
       </w:r>
       <w:r>
@@ -1618,6 +1855,15 @@
         <w:rPr>
           <w:rStyle w:val="VerbatimChar"/>
         </w:rPr>
+        <w:t xml:space="preserve">#&gt;  viridisLite     0.4.0   2021-04-13 [1] CRAN (R 4.1.0)</w:t>
+      </w:r>
+      <w:r>
+        <w:br/>
+      </w:r>
+      <w:r>
+        <w:rPr>
+          <w:rStyle w:val="VerbatimChar"/>
+        </w:rPr>
         <w:t xml:space="preserve">#&gt;  withr           2.5.0   2022-03-03 [1] CRAN (R 4.1.2)</w:t>
       </w:r>
       <w:r>
@@ -1718,11 +1964,11 @@
         <w:rPr>
           <w:rStyle w:val="VerbatimChar"/>
         </w:rPr>
-        <w:t xml:space="preserve">#&gt; Head:     [967531f] 2022-03-14: Some basic exploration of the data, move code to Rmd</w:t>
-      </w:r>
-    </w:p>
-    <w:bookmarkEnd w:id="38"/>
-    <w:bookmarkEnd w:id="39"/>
+        <w:t xml:space="preserve">#&gt; Head:     [c74d92c] 2022-03-21: merge conflict</w:t>
+      </w:r>
+    </w:p>
+    <w:bookmarkEnd w:id="30"/>
+    <w:bookmarkEnd w:id="31"/>
     <w:sectPr>
       <w:pgSz w:h="15840" w:w="12240"/>
       <w:pgMar w:bottom="1440" w:footer="720" w:gutter="0" w:header="720" w:left="1440" w:right="1440" w:top="1440"/>
@@ -2111,6 +2357,91 @@
       </w:pPr>
     </w:lvl>
   </w:abstractNum>
+  <w:abstractNum w:abstractNumId="99421">
+    <w:nsid w:val="A99421"/>
+    <w:multiLevelType w:val="multilevel"/>
+    <w:lvl w:ilvl="0">
+      <w:start w:val="1"/>
+      <w:numFmt w:val="decimal"/>
+      <w:lvlText w:val="%1)"/>
+      <w:lvlJc w:val="left"/>
+      <w:pPr>
+        <w:ind w:left="720" w:hanging="480"/>
+      </w:pPr>
+    </w:lvl>
+    <w:lvl w:ilvl="1">
+      <w:start w:val="1"/>
+      <w:numFmt w:val="decimal"/>
+      <w:lvlText w:val="%2)"/>
+      <w:lvlJc w:val="left"/>
+      <w:pPr>
+        <w:ind w:left="1440" w:hanging="480"/>
+      </w:pPr>
+    </w:lvl>
+    <w:lvl w:ilvl="2">
+      <w:start w:val="1"/>
+      <w:numFmt w:val="decimal"/>
+      <w:lvlText w:val="%3)"/>
+      <w:lvlJc w:val="left"/>
+      <w:pPr>
+        <w:ind w:left="2160" w:hanging="480"/>
+      </w:pPr>
+    </w:lvl>
+    <w:lvl w:ilvl="3">
+      <w:start w:val="1"/>
+      <w:numFmt w:val="decimal"/>
+      <w:lvlText w:val="%4)"/>
+      <w:lvlJc w:val="left"/>
+      <w:pPr>
+        <w:ind w:left="2880" w:hanging="480"/>
+      </w:pPr>
+    </w:lvl>
+    <w:lvl w:ilvl="4">
+      <w:start w:val="1"/>
+      <w:numFmt w:val="decimal"/>
+      <w:lvlText w:val="%5)"/>
+      <w:lvlJc w:val="left"/>
+      <w:pPr>
+        <w:ind w:left="3600" w:hanging="480"/>
+      </w:pPr>
+    </w:lvl>
+    <w:lvl w:ilvl="5">
+      <w:start w:val="1"/>
+      <w:numFmt w:val="decimal"/>
+      <w:lvlText w:val="%6)"/>
+      <w:lvlJc w:val="left"/>
+      <w:pPr>
+        <w:ind w:left="4320" w:hanging="480"/>
+      </w:pPr>
+    </w:lvl>
+    <w:lvl w:ilvl="6">
+      <w:start w:val="1"/>
+      <w:numFmt w:val="decimal"/>
+      <w:lvlText w:val="%7)"/>
+      <w:lvlJc w:val="left"/>
+      <w:pPr>
+        <w:ind w:left="5040" w:hanging="480"/>
+      </w:pPr>
+    </w:lvl>
+    <w:lvl w:ilvl="7">
+      <w:start w:val="1"/>
+      <w:numFmt w:val="decimal"/>
+      <w:lvlText w:val="%8)"/>
+      <w:lvlJc w:val="left"/>
+      <w:pPr>
+        <w:ind w:left="5760" w:hanging="480"/>
+      </w:pPr>
+    </w:lvl>
+    <w:lvl w:ilvl="8">
+      <w:start w:val="1"/>
+      <w:numFmt w:val="decimal"/>
+      <w:lvlText w:val="%9)"/>
+      <w:lvlJc w:val="left"/>
+      <w:pPr>
+        <w:ind w:left="6480" w:hanging="480"/>
+      </w:pPr>
+    </w:lvl>
+  </w:abstractNum>
   <w:num w:numId="1">
     <w:abstractNumId w:val="2"/>
   </w:num>
@@ -2122,6 +2453,156 @@
   </w:num>
   <w:num w:numId="1000">
     <w:abstractNumId w:val="990"/>
+  </w:num>
+  <w:num w:numId="1001">
+    <w:abstractNumId w:val="99421"/>
+    <w:lvlOverride w:ilvl="0">
+      <w:startOverride w:val="1"/>
+    </w:lvlOverride>
+    <w:lvlOverride w:ilvl="1">
+      <w:startOverride w:val="1"/>
+    </w:lvlOverride>
+    <w:lvlOverride w:ilvl="2">
+      <w:startOverride w:val="1"/>
+    </w:lvlOverride>
+    <w:lvlOverride w:ilvl="3">
+      <w:startOverride w:val="1"/>
+    </w:lvlOverride>
+    <w:lvlOverride w:ilvl="4">
+      <w:startOverride w:val="1"/>
+    </w:lvlOverride>
+    <w:lvlOverride w:ilvl="5">
+      <w:startOverride w:val="1"/>
+    </w:lvlOverride>
+    <w:lvlOverride w:ilvl="6">
+      <w:startOverride w:val="1"/>
+    </w:lvlOverride>
+    <w:lvlOverride w:ilvl="7">
+      <w:startOverride w:val="1"/>
+    </w:lvlOverride>
+    <w:lvlOverride w:ilvl="8">
+      <w:startOverride w:val="1"/>
+    </w:lvlOverride>
+  </w:num>
+  <w:num w:numId="1002">
+    <w:abstractNumId w:val="99421"/>
+    <w:lvlOverride w:ilvl="0">
+      <w:startOverride w:val="1"/>
+    </w:lvlOverride>
+    <w:lvlOverride w:ilvl="1">
+      <w:startOverride w:val="1"/>
+    </w:lvlOverride>
+    <w:lvlOverride w:ilvl="2">
+      <w:startOverride w:val="1"/>
+    </w:lvlOverride>
+    <w:lvlOverride w:ilvl="3">
+      <w:startOverride w:val="1"/>
+    </w:lvlOverride>
+    <w:lvlOverride w:ilvl="4">
+      <w:startOverride w:val="1"/>
+    </w:lvlOverride>
+    <w:lvlOverride w:ilvl="5">
+      <w:startOverride w:val="1"/>
+    </w:lvlOverride>
+    <w:lvlOverride w:ilvl="6">
+      <w:startOverride w:val="1"/>
+    </w:lvlOverride>
+    <w:lvlOverride w:ilvl="7">
+      <w:startOverride w:val="1"/>
+    </w:lvlOverride>
+    <w:lvlOverride w:ilvl="8">
+      <w:startOverride w:val="1"/>
+    </w:lvlOverride>
+  </w:num>
+  <w:num w:numId="1003">
+    <w:abstractNumId w:val="99421"/>
+    <w:lvlOverride w:ilvl="0">
+      <w:startOverride w:val="1"/>
+    </w:lvlOverride>
+    <w:lvlOverride w:ilvl="1">
+      <w:startOverride w:val="1"/>
+    </w:lvlOverride>
+    <w:lvlOverride w:ilvl="2">
+      <w:startOverride w:val="1"/>
+    </w:lvlOverride>
+    <w:lvlOverride w:ilvl="3">
+      <w:startOverride w:val="1"/>
+    </w:lvlOverride>
+    <w:lvlOverride w:ilvl="4">
+      <w:startOverride w:val="1"/>
+    </w:lvlOverride>
+    <w:lvlOverride w:ilvl="5">
+      <w:startOverride w:val="1"/>
+    </w:lvlOverride>
+    <w:lvlOverride w:ilvl="6">
+      <w:startOverride w:val="1"/>
+    </w:lvlOverride>
+    <w:lvlOverride w:ilvl="7">
+      <w:startOverride w:val="1"/>
+    </w:lvlOverride>
+    <w:lvlOverride w:ilvl="8">
+      <w:startOverride w:val="1"/>
+    </w:lvlOverride>
+  </w:num>
+  <w:num w:numId="1004">
+    <w:abstractNumId w:val="99421"/>
+    <w:lvlOverride w:ilvl="0">
+      <w:startOverride w:val="1"/>
+    </w:lvlOverride>
+    <w:lvlOverride w:ilvl="1">
+      <w:startOverride w:val="1"/>
+    </w:lvlOverride>
+    <w:lvlOverride w:ilvl="2">
+      <w:startOverride w:val="1"/>
+    </w:lvlOverride>
+    <w:lvlOverride w:ilvl="3">
+      <w:startOverride w:val="1"/>
+    </w:lvlOverride>
+    <w:lvlOverride w:ilvl="4">
+      <w:startOverride w:val="1"/>
+    </w:lvlOverride>
+    <w:lvlOverride w:ilvl="5">
+      <w:startOverride w:val="1"/>
+    </w:lvlOverride>
+    <w:lvlOverride w:ilvl="6">
+      <w:startOverride w:val="1"/>
+    </w:lvlOverride>
+    <w:lvlOverride w:ilvl="7">
+      <w:startOverride w:val="1"/>
+    </w:lvlOverride>
+    <w:lvlOverride w:ilvl="8">
+      <w:startOverride w:val="1"/>
+    </w:lvlOverride>
+  </w:num>
+  <w:num w:numId="1005">
+    <w:abstractNumId w:val="99421"/>
+    <w:lvlOverride w:ilvl="0">
+      <w:startOverride w:val="1"/>
+    </w:lvlOverride>
+    <w:lvlOverride w:ilvl="1">
+      <w:startOverride w:val="1"/>
+    </w:lvlOverride>
+    <w:lvlOverride w:ilvl="2">
+      <w:startOverride w:val="1"/>
+    </w:lvlOverride>
+    <w:lvlOverride w:ilvl="3">
+      <w:startOverride w:val="1"/>
+    </w:lvlOverride>
+    <w:lvlOverride w:ilvl="4">
+      <w:startOverride w:val="1"/>
+    </w:lvlOverride>
+    <w:lvlOverride w:ilvl="5">
+      <w:startOverride w:val="1"/>
+    </w:lvlOverride>
+    <w:lvlOverride w:ilvl="6">
+      <w:startOverride w:val="1"/>
+    </w:lvlOverride>
+    <w:lvlOverride w:ilvl="7">
+      <w:startOverride w:val="1"/>
+    </w:lvlOverride>
+    <w:lvlOverride w:ilvl="8">
+      <w:startOverride w:val="1"/>
+    </w:lvlOverride>
   </w:num>
 </w:numbering>
 </file>

</xml_diff>

<commit_message>
updated the credit authorship
</commit_message>
<xml_diff>
--- a/analysis/paper/paper.docx
+++ b/analysis/paper/paper.docx
@@ -191,7 +191,7 @@
         <w:pStyle w:val="Date"/>
       </w:pPr>
       <w:r>
-        <w:t xml:space="preserve">21</w:t>
+        <w:t xml:space="preserve">22</w:t>
       </w:r>
       <w:r>
         <w:t xml:space="preserve"> </w:t>
@@ -899,13 +899,47 @@
         <w:t xml:space="preserve">We can assumed that artifacts in different clusters might be made for different purposes.</w:t>
       </w:r>
     </w:p>
+    <w:bookmarkEnd w:id="28"/>
+    <w:bookmarkStart w:id="29" w:name="credit-authorship-contribution-statement"/>
+    <w:p>
+      <w:pPr>
+        <w:pStyle w:val="Heading1"/>
+      </w:pPr>
+      <w:r>
+        <w:t xml:space="preserve">CRediT authorship contribution statement</w:t>
+      </w:r>
+    </w:p>
+    <w:p>
+      <w:pPr>
+        <w:pStyle w:val="FirstParagraph"/>
+      </w:pPr>
+      <w:r>
+        <w:t xml:space="preserve">Gayoung Park: Software, Validation, Formal analysis, Resources, Data curation, Writing - original draft, Writing - Review &amp; Editing, Visualization, Project administration.</w:t>
+      </w:r>
+    </w:p>
+    <w:p>
+      <w:pPr>
+        <w:pStyle w:val="BodyText"/>
+      </w:pPr>
+      <w:r>
+        <w:t xml:space="preserve">Marlize Lombard: Conceptualization, Methodology, Formal analysis, Writing - Review &amp; Editing, Supervision</w:t>
+      </w:r>
+    </w:p>
+    <w:p>
+      <w:pPr>
+        <w:pStyle w:val="BodyText"/>
+      </w:pPr>
+      <w:r>
+        <w:t xml:space="preserve">Ben Marwick: Software, Validation, Formal analysis, Investigation, Writing - Review &amp; Editing, Visualization, Supervision</w:t>
+      </w:r>
+    </w:p>
     <w:p>
       <w:r>
         <w:br w:type="page"/>
       </w:r>
     </w:p>
-    <w:bookmarkEnd w:id="28"/>
-    <w:bookmarkStart w:id="31" w:name="references"/>
+    <w:bookmarkEnd w:id="29"/>
+    <w:bookmarkStart w:id="32" w:name="references"/>
     <w:p>
       <w:pPr>
         <w:pStyle w:val="Heading1"/>
@@ -914,14 +948,14 @@
         <w:t xml:space="preserve">References</w:t>
       </w:r>
     </w:p>
-    <w:bookmarkStart w:id="29" w:name="refs"/>
-    <w:bookmarkEnd w:id="29"/>
+    <w:bookmarkStart w:id="30" w:name="refs"/>
+    <w:bookmarkEnd w:id="30"/>
     <w:p>
       <w:r>
         <w:br w:type="page"/>
       </w:r>
     </w:p>
-    <w:bookmarkStart w:id="30" w:name="colophon"/>
+    <w:bookmarkStart w:id="31" w:name="colophon"/>
     <w:p>
       <w:pPr>
         <w:pStyle w:val="Heading3"/>
@@ -935,7 +969,7 @@
         <w:pStyle w:val="FirstParagraph"/>
       </w:pPr>
       <w:r>
-        <w:t xml:space="preserve">This report was generated on 2022-03-21 10:24:53 using the following computational environment and dependencies:</w:t>
+        <w:t xml:space="preserve">This report was generated on 2022-03-22 14:33:43 using the following computational environment and dependencies:</w:t>
       </w:r>
     </w:p>
     <w:p>
@@ -964,25 +998,25 @@
         <w:rPr>
           <w:rStyle w:val="VerbatimChar"/>
         </w:rPr>
-        <w:t xml:space="preserve">#&gt;  version  R version 4.1.2 (2021-11-01)</w:t>
-      </w:r>
-      <w:r>
-        <w:br/>
-      </w:r>
-      <w:r>
-        <w:rPr>
-          <w:rStyle w:val="VerbatimChar"/>
-        </w:rPr>
-        <w:t xml:space="preserve">#&gt;  os       macOS Catalina 10.15.7</w:t>
-      </w:r>
-      <w:r>
-        <w:br/>
-      </w:r>
-      <w:r>
-        <w:rPr>
-          <w:rStyle w:val="VerbatimChar"/>
-        </w:rPr>
-        <w:t xml:space="preserve">#&gt;  system   x86_64, darwin17.0</w:t>
+        <w:t xml:space="preserve">#&gt;  version  R version 4.1.0 (2021-05-18)</w:t>
+      </w:r>
+      <w:r>
+        <w:br/>
+      </w:r>
+      <w:r>
+        <w:rPr>
+          <w:rStyle w:val="VerbatimChar"/>
+        </w:rPr>
+        <w:t xml:space="preserve">#&gt;  os       macOS Big Sur 11.4</w:t>
+      </w:r>
+      <w:r>
+        <w:br/>
+      </w:r>
+      <w:r>
+        <w:rPr>
+          <w:rStyle w:val="VerbatimChar"/>
+        </w:rPr>
+        <w:t xml:space="preserve">#&gt;  system   aarch64, darwin20</w:t>
       </w:r>
       <w:r>
         <w:br/>
@@ -1036,16 +1070,16 @@
         <w:rPr>
           <w:rStyle w:val="VerbatimChar"/>
         </w:rPr>
-        <w:t xml:space="preserve">#&gt;  date     2022-03-21</w:t>
-      </w:r>
-      <w:r>
-        <w:br/>
-      </w:r>
-      <w:r>
-        <w:rPr>
-          <w:rStyle w:val="VerbatimChar"/>
-        </w:rPr>
-        <w:t xml:space="preserve">#&gt;  pandoc   2.14.0.3 @ /Applications/RStudio.app/Contents/MacOS/pandoc/ (via rmarkdown)</w:t>
+        <w:t xml:space="preserve">#&gt;  date     2022-03-22</w:t>
+      </w:r>
+      <w:r>
+        <w:br/>
+      </w:r>
+      <w:r>
+        <w:rPr>
+          <w:rStyle w:val="VerbatimChar"/>
+        </w:rPr>
+        <w:t xml:space="preserve">#&gt;  pandoc   2.11.4 @ /Applications/RStudio.app/Contents/MacOS/pandoc/ (via rmarkdown)</w:t>
       </w:r>
       <w:r>
         <w:br/>
@@ -1090,7 +1124,7 @@
         <w:rPr>
           <w:rStyle w:val="VerbatimChar"/>
         </w:rPr>
-        <w:t xml:space="preserve">#&gt;  backports       1.4.1   2021-12-13 [1] CRAN (R 4.1.0)</w:t>
+        <w:t xml:space="preserve">#&gt;  backports       1.4.1   2021-12-13 [1] CRAN (R 4.1.1)</w:t>
       </w:r>
       <w:r>
         <w:br/>
@@ -1108,34 +1142,34 @@
         <w:rPr>
           <w:rStyle w:val="VerbatimChar"/>
         </w:rPr>
-        <w:t xml:space="preserve">#&gt;  bookdown        0.24    2021-09-02 [1] CRAN (R 4.1.0)</w:t>
-      </w:r>
-      <w:r>
-        <w:br/>
-      </w:r>
-      <w:r>
-        <w:rPr>
-          <w:rStyle w:val="VerbatimChar"/>
-        </w:rPr>
-        <w:t xml:space="preserve">#&gt;  brio            1.1.3   2021-11-30 [1] CRAN (R 4.1.0)</w:t>
-      </w:r>
-      <w:r>
-        <w:br/>
-      </w:r>
-      <w:r>
-        <w:rPr>
-          <w:rStyle w:val="VerbatimChar"/>
-        </w:rPr>
-        <w:t xml:space="preserve">#&gt;  broom           0.7.12  2022-01-28 [1] CRAN (R 4.1.2)</w:t>
-      </w:r>
-      <w:r>
-        <w:br/>
-      </w:r>
-      <w:r>
-        <w:rPr>
-          <w:rStyle w:val="VerbatimChar"/>
-        </w:rPr>
-        <w:t xml:space="preserve">#&gt;  cachem          1.0.6   2021-08-19 [1] CRAN (R 4.1.0)</w:t>
+        <w:t xml:space="preserve">#&gt;  bookdown        0.24    2021-09-02 [1] CRAN (R 4.1.1)</w:t>
+      </w:r>
+      <w:r>
+        <w:br/>
+      </w:r>
+      <w:r>
+        <w:rPr>
+          <w:rStyle w:val="VerbatimChar"/>
+        </w:rPr>
+        <w:t xml:space="preserve">#&gt;  brio            1.1.3   2021-11-30 [1] CRAN (R 4.1.1)</w:t>
+      </w:r>
+      <w:r>
+        <w:br/>
+      </w:r>
+      <w:r>
+        <w:rPr>
+          <w:rStyle w:val="VerbatimChar"/>
+        </w:rPr>
+        <w:t xml:space="preserve">#&gt;  broom           0.7.12  2022-01-28 [1] CRAN (R 4.1.1)</w:t>
+      </w:r>
+      <w:r>
+        <w:br/>
+      </w:r>
+      <w:r>
+        <w:rPr>
+          <w:rStyle w:val="VerbatimChar"/>
+        </w:rPr>
+        <w:t xml:space="preserve">#&gt;  cachem          1.0.6   2021-08-19 [1] CRAN (R 4.1.1)</w:t>
       </w:r>
       <w:r>
         <w:br/>
@@ -1162,52 +1196,52 @@
         <w:rPr>
           <w:rStyle w:val="VerbatimChar"/>
         </w:rPr>
-        <w:t xml:space="preserve">#&gt;  Ckmeans.1d.dp * 4.3.4   2022-01-31 [1] CRAN (R 4.1.2)</w:t>
-      </w:r>
-      <w:r>
-        <w:br/>
-      </w:r>
-      <w:r>
-        <w:rPr>
-          <w:rStyle w:val="VerbatimChar"/>
-        </w:rPr>
-        <w:t xml:space="preserve">#&gt;  cli             3.2.0   2022-02-14 [1] CRAN (R 4.1.2)</w:t>
-      </w:r>
-      <w:r>
-        <w:br/>
-      </w:r>
-      <w:r>
-        <w:rPr>
-          <w:rStyle w:val="VerbatimChar"/>
-        </w:rPr>
-        <w:t xml:space="preserve">#&gt;  colorspace      2.0-3   2022-02-21 [1] CRAN (R 4.1.2)</w:t>
-      </w:r>
-      <w:r>
-        <w:br/>
-      </w:r>
-      <w:r>
-        <w:rPr>
-          <w:rStyle w:val="VerbatimChar"/>
-        </w:rPr>
-        <w:t xml:space="preserve">#&gt;  cowplot       * 1.1.1   2020-12-30 [1] CRAN (R 4.1.0)</w:t>
-      </w:r>
-      <w:r>
-        <w:br/>
-      </w:r>
-      <w:r>
-        <w:rPr>
-          <w:rStyle w:val="VerbatimChar"/>
-        </w:rPr>
-        <w:t xml:space="preserve">#&gt;  crayon          1.5.0   2022-02-14 [1] CRAN (R 4.1.2)</w:t>
-      </w:r>
-      <w:r>
-        <w:br/>
-      </w:r>
-      <w:r>
-        <w:rPr>
-          <w:rStyle w:val="VerbatimChar"/>
-        </w:rPr>
-        <w:t xml:space="preserve">#&gt;  DBI             1.1.2   2021-12-20 [1] CRAN (R 4.1.0)</w:t>
+        <w:t xml:space="preserve">#&gt;  Ckmeans.1d.dp * 4.3.4   2022-01-31 [1] CRAN (R 4.1.1)</w:t>
+      </w:r>
+      <w:r>
+        <w:br/>
+      </w:r>
+      <w:r>
+        <w:rPr>
+          <w:rStyle w:val="VerbatimChar"/>
+        </w:rPr>
+        <w:t xml:space="preserve">#&gt;  cli             3.2.0   2022-02-14 [1] CRAN (R 4.1.1)</w:t>
+      </w:r>
+      <w:r>
+        <w:br/>
+      </w:r>
+      <w:r>
+        <w:rPr>
+          <w:rStyle w:val="VerbatimChar"/>
+        </w:rPr>
+        <w:t xml:space="preserve">#&gt;  colorspace      2.0-3   2022-02-21 [1] CRAN (R 4.1.1)</w:t>
+      </w:r>
+      <w:r>
+        <w:br/>
+      </w:r>
+      <w:r>
+        <w:rPr>
+          <w:rStyle w:val="VerbatimChar"/>
+        </w:rPr>
+        <w:t xml:space="preserve">#&gt;  cowplot       * 1.1.1   2020-12-30 [1] CRAN (R 4.1.1)</w:t>
+      </w:r>
+      <w:r>
+        <w:br/>
+      </w:r>
+      <w:r>
+        <w:rPr>
+          <w:rStyle w:val="VerbatimChar"/>
+        </w:rPr>
+        <w:t xml:space="preserve">#&gt;  crayon          1.5.0   2022-02-14 [1] CRAN (R 4.1.1)</w:t>
+      </w:r>
+      <w:r>
+        <w:br/>
+      </w:r>
+      <w:r>
+        <w:rPr>
+          <w:rStyle w:val="VerbatimChar"/>
+        </w:rPr>
+        <w:t xml:space="preserve">#&gt;  DBI             1.1.2   2021-12-20 [1] CRAN (R 4.1.1)</w:t>
       </w:r>
       <w:r>
         <w:br/>
@@ -1225,34 +1259,34 @@
         <w:rPr>
           <w:rStyle w:val="VerbatimChar"/>
         </w:rPr>
-        <w:t xml:space="preserve">#&gt;  desc            1.4.1   2022-03-06 [1] CRAN (R 4.1.2)</w:t>
-      </w:r>
-      <w:r>
-        <w:br/>
-      </w:r>
-      <w:r>
-        <w:rPr>
-          <w:rStyle w:val="VerbatimChar"/>
-        </w:rPr>
-        <w:t xml:space="preserve">#&gt;  devtools        2.4.3   2021-11-30 [1] CRAN (R 4.1.0)</w:t>
-      </w:r>
-      <w:r>
-        <w:br/>
-      </w:r>
-      <w:r>
-        <w:rPr>
-          <w:rStyle w:val="VerbatimChar"/>
-        </w:rPr>
-        <w:t xml:space="preserve">#&gt;  digest          0.6.29  2021-12-01 [1] CRAN (R 4.1.0)</w:t>
-      </w:r>
-      <w:r>
-        <w:br/>
-      </w:r>
-      <w:r>
-        <w:rPr>
-          <w:rStyle w:val="VerbatimChar"/>
-        </w:rPr>
-        <w:t xml:space="preserve">#&gt;  dplyr         * 1.0.8   2022-02-08 [1] CRAN (R 4.1.2)</w:t>
+        <w:t xml:space="preserve">#&gt;  desc            1.4.1   2022-03-06 [1] CRAN (R 4.1.0)</w:t>
+      </w:r>
+      <w:r>
+        <w:br/>
+      </w:r>
+      <w:r>
+        <w:rPr>
+          <w:rStyle w:val="VerbatimChar"/>
+        </w:rPr>
+        <w:t xml:space="preserve">#&gt;  devtools        2.4.3   2021-11-30 [1] CRAN (R 4.1.1)</w:t>
+      </w:r>
+      <w:r>
+        <w:br/>
+      </w:r>
+      <w:r>
+        <w:rPr>
+          <w:rStyle w:val="VerbatimChar"/>
+        </w:rPr>
+        <w:t xml:space="preserve">#&gt;  digest          0.6.29  2021-12-01 [1] CRAN (R 4.1.1)</w:t>
+      </w:r>
+      <w:r>
+        <w:br/>
+      </w:r>
+      <w:r>
+        <w:rPr>
+          <w:rStyle w:val="VerbatimChar"/>
+        </w:rPr>
+        <w:t xml:space="preserve">#&gt;  dplyr         * 1.0.8   2022-02-08 [1] CRAN (R 4.1.1)</w:t>
       </w:r>
       <w:r>
         <w:br/>
@@ -1270,16 +1304,16 @@
         <w:rPr>
           <w:rStyle w:val="VerbatimChar"/>
         </w:rPr>
-        <w:t xml:space="preserve">#&gt;  evaluate        0.15    2022-02-18 [1] CRAN (R 4.1.2)</w:t>
-      </w:r>
-      <w:r>
-        <w:br/>
-      </w:r>
-      <w:r>
-        <w:rPr>
-          <w:rStyle w:val="VerbatimChar"/>
-        </w:rPr>
-        <w:t xml:space="preserve">#&gt;  fansi           1.0.2   2022-01-14 [1] CRAN (R 4.1.2)</w:t>
+        <w:t xml:space="preserve">#&gt;  evaluate        0.15    2022-02-18 [1] CRAN (R 4.1.1)</w:t>
+      </w:r>
+      <w:r>
+        <w:br/>
+      </w:r>
+      <w:r>
+        <w:rPr>
+          <w:rStyle w:val="VerbatimChar"/>
+        </w:rPr>
+        <w:t xml:space="preserve">#&gt;  fansi           1.0.2   2022-01-14 [1] CRAN (R 4.1.1)</w:t>
       </w:r>
       <w:r>
         <w:br/>
@@ -1306,25 +1340,25 @@
         <w:rPr>
           <w:rStyle w:val="VerbatimChar"/>
         </w:rPr>
-        <w:t xml:space="preserve">#&gt;  forcats       * 0.5.1   2021-01-27 [1] CRAN (R 4.1.0)</w:t>
-      </w:r>
-      <w:r>
-        <w:br/>
-      </w:r>
-      <w:r>
-        <w:rPr>
-          <w:rStyle w:val="VerbatimChar"/>
-        </w:rPr>
-        <w:t xml:space="preserve">#&gt;  fs              1.5.2   2021-12-08 [1] CRAN (R 4.1.0)</w:t>
-      </w:r>
-      <w:r>
-        <w:br/>
-      </w:r>
-      <w:r>
-        <w:rPr>
-          <w:rStyle w:val="VerbatimChar"/>
-        </w:rPr>
-        <w:t xml:space="preserve">#&gt;  generics        0.1.2   2022-01-31 [1] CRAN (R 4.1.2)</w:t>
+        <w:t xml:space="preserve">#&gt;  forcats       * 0.5.1   2021-01-27 [1] CRAN (R 4.1.1)</w:t>
+      </w:r>
+      <w:r>
+        <w:br/>
+      </w:r>
+      <w:r>
+        <w:rPr>
+          <w:rStyle w:val="VerbatimChar"/>
+        </w:rPr>
+        <w:t xml:space="preserve">#&gt;  fs              1.5.2   2021-12-08 [1] CRAN (R 4.1.1)</w:t>
+      </w:r>
+      <w:r>
+        <w:br/>
+      </w:r>
+      <w:r>
+        <w:rPr>
+          <w:rStyle w:val="VerbatimChar"/>
+        </w:rPr>
+        <w:t xml:space="preserve">#&gt;  generics        0.1.2   2022-01-31 [1] CRAN (R 4.1.1)</w:t>
       </w:r>
       <w:r>
         <w:br/>
@@ -1342,34 +1376,34 @@
         <w:rPr>
           <w:rStyle w:val="VerbatimChar"/>
         </w:rPr>
-        <w:t xml:space="preserve">#&gt;  ggplot2       * 3.3.5   2021-06-25 [1] CRAN (R 4.1.0)</w:t>
-      </w:r>
-      <w:r>
-        <w:br/>
-      </w:r>
-      <w:r>
-        <w:rPr>
-          <w:rStyle w:val="VerbatimChar"/>
-        </w:rPr>
-        <w:t xml:space="preserve">#&gt;  glue            1.6.2   2022-02-24 [1] CRAN (R 4.1.2)</w:t>
-      </w:r>
-      <w:r>
-        <w:br/>
-      </w:r>
-      <w:r>
-        <w:rPr>
-          <w:rStyle w:val="VerbatimChar"/>
-        </w:rPr>
-        <w:t xml:space="preserve">#&gt;  gtable          0.3.0   2019-03-25 [1] CRAN (R 4.1.0)</w:t>
-      </w:r>
-      <w:r>
-        <w:br/>
-      </w:r>
-      <w:r>
-        <w:rPr>
-          <w:rStyle w:val="VerbatimChar"/>
-        </w:rPr>
-        <w:t xml:space="preserve">#&gt;  haven           2.4.3   2021-08-04 [1] CRAN (R 4.1.0)</w:t>
+        <w:t xml:space="preserve">#&gt;  ggplot2       * 3.3.5   2021-06-25 [1] CRAN (R 4.1.1)</w:t>
+      </w:r>
+      <w:r>
+        <w:br/>
+      </w:r>
+      <w:r>
+        <w:rPr>
+          <w:rStyle w:val="VerbatimChar"/>
+        </w:rPr>
+        <w:t xml:space="preserve">#&gt;  glue            1.6.2   2022-02-24 [1] CRAN (R 4.1.1)</w:t>
+      </w:r>
+      <w:r>
+        <w:br/>
+      </w:r>
+      <w:r>
+        <w:rPr>
+          <w:rStyle w:val="VerbatimChar"/>
+        </w:rPr>
+        <w:t xml:space="preserve">#&gt;  gtable          0.3.0   2019-03-25 [1] CRAN (R 4.1.1)</w:t>
+      </w:r>
+      <w:r>
+        <w:br/>
+      </w:r>
+      <w:r>
+        <w:rPr>
+          <w:rStyle w:val="VerbatimChar"/>
+        </w:rPr>
+        <w:t xml:space="preserve">#&gt;  haven           2.4.3   2021-08-04 [1] CRAN (R 4.1.1)</w:t>
       </w:r>
       <w:r>
         <w:br/>
@@ -1396,16 +1430,16 @@
         <w:rPr>
           <w:rStyle w:val="VerbatimChar"/>
         </w:rPr>
-        <w:t xml:space="preserve">#&gt;  hms             1.1.1   2021-09-26 [1] CRAN (R 4.1.0)</w:t>
-      </w:r>
-      <w:r>
-        <w:br/>
-      </w:r>
-      <w:r>
-        <w:rPr>
-          <w:rStyle w:val="VerbatimChar"/>
-        </w:rPr>
-        <w:t xml:space="preserve">#&gt;  htmltools       0.5.2   2021-08-25 [1] CRAN (R 4.1.0)</w:t>
+        <w:t xml:space="preserve">#&gt;  hms             1.1.1   2021-09-26 [1] CRAN (R 4.1.1)</w:t>
+      </w:r>
+      <w:r>
+        <w:br/>
+      </w:r>
+      <w:r>
+        <w:rPr>
+          <w:rStyle w:val="VerbatimChar"/>
+        </w:rPr>
+        <w:t xml:space="preserve">#&gt;  htmltools       0.5.2   2021-08-25 [1] CRAN (R 4.1.1)</w:t>
       </w:r>
       <w:r>
         <w:br/>
@@ -1423,16 +1457,16 @@
         <w:rPr>
           <w:rStyle w:val="VerbatimChar"/>
         </w:rPr>
-        <w:t xml:space="preserve">#&gt;  jsonlite        1.8.0   2022-02-22 [1] CRAN (R 4.1.2)</w:t>
-      </w:r>
-      <w:r>
-        <w:br/>
-      </w:r>
-      <w:r>
-        <w:rPr>
-          <w:rStyle w:val="VerbatimChar"/>
-        </w:rPr>
-        <w:t xml:space="preserve">#&gt;  knitr           1.37.4  2022-01-29 [1] https://yihui.r-universe.dev (R 4.1.2)</w:t>
+        <w:t xml:space="preserve">#&gt;  jsonlite        1.8.0   2022-02-22 [1] CRAN (R 4.1.1)</w:t>
+      </w:r>
+      <w:r>
+        <w:br/>
+      </w:r>
+      <w:r>
+        <w:rPr>
+          <w:rStyle w:val="VerbatimChar"/>
+        </w:rPr>
+        <w:t xml:space="preserve">#&gt;  knitr           1.37    2021-12-16 [1] CRAN (R 4.1.1)</w:t>
       </w:r>
       <w:r>
         <w:br/>
@@ -1450,61 +1484,61 @@
         <w:rPr>
           <w:rStyle w:val="VerbatimChar"/>
         </w:rPr>
-        <w:t xml:space="preserve">#&gt;  lattice         0.20-45 2021-09-22 [1] CRAN (R 4.1.2)</w:t>
-      </w:r>
-      <w:r>
-        <w:br/>
-      </w:r>
-      <w:r>
-        <w:rPr>
-          <w:rStyle w:val="VerbatimChar"/>
-        </w:rPr>
-        <w:t xml:space="preserve">#&gt;  lifecycle       1.0.1   2021-09-24 [1] CRAN (R 4.1.0)</w:t>
-      </w:r>
-      <w:r>
-        <w:br/>
-      </w:r>
-      <w:r>
-        <w:rPr>
-          <w:rStyle w:val="VerbatimChar"/>
-        </w:rPr>
-        <w:t xml:space="preserve">#&gt;  lubridate       1.8.0   2021-10-07 [1] CRAN (R 4.1.0)</w:t>
-      </w:r>
-      <w:r>
-        <w:br/>
-      </w:r>
-      <w:r>
-        <w:rPr>
-          <w:rStyle w:val="VerbatimChar"/>
-        </w:rPr>
-        <w:t xml:space="preserve">#&gt;  magrittr        2.0.2   2022-01-26 [1] CRAN (R 4.1.2)</w:t>
-      </w:r>
-      <w:r>
-        <w:br/>
-      </w:r>
-      <w:r>
-        <w:rPr>
-          <w:rStyle w:val="VerbatimChar"/>
-        </w:rPr>
-        <w:t xml:space="preserve">#&gt;  Matrix          1.4-0   2021-12-08 [1] CRAN (R 4.1.0)</w:t>
-      </w:r>
-      <w:r>
-        <w:br/>
-      </w:r>
-      <w:r>
-        <w:rPr>
-          <w:rStyle w:val="VerbatimChar"/>
-        </w:rPr>
-        <w:t xml:space="preserve">#&gt;  memoise         2.0.1   2021-11-26 [1] CRAN (R 4.1.0)</w:t>
-      </w:r>
-      <w:r>
-        <w:br/>
-      </w:r>
-      <w:r>
-        <w:rPr>
-          <w:rStyle w:val="VerbatimChar"/>
-        </w:rPr>
-        <w:t xml:space="preserve">#&gt;  mgcv            1.8-39  2022-02-24 [1] CRAN (R 4.1.2)</w:t>
+        <w:t xml:space="preserve">#&gt;  lattice         0.20-45 2021-09-22 [1] CRAN (R 4.1.1)</w:t>
+      </w:r>
+      <w:r>
+        <w:br/>
+      </w:r>
+      <w:r>
+        <w:rPr>
+          <w:rStyle w:val="VerbatimChar"/>
+        </w:rPr>
+        <w:t xml:space="preserve">#&gt;  lifecycle       1.0.1   2021-09-24 [1] CRAN (R 4.1.1)</w:t>
+      </w:r>
+      <w:r>
+        <w:br/>
+      </w:r>
+      <w:r>
+        <w:rPr>
+          <w:rStyle w:val="VerbatimChar"/>
+        </w:rPr>
+        <w:t xml:space="preserve">#&gt;  lubridate       1.8.0   2021-10-07 [1] CRAN (R 4.1.1)</w:t>
+      </w:r>
+      <w:r>
+        <w:br/>
+      </w:r>
+      <w:r>
+        <w:rPr>
+          <w:rStyle w:val="VerbatimChar"/>
+        </w:rPr>
+        <w:t xml:space="preserve">#&gt;  magrittr        2.0.2   2022-01-26 [1] CRAN (R 4.1.1)</w:t>
+      </w:r>
+      <w:r>
+        <w:br/>
+      </w:r>
+      <w:r>
+        <w:rPr>
+          <w:rStyle w:val="VerbatimChar"/>
+        </w:rPr>
+        <w:t xml:space="preserve">#&gt;  Matrix          1.4-0   2021-12-08 [1] CRAN (R 4.1.1)</w:t>
+      </w:r>
+      <w:r>
+        <w:br/>
+      </w:r>
+      <w:r>
+        <w:rPr>
+          <w:rStyle w:val="VerbatimChar"/>
+        </w:rPr>
+        <w:t xml:space="preserve">#&gt;  memoise         2.0.1   2021-11-26 [1] CRAN (R 4.1.1)</w:t>
+      </w:r>
+      <w:r>
+        <w:br/>
+      </w:r>
+      <w:r>
+        <w:rPr>
+          <w:rStyle w:val="VerbatimChar"/>
+        </w:rPr>
+        <w:t xml:space="preserve">#&gt;  mgcv            1.8-39  2022-02-24 [1] CRAN (R 4.1.1)</w:t>
       </w:r>
       <w:r>
         <w:br/>
@@ -1531,25 +1565,25 @@
         <w:rPr>
           <w:rStyle w:val="VerbatimChar"/>
         </w:rPr>
-        <w:t xml:space="preserve">#&gt;  nlme            3.1-155 2022-01-13 [1] CRAN (R 4.1.2)</w:t>
-      </w:r>
-      <w:r>
-        <w:br/>
-      </w:r>
-      <w:r>
-        <w:rPr>
-          <w:rStyle w:val="VerbatimChar"/>
-        </w:rPr>
-        <w:t xml:space="preserve">#&gt;  pillar          1.7.0   2022-02-01 [1] CRAN (R 4.1.2)</w:t>
-      </w:r>
-      <w:r>
-        <w:br/>
-      </w:r>
-      <w:r>
-        <w:rPr>
-          <w:rStyle w:val="VerbatimChar"/>
-        </w:rPr>
-        <w:t xml:space="preserve">#&gt;  pkgbuild        1.3.1   2021-12-20 [1] CRAN (R 4.1.0)</w:t>
+        <w:t xml:space="preserve">#&gt;  nlme            3.1-155 2022-01-13 [1] CRAN (R 4.1.1)</w:t>
+      </w:r>
+      <w:r>
+        <w:br/>
+      </w:r>
+      <w:r>
+        <w:rPr>
+          <w:rStyle w:val="VerbatimChar"/>
+        </w:rPr>
+        <w:t xml:space="preserve">#&gt;  pillar          1.7.0   2022-02-01 [1] CRAN (R 4.1.1)</w:t>
+      </w:r>
+      <w:r>
+        <w:br/>
+      </w:r>
+      <w:r>
+        <w:rPr>
+          <w:rStyle w:val="VerbatimChar"/>
+        </w:rPr>
+        <w:t xml:space="preserve">#&gt;  pkgbuild        1.3.1   2021-12-20 [1] CRAN (R 4.1.1)</w:t>
       </w:r>
       <w:r>
         <w:br/>
@@ -1567,7 +1601,7 @@
         <w:rPr>
           <w:rStyle w:val="VerbatimChar"/>
         </w:rPr>
-        <w:t xml:space="preserve">#&gt;  pkgload         1.2.4   2021-11-30 [1] CRAN (R 4.1.0)</w:t>
+        <w:t xml:space="preserve">#&gt;  pkgload         1.2.4   2021-11-30 [1] CRAN (R 4.1.1)</w:t>
       </w:r>
       <w:r>
         <w:br/>
@@ -1612,43 +1646,43 @@
         <w:rPr>
           <w:rStyle w:val="VerbatimChar"/>
         </w:rPr>
-        <w:t xml:space="preserve">#&gt;  R6              2.5.1   2021-08-19 [1] CRAN (R 4.1.0)</w:t>
-      </w:r>
-      <w:r>
-        <w:br/>
-      </w:r>
-      <w:r>
-        <w:rPr>
-          <w:rStyle w:val="VerbatimChar"/>
-        </w:rPr>
-        <w:t xml:space="preserve">#&gt;  rbibutils       2.2.7   2021-12-07 [1] CRAN (R 4.1.0)</w:t>
-      </w:r>
-      <w:r>
-        <w:br/>
-      </w:r>
-      <w:r>
-        <w:rPr>
-          <w:rStyle w:val="VerbatimChar"/>
-        </w:rPr>
-        <w:t xml:space="preserve">#&gt;  Rcpp            1.0.8   2022-01-13 [1] CRAN (R 4.1.2)</w:t>
-      </w:r>
-      <w:r>
-        <w:br/>
-      </w:r>
-      <w:r>
-        <w:rPr>
-          <w:rStyle w:val="VerbatimChar"/>
-        </w:rPr>
-        <w:t xml:space="preserve">#&gt;  Rdpack          2.1.4   2022-02-18 [1] CRAN (R 4.1.2)</w:t>
-      </w:r>
-      <w:r>
-        <w:br/>
-      </w:r>
-      <w:r>
-        <w:rPr>
-          <w:rStyle w:val="VerbatimChar"/>
-        </w:rPr>
-        <w:t xml:space="preserve">#&gt;  readr         * 2.1.2   2022-01-30 [1] CRAN (R 4.1.2)</w:t>
+        <w:t xml:space="preserve">#&gt;  R6              2.5.1   2021-08-19 [1] CRAN (R 4.1.1)</w:t>
+      </w:r>
+      <w:r>
+        <w:br/>
+      </w:r>
+      <w:r>
+        <w:rPr>
+          <w:rStyle w:val="VerbatimChar"/>
+        </w:rPr>
+        <w:t xml:space="preserve">#&gt;  rbibutils       2.2.7   2021-12-07 [1] CRAN (R 4.1.1)</w:t>
+      </w:r>
+      <w:r>
+        <w:br/>
+      </w:r>
+      <w:r>
+        <w:rPr>
+          <w:rStyle w:val="VerbatimChar"/>
+        </w:rPr>
+        <w:t xml:space="preserve">#&gt;  Rcpp            1.0.8   2022-01-13 [1] CRAN (R 4.1.1)</w:t>
+      </w:r>
+      <w:r>
+        <w:br/>
+      </w:r>
+      <w:r>
+        <w:rPr>
+          <w:rStyle w:val="VerbatimChar"/>
+        </w:rPr>
+        <w:t xml:space="preserve">#&gt;  Rdpack          2.1.4   2022-02-18 [1] CRAN (R 4.1.1)</w:t>
+      </w:r>
+      <w:r>
+        <w:br/>
+      </w:r>
+      <w:r>
+        <w:rPr>
+          <w:rStyle w:val="VerbatimChar"/>
+        </w:rPr>
+        <w:t xml:space="preserve">#&gt;  readr         * 2.1.2   2022-01-30 [1] CRAN (R 4.1.1)</w:t>
       </w:r>
       <w:r>
         <w:br/>
@@ -1666,34 +1700,34 @@
         <w:rPr>
           <w:rStyle w:val="VerbatimChar"/>
         </w:rPr>
-        <w:t xml:space="preserve">#&gt;  remotes         2.4.2   2021-11-30 [1] CRAN (R 4.1.0)</w:t>
-      </w:r>
-      <w:r>
-        <w:br/>
-      </w:r>
-      <w:r>
-        <w:rPr>
-          <w:rStyle w:val="VerbatimChar"/>
-        </w:rPr>
-        <w:t xml:space="preserve">#&gt;  reprex          2.0.1   2021-08-05 [1] CRAN (R 4.1.0)</w:t>
-      </w:r>
-      <w:r>
-        <w:br/>
-      </w:r>
-      <w:r>
-        <w:rPr>
-          <w:rStyle w:val="VerbatimChar"/>
-        </w:rPr>
-        <w:t xml:space="preserve">#&gt;  rlang           1.0.2   2022-03-04 [1] CRAN (R 4.1.2)</w:t>
-      </w:r>
-      <w:r>
-        <w:br/>
-      </w:r>
-      <w:r>
-        <w:rPr>
-          <w:rStyle w:val="VerbatimChar"/>
-        </w:rPr>
-        <w:t xml:space="preserve">#&gt;  rmarkdown       2.12    2022-03-02 [1] CRAN (R 4.1.2)</w:t>
+        <w:t xml:space="preserve">#&gt;  remotes         2.4.2   2021-11-30 [1] CRAN (R 4.1.1)</w:t>
+      </w:r>
+      <w:r>
+        <w:br/>
+      </w:r>
+      <w:r>
+        <w:rPr>
+          <w:rStyle w:val="VerbatimChar"/>
+        </w:rPr>
+        <w:t xml:space="preserve">#&gt;  reprex          2.0.1   2021-08-05 [1] CRAN (R 4.1.1)</w:t>
+      </w:r>
+      <w:r>
+        <w:br/>
+      </w:r>
+      <w:r>
+        <w:rPr>
+          <w:rStyle w:val="VerbatimChar"/>
+        </w:rPr>
+        <w:t xml:space="preserve">#&gt;  rlang           1.0.2   2022-03-04 [1] CRAN (R 4.1.1)</w:t>
+      </w:r>
+      <w:r>
+        <w:br/>
+      </w:r>
+      <w:r>
+        <w:rPr>
+          <w:rStyle w:val="VerbatimChar"/>
+        </w:rPr>
+        <w:t xml:space="preserve">#&gt;  rmarkdown       2.12    2022-03-02 [1] CRAN (R 4.1.1)</w:t>
       </w:r>
       <w:r>
         <w:br/>
@@ -1720,7 +1754,7 @@
         <w:rPr>
           <w:rStyle w:val="VerbatimChar"/>
         </w:rPr>
-        <w:t xml:space="preserve">#&gt;  rvest           1.0.2   2021-10-16 [1] CRAN (R 4.1.0)</w:t>
+        <w:t xml:space="preserve">#&gt;  rvest           1.0.2   2021-10-16 [1] CRAN (R 4.1.1)</w:t>
       </w:r>
       <w:r>
         <w:br/>
@@ -1738,61 +1772,61 @@
         <w:rPr>
           <w:rStyle w:val="VerbatimChar"/>
         </w:rPr>
-        <w:t xml:space="preserve">#&gt;  sessioninfo     1.2.2   2021-12-06 [1] CRAN (R 4.1.0)</w:t>
-      </w:r>
-      <w:r>
-        <w:br/>
-      </w:r>
-      <w:r>
-        <w:rPr>
-          <w:rStyle w:val="VerbatimChar"/>
-        </w:rPr>
-        <w:t xml:space="preserve">#&gt;  stringi         1.7.6   2021-11-29 [1] CRAN (R 4.1.0)</w:t>
-      </w:r>
-      <w:r>
-        <w:br/>
-      </w:r>
-      <w:r>
-        <w:rPr>
-          <w:rStyle w:val="VerbatimChar"/>
-        </w:rPr>
-        <w:t xml:space="preserve">#&gt;  stringr       * 1.4.0   2019-02-10 [1] CRAN (R 4.1.0)</w:t>
-      </w:r>
-      <w:r>
-        <w:br/>
-      </w:r>
-      <w:r>
-        <w:rPr>
-          <w:rStyle w:val="VerbatimChar"/>
-        </w:rPr>
-        <w:t xml:space="preserve">#&gt;  testthat        3.1.2   2022-01-20 [1] CRAN (R 4.1.2)</w:t>
-      </w:r>
-      <w:r>
-        <w:br/>
-      </w:r>
-      <w:r>
-        <w:rPr>
-          <w:rStyle w:val="VerbatimChar"/>
-        </w:rPr>
-        <w:t xml:space="preserve">#&gt;  tibble        * 3.1.6   2021-11-07 [1] CRAN (R 4.1.0)</w:t>
-      </w:r>
-      <w:r>
-        <w:br/>
-      </w:r>
-      <w:r>
-        <w:rPr>
-          <w:rStyle w:val="VerbatimChar"/>
-        </w:rPr>
-        <w:t xml:space="preserve">#&gt;  tidyr         * 1.2.0   2022-02-01 [1] CRAN (R 4.1.2)</w:t>
-      </w:r>
-      <w:r>
-        <w:br/>
-      </w:r>
-      <w:r>
-        <w:rPr>
-          <w:rStyle w:val="VerbatimChar"/>
-        </w:rPr>
-        <w:t xml:space="preserve">#&gt;  tidyselect      1.1.2   2022-02-21 [1] CRAN (R 4.1.2)</w:t>
+        <w:t xml:space="preserve">#&gt;  sessioninfo     1.2.2   2021-12-06 [1] CRAN (R 4.1.1)</w:t>
+      </w:r>
+      <w:r>
+        <w:br/>
+      </w:r>
+      <w:r>
+        <w:rPr>
+          <w:rStyle w:val="VerbatimChar"/>
+        </w:rPr>
+        <w:t xml:space="preserve">#&gt;  stringi         1.7.6   2021-11-29 [1] CRAN (R 4.1.1)</w:t>
+      </w:r>
+      <w:r>
+        <w:br/>
+      </w:r>
+      <w:r>
+        <w:rPr>
+          <w:rStyle w:val="VerbatimChar"/>
+        </w:rPr>
+        <w:t xml:space="preserve">#&gt;  stringr       * 1.4.0   2019-02-10 [1] CRAN (R 4.1.1)</w:t>
+      </w:r>
+      <w:r>
+        <w:br/>
+      </w:r>
+      <w:r>
+        <w:rPr>
+          <w:rStyle w:val="VerbatimChar"/>
+        </w:rPr>
+        <w:t xml:space="preserve">#&gt;  testthat        3.1.2   2022-01-20 [1] CRAN (R 4.1.1)</w:t>
+      </w:r>
+      <w:r>
+        <w:br/>
+      </w:r>
+      <w:r>
+        <w:rPr>
+          <w:rStyle w:val="VerbatimChar"/>
+        </w:rPr>
+        <w:t xml:space="preserve">#&gt;  tibble        * 3.1.6   2021-11-07 [1] CRAN (R 4.1.1)</w:t>
+      </w:r>
+      <w:r>
+        <w:br/>
+      </w:r>
+      <w:r>
+        <w:rPr>
+          <w:rStyle w:val="VerbatimChar"/>
+        </w:rPr>
+        <w:t xml:space="preserve">#&gt;  tidyr         * 1.2.0   2022-02-01 [1] CRAN (R 4.1.1)</w:t>
+      </w:r>
+      <w:r>
+        <w:br/>
+      </w:r>
+      <w:r>
+        <w:rPr>
+          <w:rStyle w:val="VerbatimChar"/>
+        </w:rPr>
+        <w:t xml:space="preserve">#&gt;  tidyselect      1.1.2   2022-02-21 [1] CRAN (R 4.1.1)</w:t>
       </w:r>
       <w:r>
         <w:br/>
@@ -1810,16 +1844,16 @@
         <w:rPr>
           <w:rStyle w:val="VerbatimChar"/>
         </w:rPr>
-        <w:t xml:space="preserve">#&gt;  tzdb            0.2.0   2021-10-27 [1] CRAN (R 4.1.0)</w:t>
-      </w:r>
-      <w:r>
-        <w:br/>
-      </w:r>
-      <w:r>
-        <w:rPr>
-          <w:rStyle w:val="VerbatimChar"/>
-        </w:rPr>
-        <w:t xml:space="preserve">#&gt;  usethis         2.1.5   2021-12-09 [1] CRAN (R 4.1.0)</w:t>
+        <w:t xml:space="preserve">#&gt;  tzdb            0.2.0   2021-10-27 [1] CRAN (R 4.1.1)</w:t>
+      </w:r>
+      <w:r>
+        <w:br/>
+      </w:r>
+      <w:r>
+        <w:rPr>
+          <w:rStyle w:val="VerbatimChar"/>
+        </w:rPr>
+        <w:t xml:space="preserve">#&gt;  usethis         2.1.5   2021-12-09 [1] CRAN (R 4.1.1)</w:t>
       </w:r>
       <w:r>
         <w:br/>
@@ -1864,34 +1898,34 @@
         <w:rPr>
           <w:rStyle w:val="VerbatimChar"/>
         </w:rPr>
-        <w:t xml:space="preserve">#&gt;  withr           2.5.0   2022-03-03 [1] CRAN (R 4.1.2)</w:t>
-      </w:r>
-      <w:r>
-        <w:br/>
-      </w:r>
-      <w:r>
-        <w:rPr>
-          <w:rStyle w:val="VerbatimChar"/>
-        </w:rPr>
-        <w:t xml:space="preserve">#&gt;  xfun            0.30    2022-03-02 [1] CRAN (R 4.1.2)</w:t>
-      </w:r>
-      <w:r>
-        <w:br/>
-      </w:r>
-      <w:r>
-        <w:rPr>
-          <w:rStyle w:val="VerbatimChar"/>
-        </w:rPr>
-        <w:t xml:space="preserve">#&gt;  xml2            1.3.3   2021-11-30 [1] CRAN (R 4.1.0)</w:t>
-      </w:r>
-      <w:r>
-        <w:br/>
-      </w:r>
-      <w:r>
-        <w:rPr>
-          <w:rStyle w:val="VerbatimChar"/>
-        </w:rPr>
-        <w:t xml:space="preserve">#&gt;  yaml            2.3.5   2022-02-21 [1] CRAN (R 4.1.2)</w:t>
+        <w:t xml:space="preserve">#&gt;  withr           2.5.0   2022-03-03 [1] CRAN (R 4.1.1)</w:t>
+      </w:r>
+      <w:r>
+        <w:br/>
+      </w:r>
+      <w:r>
+        <w:rPr>
+          <w:rStyle w:val="VerbatimChar"/>
+        </w:rPr>
+        <w:t xml:space="preserve">#&gt;  xfun            0.30    2022-03-02 [1] CRAN (R 4.1.1)</w:t>
+      </w:r>
+      <w:r>
+        <w:br/>
+      </w:r>
+      <w:r>
+        <w:rPr>
+          <w:rStyle w:val="VerbatimChar"/>
+        </w:rPr>
+        <w:t xml:space="preserve">#&gt;  xml2            1.3.3   2021-11-30 [1] CRAN (R 4.1.1)</w:t>
+      </w:r>
+      <w:r>
+        <w:br/>
+      </w:r>
+      <w:r>
+        <w:rPr>
+          <w:rStyle w:val="VerbatimChar"/>
+        </w:rPr>
+        <w:t xml:space="preserve">#&gt;  yaml            2.3.5   2022-02-21 [1] CRAN (R 4.1.1)</w:t>
       </w:r>
       <w:r>
         <w:br/>
@@ -1909,7 +1943,7 @@
         <w:rPr>
           <w:rStyle w:val="VerbatimChar"/>
         </w:rPr>
-        <w:t xml:space="preserve">#&gt;  [1] /Library/Frameworks/R.framework/Versions/4.1/Resources/library</w:t>
+        <w:t xml:space="preserve">#&gt;  [1] /Library/Frameworks/R.framework/Versions/4.1-arm64/Resources/library</w:t>
       </w:r>
       <w:r>
         <w:br/>
@@ -1946,32 +1980,32 @@
         <w:rPr>
           <w:rStyle w:val="VerbatimChar"/>
         </w:rPr>
-        <w:t xml:space="preserve">#&gt; Local:    master /Users/bmarwick/Desktop/tcsakoreanpaleolithic</w:t>
-      </w:r>
-      <w:r>
-        <w:br/>
-      </w:r>
-      <w:r>
-        <w:rPr>
-          <w:rStyle w:val="VerbatimChar"/>
-        </w:rPr>
-        <w:t xml:space="preserve">#&gt; Remote:   master @ origin (https://github.com/parkgayoung/tcsakoreanpaleolithic)</w:t>
-      </w:r>
-      <w:r>
-        <w:br/>
-      </w:r>
-      <w:r>
-        <w:rPr>
-          <w:rStyle w:val="VerbatimChar"/>
-        </w:rPr>
-        <w:t xml:space="preserve">#&gt; Head:     [c74d92c] 2022-03-21: merge conflict</w:t>
-      </w:r>
-    </w:p>
-    <w:bookmarkEnd w:id="30"/>
+        <w:t xml:space="preserve">#&gt; Local:    master /Users/gayoungp/Desktop/tcsakoreanpaleolithic</w:t>
+      </w:r>
+      <w:r>
+        <w:br/>
+      </w:r>
+      <w:r>
+        <w:rPr>
+          <w:rStyle w:val="VerbatimChar"/>
+        </w:rPr>
+        <w:t xml:space="preserve">#&gt; Remote:   master @ origin (https://github.com/parkgayoung/tcsakoreanpaleolithic.git)</w:t>
+      </w:r>
+      <w:r>
+        <w:br/>
+      </w:r>
+      <w:r>
+        <w:rPr>
+          <w:rStyle w:val="VerbatimChar"/>
+        </w:rPr>
+        <w:t xml:space="preserve">#&gt; Head:     [da81ca4] 2022-03-21: edits to GPs drafting and notes</w:t>
+      </w:r>
+    </w:p>
     <w:bookmarkEnd w:id="31"/>
+    <w:bookmarkEnd w:id="32"/>
     <w:sectPr>
-      <w:pgSz w:h="15840" w:w="12240"/>
-      <w:pgMar w:bottom="1440" w:footer="720" w:gutter="0" w:header="720" w:left="1440" w:right="1440" w:top="1440"/>
+      <w:pgSz w:w="12240" w:h="15840"/>
+      <w:pgMar w:top="1440" w:right="1440" w:bottom="1440" w:left="1440" w:header="720" w:footer="720" w:gutter="0"/>
       <w:lnNumType w:countBy="1" w:restart="continuous"/>
       <w:cols w:space="720"/>
       <w:docGrid w:linePitch="326"/>
@@ -2004,8 +2038,8 @@
 </file>
 
 <file path=word/numbering.xml><?xml version="1.0" encoding="utf-8"?>
-<w:numbering xmlns:aink="http://schemas.microsoft.com/office/drawing/2016/ink" xmlns:am3d="http://schemas.microsoft.com/office/drawing/2017/model3d" xmlns:cx="http://schemas.microsoft.com/office/drawing/2014/chartex" xmlns:cx1="http://schemas.microsoft.com/office/drawing/2015/9/8/chartex" xmlns:cx2="http://schemas.microsoft.com/office/drawing/2015/10/21/chartex" xmlns:cx3="http://schemas.microsoft.com/office/drawing/2016/5/9/chartex" xmlns:cx4="http://schemas.microsoft.com/office/drawing/2016/5/10/chartex" xmlns:cx5="http://schemas.microsoft.com/office/drawing/2016/5/11/chartex" xmlns:cx6="http://schemas.microsoft.com/office/drawing/2016/5/12/chartex" xmlns:cx7="http://schemas.microsoft.com/office/drawing/2016/5/13/chartex" xmlns:cx8="http://schemas.microsoft.com/office/drawing/2016/5/14/chartex" xmlns:m="http://schemas.openxmlformats.org/officeDocument/2006/math" xmlns:mc="http://schemas.openxmlformats.org/markup-compatibility/2006" xmlns:o="urn:schemas-microsoft-com:office:office" xmlns:r="http://schemas.openxmlformats.org/officeDocument/2006/relationships" xmlns:v="urn:schemas-microsoft-com:vml" xmlns:w="http://schemas.openxmlformats.org/wordprocessingml/2006/main" xmlns:w10="urn:schemas-microsoft-com:office:word" xmlns:w14="http://schemas.microsoft.com/office/word/2010/wordml" xmlns:w15="http://schemas.microsoft.com/office/word/2012/wordml" xmlns:w16="http://schemas.microsoft.com/office/word/2018/wordml" xmlns:w16cex="http://schemas.microsoft.com/office/word/2018/wordml/cex" xmlns:w16cid="http://schemas.microsoft.com/office/word/2016/wordml/cid" xmlns:w16se="http://schemas.microsoft.com/office/word/2015/wordml/symex" xmlns:wne="http://schemas.microsoft.com/office/word/2006/wordml" xmlns:wp="http://schemas.openxmlformats.org/drawingml/2006/wordprocessingDrawing" xmlns:wp14="http://schemas.microsoft.com/office/word/2010/wordprocessingDrawing" xmlns:wpc="http://schemas.microsoft.com/office/word/2010/wordprocessingCanvas" xmlns:wpg="http://schemas.microsoft.com/office/word/2010/wordprocessingGroup" xmlns:wpi="http://schemas.microsoft.com/office/word/2010/wordprocessingInk" xmlns:wps="http://schemas.microsoft.com/office/word/2010/wordprocessingShape" mc:Ignorable="w14 w15 w16se w16cid w16 w16cex wp14">
-  <w:abstractNum w15:restartNumberingAfterBreak="0" w:abstractNumId="0">
+<w:numbering xmlns:wpc="http://schemas.microsoft.com/office/word/2010/wordprocessingCanvas" xmlns:cx="http://schemas.microsoft.com/office/drawing/2014/chartex" xmlns:cx1="http://schemas.microsoft.com/office/drawing/2015/9/8/chartex" xmlns:cx2="http://schemas.microsoft.com/office/drawing/2015/10/21/chartex" xmlns:cx3="http://schemas.microsoft.com/office/drawing/2016/5/9/chartex" xmlns:cx4="http://schemas.microsoft.com/office/drawing/2016/5/10/chartex" xmlns:cx5="http://schemas.microsoft.com/office/drawing/2016/5/11/chartex" xmlns:cx6="http://schemas.microsoft.com/office/drawing/2016/5/12/chartex" xmlns:cx7="http://schemas.microsoft.com/office/drawing/2016/5/13/chartex" xmlns:cx8="http://schemas.microsoft.com/office/drawing/2016/5/14/chartex" xmlns:mc="http://schemas.openxmlformats.org/markup-compatibility/2006" xmlns:aink="http://schemas.microsoft.com/office/drawing/2016/ink" xmlns:am3d="http://schemas.microsoft.com/office/drawing/2017/model3d" xmlns:o="urn:schemas-microsoft-com:office:office" xmlns:r="http://schemas.openxmlformats.org/officeDocument/2006/relationships" xmlns:m="http://schemas.openxmlformats.org/officeDocument/2006/math" xmlns:v="urn:schemas-microsoft-com:vml" xmlns:wp14="http://schemas.microsoft.com/office/word/2010/wordprocessingDrawing" xmlns:wp="http://schemas.openxmlformats.org/drawingml/2006/wordprocessingDrawing" xmlns:w10="urn:schemas-microsoft-com:office:word" xmlns:w="http://schemas.openxmlformats.org/wordprocessingml/2006/main" xmlns:w14="http://schemas.microsoft.com/office/word/2010/wordml" xmlns:w15="http://schemas.microsoft.com/office/word/2012/wordml" xmlns:w16cex="http://schemas.microsoft.com/office/word/2018/wordml/cex" xmlns:w16cid="http://schemas.microsoft.com/office/word/2016/wordml/cid" xmlns:w16="http://schemas.microsoft.com/office/word/2018/wordml" xmlns:w16se="http://schemas.microsoft.com/office/word/2015/wordml/symex" xmlns:wpg="http://schemas.microsoft.com/office/word/2010/wordprocessingGroup" xmlns:wpi="http://schemas.microsoft.com/office/word/2010/wordprocessingInk" xmlns:wne="http://schemas.microsoft.com/office/word/2006/wordml" xmlns:wps="http://schemas.microsoft.com/office/word/2010/wordprocessingShape" mc:Ignorable="w14 w15 w16se w16cid w16 w16cex wp14">
+  <w:abstractNum w:abstractNumId="0" w15:restartNumberingAfterBreak="0">
     <w:nsid w:val="95C299B2"/>
     <w:multiLevelType w:val="multilevel"/>
     <w:tmpl w:val="4A32D3E4"/>
@@ -2015,9 +2049,9 @@
       <w:lvlJc w:val="left"/>
       <w:pPr>
         <w:tabs>
-          <w:tab w:pos="0" w:val="num"/>
+          <w:tab w:val="num" w:pos="0"/>
         </w:tabs>
-        <w:ind w:hanging="480" w:left="480"/>
+        <w:ind w:left="480" w:hanging="480"/>
       </w:pPr>
     </w:lvl>
     <w:lvl w:ilvl="1">
@@ -2026,9 +2060,9 @@
       <w:lvlJc w:val="left"/>
       <w:pPr>
         <w:tabs>
-          <w:tab w:pos="720" w:val="num"/>
+          <w:tab w:val="num" w:pos="720"/>
         </w:tabs>
-        <w:ind w:hanging="480" w:left="1200"/>
+        <w:ind w:left="1200" w:hanging="480"/>
       </w:pPr>
     </w:lvl>
     <w:lvl w:ilvl="2">
@@ -2037,9 +2071,9 @@
       <w:lvlJc w:val="left"/>
       <w:pPr>
         <w:tabs>
-          <w:tab w:pos="1440" w:val="num"/>
+          <w:tab w:val="num" w:pos="1440"/>
         </w:tabs>
-        <w:ind w:hanging="480" w:left="1920"/>
+        <w:ind w:left="1920" w:hanging="480"/>
       </w:pPr>
     </w:lvl>
     <w:lvl w:ilvl="3">
@@ -2048,9 +2082,9 @@
       <w:lvlJc w:val="left"/>
       <w:pPr>
         <w:tabs>
-          <w:tab w:pos="2160" w:val="num"/>
+          <w:tab w:val="num" w:pos="2160"/>
         </w:tabs>
-        <w:ind w:hanging="480" w:left="2640"/>
+        <w:ind w:left="2640" w:hanging="480"/>
       </w:pPr>
     </w:lvl>
     <w:lvl w:ilvl="4">
@@ -2059,9 +2093,9 @@
       <w:lvlJc w:val="left"/>
       <w:pPr>
         <w:tabs>
-          <w:tab w:pos="2880" w:val="num"/>
+          <w:tab w:val="num" w:pos="2880"/>
         </w:tabs>
-        <w:ind w:hanging="480" w:left="3360"/>
+        <w:ind w:left="3360" w:hanging="480"/>
       </w:pPr>
     </w:lvl>
     <w:lvl w:ilvl="5">
@@ -2070,9 +2104,9 @@
       <w:lvlJc w:val="left"/>
       <w:pPr>
         <w:tabs>
-          <w:tab w:pos="3600" w:val="num"/>
+          <w:tab w:val="num" w:pos="3600"/>
         </w:tabs>
-        <w:ind w:hanging="480" w:left="4080"/>
+        <w:ind w:left="4080" w:hanging="480"/>
       </w:pPr>
     </w:lvl>
     <w:lvl w:ilvl="6">
@@ -2081,9 +2115,9 @@
       <w:lvlJc w:val="left"/>
       <w:pPr>
         <w:tabs>
-          <w:tab w:pos="4320" w:val="num"/>
+          <w:tab w:val="num" w:pos="4320"/>
         </w:tabs>
-        <w:ind w:hanging="480" w:left="4800"/>
+        <w:ind w:left="4800" w:hanging="480"/>
       </w:pPr>
     </w:lvl>
     <w:lvl w:ilvl="7">
@@ -2097,7 +2131,7 @@
       <w:lvlJc w:val="left"/>
     </w:lvl>
   </w:abstractNum>
-  <w:abstractNum w15:restartNumberingAfterBreak="0" w:abstractNumId="1">
+  <w:abstractNum w:abstractNumId="1" w15:restartNumberingAfterBreak="0">
     <w:nsid w:val="A7FBC57F"/>
     <w:multiLevelType w:val="multilevel"/>
     <w:tmpl w:val="313AFBD8"/>
@@ -2107,9 +2141,9 @@
       <w:lvlJc w:val="left"/>
       <w:pPr>
         <w:tabs>
-          <w:tab w:pos="0" w:val="num"/>
+          <w:tab w:val="num" w:pos="0"/>
         </w:tabs>
-        <w:ind w:hanging="480" w:left="480"/>
+        <w:ind w:left="480" w:hanging="480"/>
       </w:pPr>
     </w:lvl>
     <w:lvl w:ilvl="1">
@@ -2118,9 +2152,9 @@
       <w:lvlJc w:val="left"/>
       <w:pPr>
         <w:tabs>
-          <w:tab w:pos="720" w:val="num"/>
+          <w:tab w:val="num" w:pos="720"/>
         </w:tabs>
-        <w:ind w:hanging="480" w:left="1200"/>
+        <w:ind w:left="1200" w:hanging="480"/>
       </w:pPr>
     </w:lvl>
     <w:lvl w:ilvl="2">
@@ -2129,9 +2163,9 @@
       <w:lvlJc w:val="left"/>
       <w:pPr>
         <w:tabs>
-          <w:tab w:pos="1440" w:val="num"/>
+          <w:tab w:val="num" w:pos="1440"/>
         </w:tabs>
-        <w:ind w:hanging="480" w:left="1920"/>
+        <w:ind w:left="1920" w:hanging="480"/>
       </w:pPr>
     </w:lvl>
     <w:lvl w:ilvl="3">
@@ -2140,9 +2174,9 @@
       <w:lvlJc w:val="left"/>
       <w:pPr>
         <w:tabs>
-          <w:tab w:pos="2160" w:val="num"/>
+          <w:tab w:val="num" w:pos="2160"/>
         </w:tabs>
-        <w:ind w:hanging="480" w:left="2640"/>
+        <w:ind w:left="2640" w:hanging="480"/>
       </w:pPr>
     </w:lvl>
     <w:lvl w:ilvl="4">
@@ -2151,9 +2185,9 @@
       <w:lvlJc w:val="left"/>
       <w:pPr>
         <w:tabs>
-          <w:tab w:pos="2880" w:val="num"/>
+          <w:tab w:val="num" w:pos="2880"/>
         </w:tabs>
-        <w:ind w:hanging="480" w:left="3360"/>
+        <w:ind w:left="3360" w:hanging="480"/>
       </w:pPr>
     </w:lvl>
     <w:lvl w:ilvl="5">
@@ -2162,9 +2196,9 @@
       <w:lvlJc w:val="left"/>
       <w:pPr>
         <w:tabs>
-          <w:tab w:pos="3600" w:val="num"/>
+          <w:tab w:val="num" w:pos="3600"/>
         </w:tabs>
-        <w:ind w:hanging="480" w:left="4080"/>
+        <w:ind w:left="4080" w:hanging="480"/>
       </w:pPr>
     </w:lvl>
     <w:lvl w:ilvl="6">
@@ -2173,9 +2207,9 @@
       <w:lvlJc w:val="left"/>
       <w:pPr>
         <w:tabs>
-          <w:tab w:pos="4320" w:val="num"/>
+          <w:tab w:val="num" w:pos="4320"/>
         </w:tabs>
-        <w:ind w:hanging="480" w:left="4800"/>
+        <w:ind w:left="4800" w:hanging="480"/>
       </w:pPr>
     </w:lvl>
     <w:lvl w:ilvl="7">
@@ -2189,7 +2223,7 @@
       <w:lvlJc w:val="left"/>
     </w:lvl>
   </w:abstractNum>
-  <w:abstractNum w15:restartNumberingAfterBreak="0" w:abstractNumId="2">
+  <w:abstractNum w:abstractNumId="2" w15:restartNumberingAfterBreak="0">
     <w:nsid w:val="E17F69BA"/>
     <w:multiLevelType w:val="multilevel"/>
     <w:tmpl w:val="62AA6D94"/>
@@ -2199,9 +2233,9 @@
       <w:lvlJc w:val="left"/>
       <w:pPr>
         <w:tabs>
-          <w:tab w:pos="0" w:val="num"/>
+          <w:tab w:val="num" w:pos="0"/>
         </w:tabs>
-        <w:ind w:hanging="480" w:left="480"/>
+        <w:ind w:left="480" w:hanging="480"/>
       </w:pPr>
     </w:lvl>
     <w:lvl w:ilvl="1">
@@ -2210,9 +2244,9 @@
       <w:lvlJc w:val="left"/>
       <w:pPr>
         <w:tabs>
-          <w:tab w:pos="720" w:val="num"/>
+          <w:tab w:val="num" w:pos="720"/>
         </w:tabs>
-        <w:ind w:hanging="480" w:left="1200"/>
+        <w:ind w:left="1200" w:hanging="480"/>
       </w:pPr>
     </w:lvl>
     <w:lvl w:ilvl="2">
@@ -2221,9 +2255,9 @@
       <w:lvlJc w:val="left"/>
       <w:pPr>
         <w:tabs>
-          <w:tab w:pos="1440" w:val="num"/>
+          <w:tab w:val="num" w:pos="1440"/>
         </w:tabs>
-        <w:ind w:hanging="480" w:left="1920"/>
+        <w:ind w:left="1920" w:hanging="480"/>
       </w:pPr>
     </w:lvl>
     <w:lvl w:ilvl="3">
@@ -2232,9 +2266,9 @@
       <w:lvlJc w:val="left"/>
       <w:pPr>
         <w:tabs>
-          <w:tab w:pos="2160" w:val="num"/>
+          <w:tab w:val="num" w:pos="2160"/>
         </w:tabs>
-        <w:ind w:hanging="480" w:left="2640"/>
+        <w:ind w:left="2640" w:hanging="480"/>
       </w:pPr>
     </w:lvl>
     <w:lvl w:ilvl="4">
@@ -2243,9 +2277,9 @@
       <w:lvlJc w:val="left"/>
       <w:pPr>
         <w:tabs>
-          <w:tab w:pos="2880" w:val="num"/>
+          <w:tab w:val="num" w:pos="2880"/>
         </w:tabs>
-        <w:ind w:hanging="480" w:left="3360"/>
+        <w:ind w:left="3360" w:hanging="480"/>
       </w:pPr>
     </w:lvl>
     <w:lvl w:ilvl="5">
@@ -2254,9 +2288,9 @@
       <w:lvlJc w:val="left"/>
       <w:pPr>
         <w:tabs>
-          <w:tab w:pos="3600" w:val="num"/>
+          <w:tab w:val="num" w:pos="3600"/>
         </w:tabs>
-        <w:ind w:hanging="480" w:left="4080"/>
+        <w:ind w:left="4080" w:hanging="480"/>
       </w:pPr>
     </w:lvl>
     <w:lvl w:ilvl="6">
@@ -2265,9 +2299,9 @@
       <w:lvlJc w:val="left"/>
       <w:pPr>
         <w:tabs>
-          <w:tab w:pos="4320" w:val="num"/>
+          <w:tab w:val="num" w:pos="4320"/>
         </w:tabs>
-        <w:ind w:hanging="480" w:left="4800"/>
+        <w:ind w:left="4800" w:hanging="480"/>
       </w:pPr>
     </w:lvl>
     <w:lvl w:ilvl="7">
@@ -2282,7 +2316,7 @@
     </w:lvl>
   </w:abstractNum>
   <w:abstractNum w:abstractNumId="990">
-    <w:nsid w:val="A990"/>
+    <w:nsid w:val="2c1ae401"/>
     <w:multiLevelType w:val="multilevel"/>
     <w:lvl w:ilvl="0">
       <w:numFmt w:val="bullet"/>
@@ -2358,7 +2392,7 @@
     </w:lvl>
   </w:abstractNum>
   <w:abstractNum w:abstractNumId="99421">
-    <w:nsid w:val="A99421"/>
+    <w:nsid w:val="ea454b4c"/>
     <w:multiLevelType w:val="multilevel"/>
     <w:lvl w:ilvl="0">
       <w:start w:val="1"/>
@@ -2608,14 +2642,14 @@
 </file>
 
 <file path=word/styles.xml><?xml version="1.0" encoding="utf-8"?>
-<w:styles xmlns:mc="http://schemas.openxmlformats.org/markup-compatibility/2006" xmlns:r="http://schemas.openxmlformats.org/officeDocument/2006/relationships" xmlns:w="http://schemas.openxmlformats.org/wordprocessingml/2006/main" xmlns:w14="http://schemas.microsoft.com/office/word/2010/wordml" xmlns:w15="http://schemas.microsoft.com/office/word/2012/wordml" xmlns:w16="http://schemas.microsoft.com/office/word/2018/wordml" xmlns:w16cex="http://schemas.microsoft.com/office/word/2018/wordml/cex" xmlns:w16cid="http://schemas.microsoft.com/office/word/2016/wordml/cid" xmlns:w16se="http://schemas.microsoft.com/office/word/2015/wordml/symex" mc:Ignorable="w14 w15 w16se w16cid w16 w16cex">
+<w:styles xmlns:mc="http://schemas.openxmlformats.org/markup-compatibility/2006" xmlns:r="http://schemas.openxmlformats.org/officeDocument/2006/relationships" xmlns:w="http://schemas.openxmlformats.org/wordprocessingml/2006/main" xmlns:w14="http://schemas.microsoft.com/office/word/2010/wordml" xmlns:w15="http://schemas.microsoft.com/office/word/2012/wordml" xmlns:w16cex="http://schemas.microsoft.com/office/word/2018/wordml/cex" xmlns:w16cid="http://schemas.microsoft.com/office/word/2016/wordml/cid" xmlns:w16="http://schemas.microsoft.com/office/word/2018/wordml" xmlns:w16se="http://schemas.microsoft.com/office/word/2015/wordml/symex" mc:Ignorable="w14 w15 w16se w16cid w16 w16cex">
   <w:docDefaults>
     <w:rPrDefault>
       <w:rPr>
-        <w:rFonts w:asciiTheme="minorHAnsi" w:cstheme="minorBidi" w:eastAsiaTheme="minorHAnsi" w:hAnsiTheme="minorHAnsi"/>
+        <w:rFonts w:asciiTheme="minorHAnsi" w:eastAsiaTheme="minorHAnsi" w:hAnsiTheme="minorHAnsi" w:cstheme="minorBidi"/>
         <w:sz w:val="24"/>
         <w:szCs w:val="24"/>
-        <w:lang w:bidi="ar-SA" w:eastAsia="en-US" w:val="en-US"/>
+        <w:lang w:val="en-US" w:eastAsia="en-US" w:bidi="ar-SA"/>
       </w:rPr>
     </w:rPrDefault>
     <w:pPrDefault>
@@ -2624,7 +2658,7 @@
       </w:pPr>
     </w:pPrDefault>
   </w:docDefaults>
-  <w:latentStyles w:count="376" w:defLockedState="0" w:defQFormat="0" w:defSemiHidden="0" w:defUIPriority="0" w:defUnhideWhenUsed="0">
+  <w:latentStyles w:defLockedState="0" w:defUIPriority="0" w:defSemiHidden="0" w:defUnhideWhenUsed="0" w:defQFormat="0" w:count="376">
     <w:lsdException w:name="heading 2" w:semiHidden="1" w:unhideWhenUsed="1"/>
     <w:lsdException w:name="heading 3" w:semiHidden="1" w:unhideWhenUsed="1"/>
     <w:lsdException w:name="heading 4" w:semiHidden="1" w:unhideWhenUsed="1"/>
@@ -2972,11 +3006,11 @@
     <w:lsdException w:name="Unresolved Mention" w:semiHidden="1" w:uiPriority="99" w:unhideWhenUsed="1"/>
     <w:lsdException w:name="Smart Link" w:semiHidden="1" w:uiPriority="99" w:unhideWhenUsed="1"/>
   </w:latentStyles>
-  <w:style w:default="1" w:styleId="Normal" w:type="paragraph">
+  <w:style w:type="paragraph" w:default="1" w:styleId="Normal">
     <w:name w:val="Normal"/>
     <w:qFormat/>
   </w:style>
-  <w:style w:styleId="Heading1" w:type="paragraph">
+  <w:style w:type="paragraph" w:styleId="Heading1">
     <w:name w:val="heading 1"/>
     <w:basedOn w:val="Normal"/>
     <w:next w:val="BodyText"/>
@@ -2985,19 +3019,19 @@
     <w:pPr>
       <w:keepNext/>
       <w:keepLines/>
-      <w:spacing w:after="0" w:before="480"/>
+      <w:spacing w:before="480" w:after="0"/>
       <w:outlineLvl w:val="0"/>
     </w:pPr>
     <w:rPr>
-      <w:rFonts w:asciiTheme="majorHAnsi" w:cstheme="majorBidi" w:eastAsiaTheme="majorEastAsia" w:hAnsiTheme="majorHAnsi"/>
+      <w:rFonts w:asciiTheme="majorHAnsi" w:eastAsiaTheme="majorEastAsia" w:hAnsiTheme="majorHAnsi" w:cstheme="majorBidi"/>
       <w:b/>
       <w:bCs/>
-      <w:color w:themeColor="accent1" w:themeShade="B5" w:val="345A8A"/>
+      <w:color w:val="345A8A" w:themeColor="accent1" w:themeShade="B5"/>
       <w:sz w:val="32"/>
       <w:szCs w:val="32"/>
     </w:rPr>
   </w:style>
-  <w:style w:styleId="Heading2" w:type="paragraph">
+  <w:style w:type="paragraph" w:styleId="Heading2">
     <w:name w:val="heading 2"/>
     <w:basedOn w:val="Normal"/>
     <w:next w:val="BodyText"/>
@@ -3007,19 +3041,19 @@
     <w:pPr>
       <w:keepNext/>
       <w:keepLines/>
-      <w:spacing w:after="0" w:before="200"/>
+      <w:spacing w:before="200" w:after="0"/>
       <w:outlineLvl w:val="1"/>
     </w:pPr>
     <w:rPr>
-      <w:rFonts w:asciiTheme="majorHAnsi" w:cstheme="majorBidi" w:eastAsiaTheme="majorEastAsia" w:hAnsiTheme="majorHAnsi"/>
+      <w:rFonts w:asciiTheme="majorHAnsi" w:eastAsiaTheme="majorEastAsia" w:hAnsiTheme="majorHAnsi" w:cstheme="majorBidi"/>
       <w:b/>
       <w:bCs/>
-      <w:color w:themeColor="accent1" w:val="4F81BD"/>
+      <w:color w:val="4F81BD" w:themeColor="accent1"/>
       <w:sz w:val="32"/>
       <w:szCs w:val="32"/>
     </w:rPr>
   </w:style>
-  <w:style w:styleId="Heading3" w:type="paragraph">
+  <w:style w:type="paragraph" w:styleId="Heading3">
     <w:name w:val="heading 3"/>
     <w:basedOn w:val="Normal"/>
     <w:next w:val="BodyText"/>
@@ -3029,19 +3063,19 @@
     <w:pPr>
       <w:keepNext/>
       <w:keepLines/>
-      <w:spacing w:after="0" w:before="200"/>
+      <w:spacing w:before="200" w:after="0"/>
       <w:outlineLvl w:val="2"/>
     </w:pPr>
     <w:rPr>
-      <w:rFonts w:asciiTheme="majorHAnsi" w:cstheme="majorBidi" w:eastAsiaTheme="majorEastAsia" w:hAnsiTheme="majorHAnsi"/>
+      <w:rFonts w:asciiTheme="majorHAnsi" w:eastAsiaTheme="majorEastAsia" w:hAnsiTheme="majorHAnsi" w:cstheme="majorBidi"/>
       <w:b/>
       <w:bCs/>
-      <w:color w:themeColor="accent1" w:val="4F81BD"/>
+      <w:color w:val="4F81BD" w:themeColor="accent1"/>
       <w:sz w:val="28"/>
       <w:szCs w:val="28"/>
     </w:rPr>
   </w:style>
-  <w:style w:styleId="Heading4" w:type="paragraph">
+  <w:style w:type="paragraph" w:styleId="Heading4">
     <w:name w:val="heading 4"/>
     <w:basedOn w:val="Normal"/>
     <w:next w:val="BodyText"/>
@@ -3051,17 +3085,17 @@
     <w:pPr>
       <w:keepNext/>
       <w:keepLines/>
-      <w:spacing w:after="0" w:before="200"/>
+      <w:spacing w:before="200" w:after="0"/>
       <w:outlineLvl w:val="3"/>
     </w:pPr>
     <w:rPr>
-      <w:rFonts w:asciiTheme="majorHAnsi" w:cstheme="majorBidi" w:eastAsiaTheme="majorEastAsia" w:hAnsiTheme="majorHAnsi"/>
+      <w:rFonts w:asciiTheme="majorHAnsi" w:eastAsiaTheme="majorEastAsia" w:hAnsiTheme="majorHAnsi" w:cstheme="majorBidi"/>
       <w:b/>
       <w:bCs/>
-      <w:color w:themeColor="accent1" w:val="4F81BD"/>
-    </w:rPr>
-  </w:style>
-  <w:style w:styleId="Heading5" w:type="paragraph">
+      <w:color w:val="4F81BD" w:themeColor="accent1"/>
+    </w:rPr>
+  </w:style>
+  <w:style w:type="paragraph" w:styleId="Heading5">
     <w:name w:val="heading 5"/>
     <w:basedOn w:val="Normal"/>
     <w:next w:val="BodyText"/>
@@ -3073,18 +3107,18 @@
       <w:keepNext/>
       <w:keepLines/>
       <w:pageBreakBefore/>
-      <w:spacing w:after="0" w:before="200" w:line="20" w:lineRule="exact"/>
+      <w:spacing w:before="200" w:after="0" w:line="20" w:lineRule="exact"/>
       <w:outlineLvl w:val="4"/>
     </w:pPr>
     <w:rPr>
-      <w:rFonts w:asciiTheme="majorHAnsi" w:cstheme="majorBidi" w:eastAsiaTheme="majorEastAsia" w:hAnsiTheme="majorHAnsi"/>
+      <w:rFonts w:asciiTheme="majorHAnsi" w:eastAsiaTheme="majorEastAsia" w:hAnsiTheme="majorHAnsi" w:cstheme="majorBidi"/>
       <w:i/>
       <w:iCs/>
-      <w:color w:themeColor="background1" w:val="FFFFFF"/>
+      <w:color w:val="FFFFFF" w:themeColor="background1"/>
       <w:sz w:val="16"/>
     </w:rPr>
   </w:style>
-  <w:style w:styleId="Heading6" w:type="paragraph">
+  <w:style w:type="paragraph" w:styleId="Heading6">
     <w:name w:val="heading 6"/>
     <w:basedOn w:val="Normal"/>
     <w:next w:val="BodyText"/>
@@ -3094,64 +3128,64 @@
     <w:pPr>
       <w:keepNext/>
       <w:keepLines/>
-      <w:spacing w:after="0" w:before="200"/>
+      <w:spacing w:before="200" w:after="0"/>
       <w:outlineLvl w:val="5"/>
     </w:pPr>
     <w:rPr>
-      <w:rFonts w:asciiTheme="majorHAnsi" w:cstheme="majorBidi" w:eastAsiaTheme="majorEastAsia" w:hAnsiTheme="majorHAnsi"/>
-      <w:color w:themeColor="accent1" w:val="4F81BD"/>
-    </w:rPr>
-  </w:style>
-  <w:style w:default="1" w:styleId="DefaultParagraphFont" w:type="character">
+      <w:rFonts w:asciiTheme="majorHAnsi" w:eastAsiaTheme="majorEastAsia" w:hAnsiTheme="majorHAnsi" w:cstheme="majorBidi"/>
+      <w:color w:val="4F81BD" w:themeColor="accent1"/>
+    </w:rPr>
+  </w:style>
+  <w:style w:type="character" w:default="1" w:styleId="DefaultParagraphFont">
     <w:name w:val="Default Paragraph Font"/>
     <w:uiPriority w:val="1"/>
     <w:semiHidden/>
     <w:unhideWhenUsed/>
   </w:style>
-  <w:style w:default="1" w:styleId="TableNormal" w:type="table">
+  <w:style w:type="table" w:default="1" w:styleId="TableNormal">
     <w:name w:val="Normal Table"/>
     <w:uiPriority w:val="99"/>
     <w:semiHidden/>
     <w:unhideWhenUsed/>
     <w:tblPr>
-      <w:tblInd w:type="dxa" w:w="0"/>
+      <w:tblInd w:w="0" w:type="dxa"/>
       <w:tblCellMar>
-        <w:top w:type="dxa" w:w="0"/>
-        <w:left w:type="dxa" w:w="108"/>
-        <w:bottom w:type="dxa" w:w="0"/>
-        <w:right w:type="dxa" w:w="108"/>
+        <w:top w:w="0" w:type="dxa"/>
+        <w:left w:w="108" w:type="dxa"/>
+        <w:bottom w:w="0" w:type="dxa"/>
+        <w:right w:w="108" w:type="dxa"/>
       </w:tblCellMar>
     </w:tblPr>
   </w:style>
-  <w:style w:default="1" w:styleId="NoList" w:type="numbering">
+  <w:style w:type="numbering" w:default="1" w:styleId="NoList">
     <w:name w:val="No List"/>
     <w:uiPriority w:val="99"/>
     <w:semiHidden/>
     <w:unhideWhenUsed/>
   </w:style>
-  <w:style w:styleId="BodyText" w:type="paragraph">
+  <w:style w:type="paragraph" w:styleId="BodyText">
     <w:name w:val="Body Text"/>
     <w:basedOn w:val="Normal"/>
     <w:qFormat/>
     <w:pPr>
-      <w:spacing w:after="180" w:before="180"/>
+      <w:spacing w:before="180" w:after="180"/>
     </w:pPr>
   </w:style>
-  <w:style w:customStyle="1" w:styleId="FirstParagraph" w:type="paragraph">
+  <w:style w:type="paragraph" w:customStyle="1" w:styleId="FirstParagraph">
     <w:name w:val="First Paragraph"/>
     <w:basedOn w:val="BodyText"/>
     <w:next w:val="BodyText"/>
     <w:qFormat/>
   </w:style>
-  <w:style w:customStyle="1" w:styleId="Compact" w:type="paragraph">
+  <w:style w:type="paragraph" w:customStyle="1" w:styleId="Compact">
     <w:name w:val="Compact"/>
     <w:basedOn w:val="BodyText"/>
     <w:qFormat/>
     <w:pPr>
-      <w:spacing w:after="36" w:before="36"/>
+      <w:spacing w:before="36" w:after="36"/>
     </w:pPr>
   </w:style>
-  <w:style w:styleId="Title" w:type="paragraph">
+  <w:style w:type="paragraph" w:styleId="Title">
     <w:name w:val="Title"/>
     <w:basedOn w:val="Normal"/>
     <w:next w:val="BodyText"/>
@@ -3159,19 +3193,19 @@
     <w:pPr>
       <w:keepNext/>
       <w:keepLines/>
-      <w:spacing w:after="240" w:before="480"/>
+      <w:spacing w:before="480" w:after="240"/>
       <w:jc w:val="center"/>
     </w:pPr>
     <w:rPr>
-      <w:rFonts w:asciiTheme="majorHAnsi" w:cstheme="majorBidi" w:eastAsiaTheme="majorEastAsia" w:hAnsiTheme="majorHAnsi"/>
+      <w:rFonts w:asciiTheme="majorHAnsi" w:eastAsiaTheme="majorEastAsia" w:hAnsiTheme="majorHAnsi" w:cstheme="majorBidi"/>
       <w:b/>
       <w:bCs/>
-      <w:color w:themeColor="accent1" w:themeShade="B5" w:val="345A8A"/>
+      <w:color w:val="345A8A" w:themeColor="accent1" w:themeShade="B5"/>
       <w:sz w:val="36"/>
       <w:szCs w:val="36"/>
     </w:rPr>
   </w:style>
-  <w:style w:styleId="Subtitle" w:type="paragraph">
+  <w:style w:type="paragraph" w:styleId="Subtitle">
     <w:name w:val="Subtitle"/>
     <w:basedOn w:val="Title"/>
     <w:next w:val="BodyText"/>
@@ -3184,7 +3218,7 @@
       <w:szCs w:val="30"/>
     </w:rPr>
   </w:style>
-  <w:style w:customStyle="1" w:styleId="Author" w:type="paragraph">
+  <w:style w:type="paragraph" w:customStyle="1" w:styleId="Author">
     <w:name w:val="Author"/>
     <w:next w:val="BodyText"/>
     <w:qFormat/>
@@ -3194,7 +3228,7 @@
       <w:jc w:val="center"/>
     </w:pPr>
   </w:style>
-  <w:style w:styleId="Date" w:type="paragraph">
+  <w:style w:type="paragraph" w:styleId="Date">
     <w:name w:val="Date"/>
     <w:next w:val="BodyText"/>
     <w:qFormat/>
@@ -3204,7 +3238,7 @@
       <w:jc w:val="center"/>
     </w:pPr>
   </w:style>
-  <w:style w:customStyle="1" w:styleId="Abstract" w:type="paragraph">
+  <w:style w:type="paragraph" w:customStyle="1" w:styleId="Abstract">
     <w:name w:val="Abstract"/>
     <w:basedOn w:val="Normal"/>
     <w:next w:val="BodyText"/>
@@ -3212,19 +3246,19 @@
     <w:pPr>
       <w:keepNext/>
       <w:keepLines/>
-      <w:spacing w:after="300" w:before="300"/>
+      <w:spacing w:before="300" w:after="300"/>
     </w:pPr>
     <w:rPr>
       <w:sz w:val="20"/>
       <w:szCs w:val="20"/>
     </w:rPr>
   </w:style>
-  <w:style w:styleId="Bibliography" w:type="paragraph">
+  <w:style w:type="paragraph" w:styleId="Bibliography">
     <w:name w:val="Bibliography"/>
     <w:basedOn w:val="Normal"/>
     <w:qFormat/>
   </w:style>
-  <w:style w:styleId="BlockText" w:type="paragraph">
+  <w:style w:type="paragraph" w:styleId="BlockText">
     <w:name w:val="Block Text"/>
     <w:basedOn w:val="BodyText"/>
     <w:next w:val="BodyText"/>
@@ -3232,23 +3266,23 @@
     <w:unhideWhenUsed/>
     <w:qFormat/>
     <w:pPr>
-      <w:spacing w:after="100" w:before="100"/>
+      <w:spacing w:before="100" w:after="100"/>
     </w:pPr>
     <w:rPr>
-      <w:rFonts w:asciiTheme="majorHAnsi" w:cstheme="majorBidi" w:eastAsiaTheme="majorEastAsia" w:hAnsiTheme="majorHAnsi"/>
+      <w:rFonts w:asciiTheme="majorHAnsi" w:eastAsiaTheme="majorEastAsia" w:hAnsiTheme="majorHAnsi" w:cstheme="majorBidi"/>
       <w:bCs/>
       <w:sz w:val="20"/>
       <w:szCs w:val="20"/>
     </w:rPr>
   </w:style>
-  <w:style w:styleId="FootnoteText" w:type="paragraph">
+  <w:style w:type="paragraph" w:styleId="FootnoteText">
     <w:name w:val="footnote text"/>
     <w:basedOn w:val="Normal"/>
     <w:uiPriority w:val="9"/>
     <w:unhideWhenUsed/>
     <w:qFormat/>
   </w:style>
-  <w:style w:customStyle="1" w:styleId="DefinitionTerm" w:type="paragraph">
+  <w:style w:type="paragraph" w:customStyle="1" w:styleId="DefinitionTerm">
     <w:name w:val="Definition Term"/>
     <w:basedOn w:val="Normal"/>
     <w:next w:val="Definition"/>
@@ -3261,11 +3295,11 @@
       <w:b/>
     </w:rPr>
   </w:style>
-  <w:style w:customStyle="1" w:styleId="Definition" w:type="paragraph">
+  <w:style w:type="paragraph" w:customStyle="1" w:styleId="Definition">
     <w:name w:val="Definition"/>
     <w:basedOn w:val="Normal"/>
   </w:style>
-  <w:style w:styleId="Caption" w:type="paragraph">
+  <w:style w:type="paragraph" w:styleId="Caption">
     <w:name w:val="caption"/>
     <w:basedOn w:val="Normal"/>
     <w:link w:val="CaptionChar"/>
@@ -3276,34 +3310,34 @@
       <w:i/>
     </w:rPr>
   </w:style>
-  <w:style w:customStyle="1" w:styleId="TableCaption" w:type="paragraph">
+  <w:style w:type="paragraph" w:customStyle="1" w:styleId="TableCaption">
     <w:name w:val="Table Caption"/>
     <w:basedOn w:val="Caption"/>
     <w:pPr>
       <w:keepNext/>
     </w:pPr>
   </w:style>
-  <w:style w:customStyle="1" w:styleId="ImageCaption" w:type="paragraph">
+  <w:style w:type="paragraph" w:customStyle="1" w:styleId="ImageCaption">
     <w:name w:val="Image Caption"/>
     <w:basedOn w:val="Caption"/>
   </w:style>
-  <w:style w:customStyle="1" w:styleId="Figure" w:type="paragraph">
+  <w:style w:type="paragraph" w:customStyle="1" w:styleId="Figure">
     <w:name w:val="Figure"/>
     <w:basedOn w:val="Normal"/>
   </w:style>
-  <w:style w:customStyle="1" w:styleId="FigurewithCaption" w:type="paragraph">
+  <w:style w:type="paragraph" w:customStyle="1" w:styleId="FigurewithCaption">
     <w:name w:val="Figure with Caption"/>
     <w:basedOn w:val="Figure"/>
     <w:pPr>
       <w:keepNext/>
     </w:pPr>
   </w:style>
-  <w:style w:customStyle="1" w:styleId="CaptionChar" w:type="character">
+  <w:style w:type="character" w:customStyle="1" w:styleId="CaptionChar">
     <w:name w:val="Caption Char"/>
     <w:basedOn w:val="DefaultParagraphFont"/>
     <w:link w:val="Caption"/>
   </w:style>
-  <w:style w:customStyle="1" w:styleId="VerbatimChar" w:type="character">
+  <w:style w:type="character" w:customStyle="1" w:styleId="VerbatimChar">
     <w:name w:val="Verbatim Char"/>
     <w:basedOn w:val="CaptionChar"/>
     <w:link w:val="SourceCode"/>
@@ -3312,21 +3346,21 @@
       <w:sz w:val="22"/>
     </w:rPr>
   </w:style>
-  <w:style w:styleId="FootnoteReference" w:type="character">
+  <w:style w:type="character" w:styleId="FootnoteReference">
     <w:name w:val="footnote reference"/>
     <w:basedOn w:val="CaptionChar"/>
     <w:rPr>
       <w:vertAlign w:val="superscript"/>
     </w:rPr>
   </w:style>
-  <w:style w:styleId="Hyperlink" w:type="character">
+  <w:style w:type="character" w:styleId="Hyperlink">
     <w:name w:val="Hyperlink"/>
     <w:basedOn w:val="CaptionChar"/>
     <w:rPr>
-      <w:color w:themeColor="accent1" w:val="4F81BD"/>
-    </w:rPr>
-  </w:style>
-  <w:style w:styleId="TOCHeading" w:type="paragraph">
+      <w:color w:val="4F81BD" w:themeColor="accent1"/>
+    </w:rPr>
+  </w:style>
+  <w:style w:type="paragraph" w:styleId="TOCHeading">
     <w:name w:val="TOC Heading"/>
     <w:basedOn w:val="Heading1"/>
     <w:next w:val="BodyText"/>
@@ -3340,19 +3374,19 @@
     <w:rPr>
       <w:b w:val="0"/>
       <w:bCs w:val="0"/>
-      <w:color w:themeColor="accent1" w:themeShade="BF" w:val="365F91"/>
-    </w:rPr>
-  </w:style>
-  <w:style w:customStyle="1" w:styleId="SourceCode" w:type="paragraph">
+      <w:color w:val="365F91" w:themeColor="accent1" w:themeShade="BF"/>
+    </w:rPr>
+  </w:style>
+  <w:style w:type="paragraph" w:customStyle="1" w:styleId="SourceCode">
     <w:name w:val="Source Code"/>
     <w:basedOn w:val="Normal"/>
     <w:link w:val="VerbatimChar"/>
     <w:pPr>
-      <w:shd w:color="auto" w:fill="F8F8F8" w:val="clear"/>
+      <w:shd w:val="clear" w:color="auto" w:fill="F8F8F8"/>
       <w:wordWrap w:val="0"/>
     </w:pPr>
   </w:style>
-  <w:style w:customStyle="1" w:styleId="KeywordTok" w:type="character">
+  <w:style w:type="character" w:customStyle="1" w:styleId="KeywordTok">
     <w:name w:val="KeywordTok"/>
     <w:basedOn w:val="VerbatimChar"/>
     <w:rPr>
@@ -3360,119 +3394,119 @@
       <w:b/>
       <w:color w:val="204A87"/>
       <w:sz w:val="22"/>
-      <w:shd w:color="auto" w:fill="F8F8F8" w:val="clear"/>
-    </w:rPr>
-  </w:style>
-  <w:style w:customStyle="1" w:styleId="DataTypeTok" w:type="character">
+      <w:shd w:val="clear" w:color="auto" w:fill="F8F8F8"/>
+    </w:rPr>
+  </w:style>
+  <w:style w:type="character" w:customStyle="1" w:styleId="DataTypeTok">
     <w:name w:val="DataTypeTok"/>
     <w:basedOn w:val="VerbatimChar"/>
     <w:rPr>
       <w:rFonts w:ascii="Consolas" w:hAnsi="Consolas"/>
       <w:color w:val="204A87"/>
       <w:sz w:val="22"/>
-      <w:shd w:color="auto" w:fill="F8F8F8" w:val="clear"/>
-    </w:rPr>
-  </w:style>
-  <w:style w:customStyle="1" w:styleId="DecValTok" w:type="character">
+      <w:shd w:val="clear" w:color="auto" w:fill="F8F8F8"/>
+    </w:rPr>
+  </w:style>
+  <w:style w:type="character" w:customStyle="1" w:styleId="DecValTok">
     <w:name w:val="DecValTok"/>
     <w:basedOn w:val="VerbatimChar"/>
     <w:rPr>
       <w:rFonts w:ascii="Consolas" w:hAnsi="Consolas"/>
       <w:color w:val="0000CF"/>
       <w:sz w:val="22"/>
-      <w:shd w:color="auto" w:fill="F8F8F8" w:val="clear"/>
-    </w:rPr>
-  </w:style>
-  <w:style w:customStyle="1" w:styleId="BaseNTok" w:type="character">
+      <w:shd w:val="clear" w:color="auto" w:fill="F8F8F8"/>
+    </w:rPr>
+  </w:style>
+  <w:style w:type="character" w:customStyle="1" w:styleId="BaseNTok">
     <w:name w:val="BaseNTok"/>
     <w:basedOn w:val="VerbatimChar"/>
     <w:rPr>
       <w:rFonts w:ascii="Consolas" w:hAnsi="Consolas"/>
       <w:color w:val="0000CF"/>
       <w:sz w:val="22"/>
-      <w:shd w:color="auto" w:fill="F8F8F8" w:val="clear"/>
-    </w:rPr>
-  </w:style>
-  <w:style w:customStyle="1" w:styleId="FloatTok" w:type="character">
+      <w:shd w:val="clear" w:color="auto" w:fill="F8F8F8"/>
+    </w:rPr>
+  </w:style>
+  <w:style w:type="character" w:customStyle="1" w:styleId="FloatTok">
     <w:name w:val="FloatTok"/>
     <w:basedOn w:val="VerbatimChar"/>
     <w:rPr>
       <w:rFonts w:ascii="Consolas" w:hAnsi="Consolas"/>
       <w:color w:val="0000CF"/>
       <w:sz w:val="22"/>
-      <w:shd w:color="auto" w:fill="F8F8F8" w:val="clear"/>
-    </w:rPr>
-  </w:style>
-  <w:style w:customStyle="1" w:styleId="ConstantTok" w:type="character">
+      <w:shd w:val="clear" w:color="auto" w:fill="F8F8F8"/>
+    </w:rPr>
+  </w:style>
+  <w:style w:type="character" w:customStyle="1" w:styleId="ConstantTok">
     <w:name w:val="ConstantTok"/>
     <w:basedOn w:val="VerbatimChar"/>
     <w:rPr>
       <w:rFonts w:ascii="Consolas" w:hAnsi="Consolas"/>
       <w:color w:val="000000"/>
       <w:sz w:val="22"/>
-      <w:shd w:color="auto" w:fill="F8F8F8" w:val="clear"/>
-    </w:rPr>
-  </w:style>
-  <w:style w:customStyle="1" w:styleId="CharTok" w:type="character">
+      <w:shd w:val="clear" w:color="auto" w:fill="F8F8F8"/>
+    </w:rPr>
+  </w:style>
+  <w:style w:type="character" w:customStyle="1" w:styleId="CharTok">
     <w:name w:val="CharTok"/>
     <w:basedOn w:val="VerbatimChar"/>
     <w:rPr>
       <w:rFonts w:ascii="Consolas" w:hAnsi="Consolas"/>
       <w:color w:val="4E9A06"/>
       <w:sz w:val="22"/>
-      <w:shd w:color="auto" w:fill="F8F8F8" w:val="clear"/>
-    </w:rPr>
-  </w:style>
-  <w:style w:customStyle="1" w:styleId="SpecialCharTok" w:type="character">
+      <w:shd w:val="clear" w:color="auto" w:fill="F8F8F8"/>
+    </w:rPr>
+  </w:style>
+  <w:style w:type="character" w:customStyle="1" w:styleId="SpecialCharTok">
     <w:name w:val="SpecialCharTok"/>
     <w:basedOn w:val="VerbatimChar"/>
     <w:rPr>
       <w:rFonts w:ascii="Consolas" w:hAnsi="Consolas"/>
       <w:color w:val="000000"/>
       <w:sz w:val="22"/>
-      <w:shd w:color="auto" w:fill="F8F8F8" w:val="clear"/>
-    </w:rPr>
-  </w:style>
-  <w:style w:customStyle="1" w:styleId="StringTok" w:type="character">
+      <w:shd w:val="clear" w:color="auto" w:fill="F8F8F8"/>
+    </w:rPr>
+  </w:style>
+  <w:style w:type="character" w:customStyle="1" w:styleId="StringTok">
     <w:name w:val="StringTok"/>
     <w:basedOn w:val="VerbatimChar"/>
     <w:rPr>
       <w:rFonts w:ascii="Consolas" w:hAnsi="Consolas"/>
       <w:color w:val="4E9A06"/>
       <w:sz w:val="22"/>
-      <w:shd w:color="auto" w:fill="F8F8F8" w:val="clear"/>
-    </w:rPr>
-  </w:style>
-  <w:style w:customStyle="1" w:styleId="VerbatimStringTok" w:type="character">
+      <w:shd w:val="clear" w:color="auto" w:fill="F8F8F8"/>
+    </w:rPr>
+  </w:style>
+  <w:style w:type="character" w:customStyle="1" w:styleId="VerbatimStringTok">
     <w:name w:val="VerbatimStringTok"/>
     <w:basedOn w:val="VerbatimChar"/>
     <w:rPr>
       <w:rFonts w:ascii="Consolas" w:hAnsi="Consolas"/>
       <w:color w:val="4E9A06"/>
       <w:sz w:val="22"/>
-      <w:shd w:color="auto" w:fill="F8F8F8" w:val="clear"/>
-    </w:rPr>
-  </w:style>
-  <w:style w:customStyle="1" w:styleId="SpecialStringTok" w:type="character">
+      <w:shd w:val="clear" w:color="auto" w:fill="F8F8F8"/>
+    </w:rPr>
+  </w:style>
+  <w:style w:type="character" w:customStyle="1" w:styleId="SpecialStringTok">
     <w:name w:val="SpecialStringTok"/>
     <w:basedOn w:val="VerbatimChar"/>
     <w:rPr>
       <w:rFonts w:ascii="Consolas" w:hAnsi="Consolas"/>
       <w:color w:val="4E9A06"/>
       <w:sz w:val="22"/>
-      <w:shd w:color="auto" w:fill="F8F8F8" w:val="clear"/>
-    </w:rPr>
-  </w:style>
-  <w:style w:customStyle="1" w:styleId="ImportTok" w:type="character">
+      <w:shd w:val="clear" w:color="auto" w:fill="F8F8F8"/>
+    </w:rPr>
+  </w:style>
+  <w:style w:type="character" w:customStyle="1" w:styleId="ImportTok">
     <w:name w:val="ImportTok"/>
     <w:basedOn w:val="VerbatimChar"/>
     <w:rPr>
       <w:rFonts w:ascii="Consolas" w:hAnsi="Consolas"/>
       <w:sz w:val="22"/>
-      <w:shd w:color="auto" w:fill="F8F8F8" w:val="clear"/>
-    </w:rPr>
-  </w:style>
-  <w:style w:customStyle="1" w:styleId="CommentTok" w:type="character">
+      <w:shd w:val="clear" w:color="auto" w:fill="F8F8F8"/>
+    </w:rPr>
+  </w:style>
+  <w:style w:type="character" w:customStyle="1" w:styleId="CommentTok">
     <w:name w:val="CommentTok"/>
     <w:basedOn w:val="VerbatimChar"/>
     <w:rPr>
@@ -3480,10 +3514,10 @@
       <w:i/>
       <w:color w:val="8F5902"/>
       <w:sz w:val="22"/>
-      <w:shd w:color="auto" w:fill="F8F8F8" w:val="clear"/>
-    </w:rPr>
-  </w:style>
-  <w:style w:customStyle="1" w:styleId="DocumentationTok" w:type="character">
+      <w:shd w:val="clear" w:color="auto" w:fill="F8F8F8"/>
+    </w:rPr>
+  </w:style>
+  <w:style w:type="character" w:customStyle="1" w:styleId="DocumentationTok">
     <w:name w:val="DocumentationTok"/>
     <w:basedOn w:val="VerbatimChar"/>
     <w:rPr>
@@ -3492,10 +3526,10 @@
       <w:i/>
       <w:color w:val="8F5902"/>
       <w:sz w:val="22"/>
-      <w:shd w:color="auto" w:fill="F8F8F8" w:val="clear"/>
-    </w:rPr>
-  </w:style>
-  <w:style w:customStyle="1" w:styleId="AnnotationTok" w:type="character">
+      <w:shd w:val="clear" w:color="auto" w:fill="F8F8F8"/>
+    </w:rPr>
+  </w:style>
+  <w:style w:type="character" w:customStyle="1" w:styleId="AnnotationTok">
     <w:name w:val="AnnotationTok"/>
     <w:basedOn w:val="VerbatimChar"/>
     <w:rPr>
@@ -3504,10 +3538,10 @@
       <w:i/>
       <w:color w:val="8F5902"/>
       <w:sz w:val="22"/>
-      <w:shd w:color="auto" w:fill="F8F8F8" w:val="clear"/>
-    </w:rPr>
-  </w:style>
-  <w:style w:customStyle="1" w:styleId="CommentVarTok" w:type="character">
+      <w:shd w:val="clear" w:color="auto" w:fill="F8F8F8"/>
+    </w:rPr>
+  </w:style>
+  <w:style w:type="character" w:customStyle="1" w:styleId="CommentVarTok">
     <w:name w:val="CommentVarTok"/>
     <w:basedOn w:val="VerbatimChar"/>
     <w:rPr>
@@ -3516,40 +3550,40 @@
       <w:i/>
       <w:color w:val="8F5902"/>
       <w:sz w:val="22"/>
-      <w:shd w:color="auto" w:fill="F8F8F8" w:val="clear"/>
-    </w:rPr>
-  </w:style>
-  <w:style w:customStyle="1" w:styleId="OtherTok" w:type="character">
+      <w:shd w:val="clear" w:color="auto" w:fill="F8F8F8"/>
+    </w:rPr>
+  </w:style>
+  <w:style w:type="character" w:customStyle="1" w:styleId="OtherTok">
     <w:name w:val="OtherTok"/>
     <w:basedOn w:val="VerbatimChar"/>
     <w:rPr>
       <w:rFonts w:ascii="Consolas" w:hAnsi="Consolas"/>
       <w:color w:val="8F5902"/>
       <w:sz w:val="22"/>
-      <w:shd w:color="auto" w:fill="F8F8F8" w:val="clear"/>
-    </w:rPr>
-  </w:style>
-  <w:style w:customStyle="1" w:styleId="FunctionTok" w:type="character">
+      <w:shd w:val="clear" w:color="auto" w:fill="F8F8F8"/>
+    </w:rPr>
+  </w:style>
+  <w:style w:type="character" w:customStyle="1" w:styleId="FunctionTok">
     <w:name w:val="FunctionTok"/>
     <w:basedOn w:val="VerbatimChar"/>
     <w:rPr>
       <w:rFonts w:ascii="Consolas" w:hAnsi="Consolas"/>
       <w:color w:val="000000"/>
       <w:sz w:val="22"/>
-      <w:shd w:color="auto" w:fill="F8F8F8" w:val="clear"/>
-    </w:rPr>
-  </w:style>
-  <w:style w:customStyle="1" w:styleId="VariableTok" w:type="character">
+      <w:shd w:val="clear" w:color="auto" w:fill="F8F8F8"/>
+    </w:rPr>
+  </w:style>
+  <w:style w:type="character" w:customStyle="1" w:styleId="VariableTok">
     <w:name w:val="VariableTok"/>
     <w:basedOn w:val="VerbatimChar"/>
     <w:rPr>
       <w:rFonts w:ascii="Consolas" w:hAnsi="Consolas"/>
       <w:color w:val="000000"/>
       <w:sz w:val="22"/>
-      <w:shd w:color="auto" w:fill="F8F8F8" w:val="clear"/>
-    </w:rPr>
-  </w:style>
-  <w:style w:customStyle="1" w:styleId="ControlFlowTok" w:type="character">
+      <w:shd w:val="clear" w:color="auto" w:fill="F8F8F8"/>
+    </w:rPr>
+  </w:style>
+  <w:style w:type="character" w:customStyle="1" w:styleId="ControlFlowTok">
     <w:name w:val="ControlFlowTok"/>
     <w:basedOn w:val="VerbatimChar"/>
     <w:rPr>
@@ -3557,10 +3591,10 @@
       <w:b/>
       <w:color w:val="204A87"/>
       <w:sz w:val="22"/>
-      <w:shd w:color="auto" w:fill="F8F8F8" w:val="clear"/>
-    </w:rPr>
-  </w:style>
-  <w:style w:customStyle="1" w:styleId="OperatorTok" w:type="character">
+      <w:shd w:val="clear" w:color="auto" w:fill="F8F8F8"/>
+    </w:rPr>
+  </w:style>
+  <w:style w:type="character" w:customStyle="1" w:styleId="OperatorTok">
     <w:name w:val="OperatorTok"/>
     <w:basedOn w:val="VerbatimChar"/>
     <w:rPr>
@@ -3568,28 +3602,28 @@
       <w:b/>
       <w:color w:val="CE5C00"/>
       <w:sz w:val="22"/>
-      <w:shd w:color="auto" w:fill="F8F8F8" w:val="clear"/>
-    </w:rPr>
-  </w:style>
-  <w:style w:customStyle="1" w:styleId="BuiltInTok" w:type="character">
+      <w:shd w:val="clear" w:color="auto" w:fill="F8F8F8"/>
+    </w:rPr>
+  </w:style>
+  <w:style w:type="character" w:customStyle="1" w:styleId="BuiltInTok">
     <w:name w:val="BuiltInTok"/>
     <w:basedOn w:val="VerbatimChar"/>
     <w:rPr>
       <w:rFonts w:ascii="Consolas" w:hAnsi="Consolas"/>
       <w:sz w:val="22"/>
-      <w:shd w:color="auto" w:fill="F8F8F8" w:val="clear"/>
-    </w:rPr>
-  </w:style>
-  <w:style w:customStyle="1" w:styleId="ExtensionTok" w:type="character">
+      <w:shd w:val="clear" w:color="auto" w:fill="F8F8F8"/>
+    </w:rPr>
+  </w:style>
+  <w:style w:type="character" w:customStyle="1" w:styleId="ExtensionTok">
     <w:name w:val="ExtensionTok"/>
     <w:basedOn w:val="VerbatimChar"/>
     <w:rPr>
       <w:rFonts w:ascii="Consolas" w:hAnsi="Consolas"/>
       <w:sz w:val="22"/>
-      <w:shd w:color="auto" w:fill="F8F8F8" w:val="clear"/>
-    </w:rPr>
-  </w:style>
-  <w:style w:customStyle="1" w:styleId="PreprocessorTok" w:type="character">
+      <w:shd w:val="clear" w:color="auto" w:fill="F8F8F8"/>
+    </w:rPr>
+  </w:style>
+  <w:style w:type="character" w:customStyle="1" w:styleId="PreprocessorTok">
     <w:name w:val="PreprocessorTok"/>
     <w:basedOn w:val="VerbatimChar"/>
     <w:rPr>
@@ -3597,29 +3631,29 @@
       <w:i/>
       <w:color w:val="8F5902"/>
       <w:sz w:val="22"/>
-      <w:shd w:color="auto" w:fill="F8F8F8" w:val="clear"/>
-    </w:rPr>
-  </w:style>
-  <w:style w:customStyle="1" w:styleId="AttributeTok" w:type="character">
+      <w:shd w:val="clear" w:color="auto" w:fill="F8F8F8"/>
+    </w:rPr>
+  </w:style>
+  <w:style w:type="character" w:customStyle="1" w:styleId="AttributeTok">
     <w:name w:val="AttributeTok"/>
     <w:basedOn w:val="VerbatimChar"/>
     <w:rPr>
       <w:rFonts w:ascii="Consolas" w:hAnsi="Consolas"/>
       <w:color w:val="C4A000"/>
       <w:sz w:val="22"/>
-      <w:shd w:color="auto" w:fill="F8F8F8" w:val="clear"/>
-    </w:rPr>
-  </w:style>
-  <w:style w:customStyle="1" w:styleId="RegionMarkerTok" w:type="character">
+      <w:shd w:val="clear" w:color="auto" w:fill="F8F8F8"/>
+    </w:rPr>
+  </w:style>
+  <w:style w:type="character" w:customStyle="1" w:styleId="RegionMarkerTok">
     <w:name w:val="RegionMarkerTok"/>
     <w:basedOn w:val="VerbatimChar"/>
     <w:rPr>
       <w:rFonts w:ascii="Consolas" w:hAnsi="Consolas"/>
       <w:sz w:val="22"/>
-      <w:shd w:color="auto" w:fill="F8F8F8" w:val="clear"/>
-    </w:rPr>
-  </w:style>
-  <w:style w:customStyle="1" w:styleId="InformationTok" w:type="character">
+      <w:shd w:val="clear" w:color="auto" w:fill="F8F8F8"/>
+    </w:rPr>
+  </w:style>
+  <w:style w:type="character" w:customStyle="1" w:styleId="InformationTok">
     <w:name w:val="InformationTok"/>
     <w:basedOn w:val="VerbatimChar"/>
     <w:rPr>
@@ -3628,10 +3662,10 @@
       <w:i/>
       <w:color w:val="8F5902"/>
       <w:sz w:val="22"/>
-      <w:shd w:color="auto" w:fill="F8F8F8" w:val="clear"/>
-    </w:rPr>
-  </w:style>
-  <w:style w:customStyle="1" w:styleId="WarningTok" w:type="character">
+      <w:shd w:val="clear" w:color="auto" w:fill="F8F8F8"/>
+    </w:rPr>
+  </w:style>
+  <w:style w:type="character" w:customStyle="1" w:styleId="WarningTok">
     <w:name w:val="WarningTok"/>
     <w:basedOn w:val="VerbatimChar"/>
     <w:rPr>
@@ -3640,20 +3674,20 @@
       <w:i/>
       <w:color w:val="8F5902"/>
       <w:sz w:val="22"/>
-      <w:shd w:color="auto" w:fill="F8F8F8" w:val="clear"/>
-    </w:rPr>
-  </w:style>
-  <w:style w:customStyle="1" w:styleId="AlertTok" w:type="character">
+      <w:shd w:val="clear" w:color="auto" w:fill="F8F8F8"/>
+    </w:rPr>
+  </w:style>
+  <w:style w:type="character" w:customStyle="1" w:styleId="AlertTok">
     <w:name w:val="AlertTok"/>
     <w:basedOn w:val="VerbatimChar"/>
     <w:rPr>
       <w:rFonts w:ascii="Consolas" w:hAnsi="Consolas"/>
       <w:color w:val="EF2929"/>
       <w:sz w:val="22"/>
-      <w:shd w:color="auto" w:fill="F8F8F8" w:val="clear"/>
-    </w:rPr>
-  </w:style>
-  <w:style w:customStyle="1" w:styleId="ErrorTok" w:type="character">
+      <w:shd w:val="clear" w:color="auto" w:fill="F8F8F8"/>
+    </w:rPr>
+  </w:style>
+  <w:style w:type="character" w:customStyle="1" w:styleId="ErrorTok">
     <w:name w:val="ErrorTok"/>
     <w:basedOn w:val="VerbatimChar"/>
     <w:rPr>
@@ -3661,19 +3695,19 @@
       <w:b/>
       <w:color w:val="A40000"/>
       <w:sz w:val="22"/>
-      <w:shd w:color="auto" w:fill="F8F8F8" w:val="clear"/>
-    </w:rPr>
-  </w:style>
-  <w:style w:customStyle="1" w:styleId="NormalTok" w:type="character">
+      <w:shd w:val="clear" w:color="auto" w:fill="F8F8F8"/>
+    </w:rPr>
+  </w:style>
+  <w:style w:type="character" w:customStyle="1" w:styleId="NormalTok">
     <w:name w:val="NormalTok"/>
     <w:basedOn w:val="VerbatimChar"/>
     <w:rPr>
       <w:rFonts w:ascii="Consolas" w:hAnsi="Consolas"/>
       <w:sz w:val="22"/>
-      <w:shd w:color="auto" w:fill="F8F8F8" w:val="clear"/>
-    </w:rPr>
-  </w:style>
-  <w:style w:styleId="LineNumber" w:type="character">
+      <w:shd w:val="clear" w:color="auto" w:fill="F8F8F8"/>
+    </w:rPr>
+  </w:style>
+  <w:style w:type="character" w:styleId="LineNumber">
     <w:name w:val="line number"/>
     <w:basedOn w:val="DefaultParagraphFont"/>
     <w:rsid w:val="00014752"/>

</xml_diff>

<commit_message>
Added raw data (Dates) and created a new plot for temporal pattern
</commit_message>
<xml_diff>
--- a/analysis/paper/paper.docx
+++ b/analysis/paper/paper.docx
@@ -171,91 +171,121 @@
         <w:t xml:space="preserve"> </w:t>
       </w:r>
       <w:r>
+        <w:t xml:space="preserve">Ben Marwick</w:t>
+      </w:r>
+      <w:r>
+        <w:rPr>
+          <w:vertAlign w:val="superscript"/>
+        </w:rPr>
+        <w:t xml:space="preserve">1</w:t>
+      </w:r>
+      <w:r>
+        <w:t xml:space="preserve">,</w:t>
+      </w:r>
+      <w:r>
+        <w:t xml:space="preserve"> </w:t>
+      </w:r>
+      <w:r>
         <w:t xml:space="preserve">and</w:t>
       </w:r>
       <w:r>
         <w:t xml:space="preserve"> </w:t>
       </w:r>
       <w:r>
-        <w:t xml:space="preserve">Ben Marwick</w:t>
+        <w:t xml:space="preserve">Donghee Chong</w:t>
       </w:r>
       <w:r>
         <w:rPr>
           <w:vertAlign w:val="superscript"/>
         </w:rPr>
+        <w:t xml:space="preserve">3</w:t>
+      </w:r>
+    </w:p>
+    <w:p>
+      <w:pPr>
+        <w:pStyle w:val="Date"/>
+      </w:pPr>
+      <w:r>
+        <w:t xml:space="preserve">08</w:t>
+      </w:r>
+      <w:r>
+        <w:t xml:space="preserve"> </w:t>
+      </w:r>
+      <w:r>
+        <w:t xml:space="preserve">June,</w:t>
+      </w:r>
+      <w:r>
+        <w:t xml:space="preserve"> </w:t>
+      </w:r>
+      <w:r>
+        <w:t xml:space="preserve">2022</w:t>
+      </w:r>
+    </w:p>
+    <w:p>
+      <w:pPr>
+        <w:pStyle w:val="Abstract"/>
+      </w:pPr>
+      <w:r>
+        <w:t xml:space="preserve">Text</w:t>
+      </w:r>
+      <w:r>
+        <w:t xml:space="preserve"> </w:t>
+      </w:r>
+      <w:r>
+        <w:t xml:space="preserve">of</w:t>
+      </w:r>
+      <w:r>
+        <w:t xml:space="preserve"> </w:t>
+      </w:r>
+      <w:r>
+        <w:t xml:space="preserve">abstract</w:t>
+      </w:r>
+    </w:p>
+    <w:p>
+      <w:pPr>
+        <w:pStyle w:val="FirstParagraph"/>
+      </w:pPr>
+      <w:r>
+        <w:rPr>
+          <w:vertAlign w:val="superscript"/>
+        </w:rPr>
         <w:t xml:space="preserve">1</w:t>
       </w:r>
-    </w:p>
-    <w:p>
-      <w:pPr>
-        <w:pStyle w:val="Date"/>
-      </w:pPr>
-      <w:r>
-        <w:t xml:space="preserve">22</w:t>
-      </w:r>
       <w:r>
         <w:t xml:space="preserve"> </w:t>
       </w:r>
       <w:r>
-        <w:t xml:space="preserve">March,</w:t>
+        <w:t xml:space="preserve">Department of Anthropology, University of Washington, Seattle. USA</w:t>
+      </w:r>
+      <w:r>
+        <w:br/>
+      </w:r>
+      <w:r>
+        <w:rPr>
+          <w:vertAlign w:val="superscript"/>
+        </w:rPr>
+        <w:t xml:space="preserve">2</w:t>
       </w:r>
       <w:r>
         <w:t xml:space="preserve"> </w:t>
       </w:r>
       <w:r>
-        <w:t xml:space="preserve">2022</w:t>
-      </w:r>
-    </w:p>
-    <w:p>
-      <w:pPr>
-        <w:pStyle w:val="Abstract"/>
-      </w:pPr>
-      <w:r>
-        <w:t xml:space="preserve">Text</w:t>
+        <w:t xml:space="preserve">Palaeo-Research Institute, University of Johannesburg, South Africa</w:t>
+      </w:r>
+      <w:r>
+        <w:br/>
+      </w:r>
+      <w:r>
+        <w:rPr>
+          <w:vertAlign w:val="superscript"/>
+        </w:rPr>
+        <w:t xml:space="preserve">3</w:t>
       </w:r>
       <w:r>
         <w:t xml:space="preserve"> </w:t>
       </w:r>
       <w:r>
-        <w:t xml:space="preserve">of</w:t>
-      </w:r>
-      <w:r>
-        <w:t xml:space="preserve"> </w:t>
-      </w:r>
-      <w:r>
-        <w:t xml:space="preserve">abstract</w:t>
-      </w:r>
-    </w:p>
-    <w:p>
-      <w:pPr>
-        <w:pStyle w:val="FirstParagraph"/>
-      </w:pPr>
-      <w:r>
-        <w:rPr>
-          <w:vertAlign w:val="superscript"/>
-        </w:rPr>
-        <w:t xml:space="preserve">1</w:t>
-      </w:r>
-      <w:r>
-        <w:t xml:space="preserve"> </w:t>
-      </w:r>
-      <w:r>
-        <w:t xml:space="preserve">Department of Anthropology, University of Washington, Seattle. USA</w:t>
-      </w:r>
-      <w:r>
-        <w:br/>
-      </w:r>
-      <w:r>
-        <w:rPr>
-          <w:vertAlign w:val="superscript"/>
-        </w:rPr>
-        <w:t xml:space="preserve">2</w:t>
-      </w:r>
-      <w:r>
-        <w:t xml:space="preserve"> </w:t>
-      </w:r>
-      <w:r>
-        <w:t xml:space="preserve">Palaeo-Research Institute, University of Johannesburg, South Africa</w:t>
+        <w:t xml:space="preserve">Kyung Hee University, South Korea</w:t>
       </w:r>
     </w:p>
     <w:p>
@@ -323,14 +353,14 @@
       <w:r>
         <w:drawing>
           <wp:inline>
-            <wp:extent cx="5943600" cy="5283200"/>
+            <wp:extent cx="5943600" cy="4754880"/>
             <wp:effectExtent b="0" l="0" r="0" t="0"/>
-            <wp:docPr descr="Figure 1: Distribution of TCSA values for all Korean stemmed points in the current dataset. Shaded boxes show TSCA ranges for various weapon types from Lombard (2021)." title="" id="1" name="Picture"/>
+            <wp:docPr descr="Figure 1: Korean Paleolithic sites mentioned in this study." title="" id="1" name="Picture"/>
             <a:graphic>
               <a:graphicData uri="http://schemas.openxmlformats.org/drawingml/2006/picture">
                 <pic:pic>
                   <pic:nvPicPr>
-                    <pic:cNvPr descr="../figures/all-stemmed-points-1.png" id="0" name="Picture"/>
+                    <pic:cNvPr descr="../figures/map-1.png" id="0" name="Picture"/>
                     <pic:cNvPicPr>
                       <a:picLocks noChangeArrowheads="1" noChangeAspect="1"/>
                     </pic:cNvPicPr>
@@ -344,7 +374,7 @@
                   <pic:spPr bwMode="auto">
                     <a:xfrm>
                       <a:off x="0" y="0"/>
-                      <a:ext cx="5943600" cy="5283200"/>
+                      <a:ext cx="5943600" cy="4754880"/>
                     </a:xfrm>
                     <a:prstGeom prst="rect">
                       <a:avLst/>
@@ -368,72 +398,7 @@
         <w:pStyle w:val="ImageCaption"/>
       </w:pPr>
       <w:r>
-        <w:t xml:space="preserve">Figure 1: Distribution of TCSA values for all Korean stemmed points in the current dataset. Shaded boxes show TSCA ranges for various weapon types from Lombard (2021).</w:t>
-      </w:r>
-    </w:p>
-    <w:p>
-      <w:pPr>
-        <w:pStyle w:val="BodyText"/>
-      </w:pPr>
-      <w:r>
-        <w:t xml:space="preserve">Notes on Figure</w:t>
-      </w:r>
-      <w:r>
-        <w:t xml:space="preserve"> </w:t>
-      </w:r>
-      <w:r>
-        <w:t xml:space="preserve">1</w:t>
-      </w:r>
-      <w:r>
-        <w:t xml:space="preserve">:</w:t>
-      </w:r>
-    </w:p>
-    <w:p>
-      <w:pPr>
-        <w:numPr>
-          <w:ilvl w:val="0"/>
-          <w:numId w:val="1001"/>
-        </w:numPr>
-        <w:pStyle w:val="Compact"/>
-      </w:pPr>
-      <w:r>
-        <w:t xml:space="preserve">The mean TCSA of the Korean stemmed point is 95.5, and standard deviation of TCSA is 44.1. Overall we see wide variation of TCSA values in this boxplot.</w:t>
-      </w:r>
-      <w:r>
-        <w:br/>
-      </w:r>
-    </w:p>
-    <w:p>
-      <w:pPr>
-        <w:numPr>
-          <w:ilvl w:val="0"/>
-          <w:numId w:val="1001"/>
-        </w:numPr>
-        <w:pStyle w:val="Compact"/>
-      </w:pPr>
-      <w:r>
-        <w:t xml:space="preserve">According to Lombard’s (2021) TCSA ranges, Korean stemmed points are mostly in the categories of javelins and thrusting spear tips, with smaller numbers as dart tips and arrowheads.</w:t>
-      </w:r>
-    </w:p>
-    <w:p>
-      <w:pPr>
-        <w:numPr>
-          <w:ilvl w:val="0"/>
-          <w:numId w:val="1001"/>
-        </w:numPr>
-        <w:pStyle w:val="Compact"/>
-      </w:pPr>
-      <w:r>
-        <w:t xml:space="preserve">Poison arrowheads seem to be absent from these Korean assemblages</w:t>
-      </w:r>
-    </w:p>
-    <w:bookmarkStart w:id="23" w:name="variation-by-raw-material"/>
-    <w:p>
-      <w:pPr>
-        <w:pStyle w:val="Heading2"/>
-      </w:pPr>
-      <w:r>
-        <w:t xml:space="preserve">Variation by raw material</w:t>
+        <w:t xml:space="preserve">Figure 1: Korean Paleolithic sites mentioned in this study.</w:t>
       </w:r>
     </w:p>
     <w:p>
@@ -445,12 +410,12 @@
           <wp:inline>
             <wp:extent cx="5943600" cy="5283200"/>
             <wp:effectExtent b="0" l="0" r="0" t="0"/>
-            <wp:docPr descr="Figure 2: Histograms of TCSA values by lithic raw material." title="" id="1" name="Picture"/>
+            <wp:docPr descr="Figure 2: Distribution of TCSA values for all Korean stemmed points in the current dataset. Shaded boxes show TSCA ranges for various weapon types from Lombard (2021)." title="" id="1" name="Picture"/>
             <a:graphic>
               <a:graphicData uri="http://schemas.openxmlformats.org/drawingml/2006/picture">
                 <pic:pic>
                   <pic:nvPicPr>
-                    <pic:cNvPr descr="../figures/raw-materials-1.png" id="0" name="Picture"/>
+                    <pic:cNvPr descr="../figures/all-stemmed-points-1.png" id="0" name="Picture"/>
                     <pic:cNvPicPr>
                       <a:picLocks noChangeArrowheads="1" noChangeAspect="1"/>
                     </pic:cNvPicPr>
@@ -488,7 +453,7 @@
         <w:pStyle w:val="ImageCaption"/>
       </w:pPr>
       <w:r>
-        <w:t xml:space="preserve">Figure 2: Histograms of TCSA values by lithic raw material.</w:t>
+        <w:t xml:space="preserve">Figure 2: Distribution of TCSA values for all Korean stemmed points in the current dataset. Shaded boxes show TSCA ranges for various weapon types from Lombard (2021).</w:t>
       </w:r>
     </w:p>
     <w:p>
@@ -512,46 +477,48 @@
       <w:pPr>
         <w:numPr>
           <w:ilvl w:val="0"/>
-          <w:numId w:val="1002"/>
+          <w:numId w:val="1001"/>
         </w:numPr>
         <w:pStyle w:val="Compact"/>
       </w:pPr>
       <w:r>
-        <w:t xml:space="preserve">About half of all the stemmed points made out of shale.</w:t>
+        <w:t xml:space="preserve">The mean TCSA of the Korean stemmed point is 95.5, and standard deviation of TCSA is 44.1. Overall we see wide variation of TCSA values in this boxplot.</w:t>
+      </w:r>
+      <w:r>
+        <w:br/>
       </w:r>
     </w:p>
     <w:p>
       <w:pPr>
         <w:numPr>
           <w:ilvl w:val="0"/>
-          <w:numId w:val="1002"/>
+          <w:numId w:val="1001"/>
         </w:numPr>
         <w:pStyle w:val="Compact"/>
       </w:pPr>
       <w:r>
-        <w:t xml:space="preserve">Acidic volcanic rocks tend to have skewed lower TCSA values.</w:t>
+        <w:t xml:space="preserve">According to Lombard’s (2021) TCSA ranges, Korean stemmed points are mostly in the categories of javelins and thrusting spear tips, with smaller numbers as dart tips and arrowheads.</w:t>
       </w:r>
     </w:p>
     <w:p>
       <w:pPr>
         <w:numPr>
           <w:ilvl w:val="0"/>
-          <w:numId w:val="1002"/>
+          <w:numId w:val="1001"/>
         </w:numPr>
         <w:pStyle w:val="Compact"/>
       </w:pPr>
       <w:r>
-        <w:t xml:space="preserve">But overall, there is no clear pattern of different TCSA values by raw material.</w:t>
-      </w:r>
-    </w:p>
-    <w:bookmarkEnd w:id="23"/>
-    <w:bookmarkStart w:id="25" w:name="variation-by-site"/>
+        <w:t xml:space="preserve">Poison arrowheads seem to be absent from these Korean assemblages</w:t>
+      </w:r>
+    </w:p>
+    <w:bookmarkStart w:id="24" w:name="variation-by-raw-material"/>
     <w:p>
       <w:pPr>
         <w:pStyle w:val="Heading2"/>
       </w:pPr>
       <w:r>
-        <w:t xml:space="preserve">Variation by site</w:t>
+        <w:t xml:space="preserve">Variation by raw material</w:t>
       </w:r>
     </w:p>
     <w:p>
@@ -563,18 +530,18 @@
           <wp:inline>
             <wp:extent cx="5943600" cy="5283200"/>
             <wp:effectExtent b="0" l="0" r="0" t="0"/>
-            <wp:docPr descr="Figure 3: Histograms of TCSA values by archaeological site." title="" id="1" name="Picture"/>
+            <wp:docPr descr="Figure 3: Histograms of TCSA values by lithic raw material." title="" id="1" name="Picture"/>
             <a:graphic>
               <a:graphicData uri="http://schemas.openxmlformats.org/drawingml/2006/picture">
                 <pic:pic>
                   <pic:nvPicPr>
-                    <pic:cNvPr descr="../figures/sites-1.png" id="0" name="Picture"/>
+                    <pic:cNvPr descr="../figures/raw-materials-1.png" id="0" name="Picture"/>
                     <pic:cNvPicPr>
                       <a:picLocks noChangeArrowheads="1" noChangeAspect="1"/>
                     </pic:cNvPicPr>
                   </pic:nvPicPr>
                   <pic:blipFill>
-                    <a:blip r:embed="rId24"/>
+                    <a:blip r:embed="rId23"/>
                     <a:stretch>
                       <a:fillRect/>
                     </a:stretch>
@@ -606,7 +573,7 @@
         <w:pStyle w:val="ImageCaption"/>
       </w:pPr>
       <w:r>
-        <w:t xml:space="preserve">Figure 3: Histograms of TCSA values by archaeological site.</w:t>
+        <w:t xml:space="preserve">Figure 3: Histograms of TCSA values by lithic raw material.</w:t>
       </w:r>
     </w:p>
     <w:p>
@@ -630,54 +597,46 @@
       <w:pPr>
         <w:numPr>
           <w:ilvl w:val="0"/>
-          <w:numId w:val="1003"/>
+          <w:numId w:val="1002"/>
         </w:numPr>
         <w:pStyle w:val="Compact"/>
       </w:pPr>
       <w:r>
-        <w:t xml:space="preserve">We computed TCSA for sites that include &gt;= 5 stemmed points.</w:t>
+        <w:t xml:space="preserve">About half of all the stemmed points made out of shale.</w:t>
       </w:r>
     </w:p>
     <w:p>
       <w:pPr>
         <w:numPr>
           <w:ilvl w:val="0"/>
-          <w:numId w:val="1003"/>
+          <w:numId w:val="1002"/>
         </w:numPr>
         <w:pStyle w:val="Compact"/>
       </w:pPr>
       <w:r>
-        <w:t xml:space="preserve">Suyanggage has the most stemmed points and the range of TCSA is wide. We can assume that people used stemmed points for a variety of different purposes.</w:t>
+        <w:t xml:space="preserve">Acidic volcanic rocks tend to have skewed lower TCSA values.</w:t>
       </w:r>
     </w:p>
     <w:p>
       <w:pPr>
         <w:numPr>
           <w:ilvl w:val="0"/>
-          <w:numId w:val="1003"/>
+          <w:numId w:val="1002"/>
         </w:numPr>
         <w:pStyle w:val="Compact"/>
       </w:pPr>
       <w:r>
-        <w:t xml:space="preserve">Nosanri and Sibuk have similarly small TCSA values, perhaps these sites had similar functions? Wolpyeng and Yongsujaeul have similar amounts of stemmed points to Nosanri and Sibuk, but different distribution of TCSA values, so perhaps Wolpyeng and Yongsujaeul had a different role in the foragers’ land use system compared to Nosanri and Sibuk.</w:t>
-      </w:r>
-    </w:p>
-    <w:bookmarkEnd w:id="25"/>
-    <w:bookmarkStart w:id="28" w:name="variation-by-artefact-size"/>
+        <w:t xml:space="preserve">But overall, there is no clear pattern of different TCSA values by raw material.</w:t>
+      </w:r>
+    </w:p>
+    <w:bookmarkEnd w:id="24"/>
+    <w:bookmarkStart w:id="26" w:name="variation-by-site"/>
     <w:p>
       <w:pPr>
         <w:pStyle w:val="Heading2"/>
       </w:pPr>
       <w:r>
-        <w:t xml:space="preserve">Variation by artefact size</w:t>
-      </w:r>
-    </w:p>
-    <w:p>
-      <w:pPr>
-        <w:pStyle w:val="FirstParagraph"/>
-      </w:pPr>
-      <w:r>
-        <w:t xml:space="preserve">We wanted to check the relationship between TCSA and size. We use weight to represent overall tool size.</w:t>
+        <w:t xml:space="preserve">Variation by site</w:t>
       </w:r>
     </w:p>
     <w:p>
@@ -689,18 +648,18 @@
           <wp:inline>
             <wp:extent cx="5943600" cy="5283200"/>
             <wp:effectExtent b="0" l="0" r="0" t="0"/>
-            <wp:docPr descr="Figure 4: Artefact size and TSCA values by lithic raw material" title="" id="1" name="Picture"/>
+            <wp:docPr descr="Figure 4: Histograms of TCSA values by archaeological site." title="" id="1" name="Picture"/>
             <a:graphic>
               <a:graphicData uri="http://schemas.openxmlformats.org/drawingml/2006/picture">
                 <pic:pic>
                   <pic:nvPicPr>
-                    <pic:cNvPr descr="../figures/size-tsca-1.png" id="0" name="Picture"/>
+                    <pic:cNvPr descr="../figures/sites-1.png" id="0" name="Picture"/>
                     <pic:cNvPicPr>
                       <a:picLocks noChangeArrowheads="1" noChangeAspect="1"/>
                     </pic:cNvPicPr>
                   </pic:nvPicPr>
                   <pic:blipFill>
-                    <a:blip r:embed="rId26"/>
+                    <a:blip r:embed="rId25"/>
                     <a:stretch>
                       <a:fillRect/>
                     </a:stretch>
@@ -732,7 +691,7 @@
         <w:pStyle w:val="ImageCaption"/>
       </w:pPr>
       <w:r>
-        <w:t xml:space="preserve">Figure 4: Artefact size and TSCA values by lithic raw material</w:t>
+        <w:t xml:space="preserve">Figure 4: Histograms of TCSA values by archaeological site.</w:t>
       </w:r>
     </w:p>
     <w:p>
@@ -756,36 +715,54 @@
       <w:pPr>
         <w:numPr>
           <w:ilvl w:val="0"/>
-          <w:numId w:val="1004"/>
+          <w:numId w:val="1003"/>
         </w:numPr>
         <w:pStyle w:val="Compact"/>
       </w:pPr>
       <w:r>
-        <w:t xml:space="preserve">TCSA and artefact weight have a positive relationship.</w:t>
+        <w:t xml:space="preserve">We computed TCSA for sites that include &gt;= 5 stemmed points.</w:t>
       </w:r>
     </w:p>
     <w:p>
       <w:pPr>
         <w:numPr>
           <w:ilvl w:val="0"/>
-          <w:numId w:val="1004"/>
+          <w:numId w:val="1003"/>
         </w:numPr>
         <w:pStyle w:val="Compact"/>
       </w:pPr>
       <w:r>
-        <w:t xml:space="preserve">The relationship between TCSA and artefact weight varies by raw material, perhaps due to variation in the density of different lithic raw materials</w:t>
+        <w:t xml:space="preserve">Suyanggage has the most stemmed points and the range of TCSA is wide. We can assume that people used stemmed points for a variety of different purposes.</w:t>
       </w:r>
     </w:p>
     <w:p>
       <w:pPr>
         <w:numPr>
           <w:ilvl w:val="0"/>
-          <w:numId w:val="1004"/>
+          <w:numId w:val="1003"/>
         </w:numPr>
         <w:pStyle w:val="Compact"/>
       </w:pPr>
       <w:r>
-        <w:t xml:space="preserve">Shale stemmed points tend to have TCSA values that are strongly correlated with artefact size, while acidic volcanic points have TCSA values that vary over a very limited size range, suggesting size is less influential.</w:t>
+        <w:t xml:space="preserve">Nosanri and Sibuk have similarly small TCSA values, perhaps these sites had similar functions? Wolpyeng and Yongsujaeul have similar amounts of stemmed points to Nosanri and Sibuk, but different distribution of TCSA values, so perhaps Wolpyeng and Yongsujaeul had a different role in the foragers’ land use system compared to Nosanri and Sibuk.</w:t>
+      </w:r>
+    </w:p>
+    <w:bookmarkEnd w:id="26"/>
+    <w:bookmarkStart w:id="29" w:name="variation-by-artefact-size"/>
+    <w:p>
+      <w:pPr>
+        <w:pStyle w:val="Heading2"/>
+      </w:pPr>
+      <w:r>
+        <w:t xml:space="preserve">Variation by artefact size</w:t>
+      </w:r>
+    </w:p>
+    <w:p>
+      <w:pPr>
+        <w:pStyle w:val="FirstParagraph"/>
+      </w:pPr>
+      <w:r>
+        <w:t xml:space="preserve">We wanted to check the relationship between TCSA and size. We use weight to represent overall tool size.</w:t>
       </w:r>
     </w:p>
     <w:p>
@@ -797,12 +774,12 @@
           <wp:inline>
             <wp:extent cx="5943600" cy="5283200"/>
             <wp:effectExtent b="0" l="0" r="0" t="0"/>
-            <wp:docPr descr="Figure 5: A. Distribution of artefact weight showing three clusters. B. TCSA values for all artefacts with size classes indicated by data point shape." title="" id="1" name="Picture"/>
+            <wp:docPr descr="Figure 5: Artefact size and TSCA values by lithic raw material" title="" id="1" name="Picture"/>
             <a:graphic>
               <a:graphicData uri="http://schemas.openxmlformats.org/drawingml/2006/picture">
                 <pic:pic>
                   <pic:nvPicPr>
-                    <pic:cNvPr descr="../figures/artefact-size-cluster-1.png" id="0" name="Picture"/>
+                    <pic:cNvPr descr="../figures/size-tsca-1.png" id="0" name="Picture"/>
                     <pic:cNvPicPr>
                       <a:picLocks noChangeArrowheads="1" noChangeAspect="1"/>
                     </pic:cNvPicPr>
@@ -840,7 +817,7 @@
         <w:pStyle w:val="ImageCaption"/>
       </w:pPr>
       <w:r>
-        <w:t xml:space="preserve">Figure 5: A. Distribution of artefact weight showing three clusters. B. TCSA values for all artefacts with size classes indicated by data point shape.</w:t>
+        <w:t xml:space="preserve">Figure 5: Artefact size and TSCA values by lithic raw material</w:t>
       </w:r>
     </w:p>
     <w:p>
@@ -855,6 +832,114 @@
       </w:r>
       <w:r>
         <w:t xml:space="preserve">5</w:t>
+      </w:r>
+      <w:r>
+        <w:t xml:space="preserve">:</w:t>
+      </w:r>
+    </w:p>
+    <w:p>
+      <w:pPr>
+        <w:numPr>
+          <w:ilvl w:val="0"/>
+          <w:numId w:val="1004"/>
+        </w:numPr>
+        <w:pStyle w:val="Compact"/>
+      </w:pPr>
+      <w:r>
+        <w:t xml:space="preserve">TCSA and artefact weight have a positive relationship.</w:t>
+      </w:r>
+    </w:p>
+    <w:p>
+      <w:pPr>
+        <w:numPr>
+          <w:ilvl w:val="0"/>
+          <w:numId w:val="1004"/>
+        </w:numPr>
+        <w:pStyle w:val="Compact"/>
+      </w:pPr>
+      <w:r>
+        <w:t xml:space="preserve">The relationship between TCSA and artefact weight varies by raw material, perhaps due to variation in the density of different lithic raw materials</w:t>
+      </w:r>
+    </w:p>
+    <w:p>
+      <w:pPr>
+        <w:numPr>
+          <w:ilvl w:val="0"/>
+          <w:numId w:val="1004"/>
+        </w:numPr>
+        <w:pStyle w:val="Compact"/>
+      </w:pPr>
+      <w:r>
+        <w:t xml:space="preserve">Shale stemmed points tend to have TCSA values that are strongly correlated with artefact size, while acidic volcanic points have TCSA values that vary over a very limited size range, suggesting size is less influential.</w:t>
+      </w:r>
+    </w:p>
+    <w:p>
+      <w:pPr>
+        <w:pStyle w:val="CaptionedFigure"/>
+      </w:pPr>
+      <w:r>
+        <w:drawing>
+          <wp:inline>
+            <wp:extent cx="5943600" cy="5283200"/>
+            <wp:effectExtent b="0" l="0" r="0" t="0"/>
+            <wp:docPr descr="Figure 6: A. Distribution of artefact weight showing three clusters. B. TCSA values for all artefacts with size classes indicated by data point shape." title="" id="1" name="Picture"/>
+            <a:graphic>
+              <a:graphicData uri="http://schemas.openxmlformats.org/drawingml/2006/picture">
+                <pic:pic>
+                  <pic:nvPicPr>
+                    <pic:cNvPr descr="../figures/artefact-size-cluster-1.png" id="0" name="Picture"/>
+                    <pic:cNvPicPr>
+                      <a:picLocks noChangeArrowheads="1" noChangeAspect="1"/>
+                    </pic:cNvPicPr>
+                  </pic:nvPicPr>
+                  <pic:blipFill>
+                    <a:blip r:embed="rId28"/>
+                    <a:stretch>
+                      <a:fillRect/>
+                    </a:stretch>
+                  </pic:blipFill>
+                  <pic:spPr bwMode="auto">
+                    <a:xfrm>
+                      <a:off x="0" y="0"/>
+                      <a:ext cx="5943600" cy="5283200"/>
+                    </a:xfrm>
+                    <a:prstGeom prst="rect">
+                      <a:avLst/>
+                    </a:prstGeom>
+                    <a:noFill/>
+                    <a:ln w="9525">
+                      <a:noFill/>
+                      <a:headEnd/>
+                      <a:tailEnd/>
+                    </a:ln>
+                  </pic:spPr>
+                </pic:pic>
+              </a:graphicData>
+            </a:graphic>
+          </wp:inline>
+        </w:drawing>
+      </w:r>
+    </w:p>
+    <w:p>
+      <w:pPr>
+        <w:pStyle w:val="ImageCaption"/>
+      </w:pPr>
+      <w:r>
+        <w:t xml:space="preserve">Figure 6: A. Distribution of artefact weight showing three clusters. B. TCSA values for all artefacts with size classes indicated by data point shape.</w:t>
+      </w:r>
+    </w:p>
+    <w:p>
+      <w:pPr>
+        <w:pStyle w:val="BodyText"/>
+      </w:pPr>
+      <w:r>
+        <w:t xml:space="preserve">Notes on Figure</w:t>
+      </w:r>
+      <w:r>
+        <w:t xml:space="preserve"> </w:t>
+      </w:r>
+      <w:r>
+        <w:t xml:space="preserve">6</w:t>
       </w:r>
       <w:r>
         <w:t xml:space="preserve">:</w:t>
@@ -899,8 +984,65 @@
         <w:t xml:space="preserve">We can assumed that artifacts in different clusters might be made for different purposes.</w:t>
       </w:r>
     </w:p>
-    <w:bookmarkEnd w:id="28"/>
-    <w:bookmarkStart w:id="29" w:name="credit-authorship-contribution-statement"/>
+    <w:bookmarkEnd w:id="29"/>
+    <w:bookmarkStart w:id="31" w:name="X6d428800ced2cc83b55eabc819c1ecf6ac42fdb"/>
+    <w:p>
+      <w:pPr>
+        <w:pStyle w:val="Heading2"/>
+      </w:pPr>
+      <w:r>
+        <w:t xml:space="preserve">Adding Radiocarbon dates info to the SP variation</w:t>
+      </w:r>
+    </w:p>
+    <w:p>
+      <w:pPr>
+        <w:pStyle w:val="FirstParagraph"/>
+      </w:pPr>
+      <w:r>
+        <w:drawing>
+          <wp:inline>
+            <wp:extent cx="5943600" cy="4754880"/>
+            <wp:effectExtent b="0" l="0" r="0" t="0"/>
+            <wp:docPr descr="" title="" id="1" name="Picture"/>
+            <a:graphic>
+              <a:graphicData uri="http://schemas.openxmlformats.org/drawingml/2006/picture">
+                <pic:pic>
+                  <pic:nvPicPr>
+                    <pic:cNvPr descr="../figures/unnamed-chunk-3-1.png" id="0" name="Picture"/>
+                    <pic:cNvPicPr>
+                      <a:picLocks noChangeArrowheads="1" noChangeAspect="1"/>
+                    </pic:cNvPicPr>
+                  </pic:nvPicPr>
+                  <pic:blipFill>
+                    <a:blip r:embed="rId30"/>
+                    <a:stretch>
+                      <a:fillRect/>
+                    </a:stretch>
+                  </pic:blipFill>
+                  <pic:spPr bwMode="auto">
+                    <a:xfrm>
+                      <a:off x="0" y="0"/>
+                      <a:ext cx="5943600" cy="4754880"/>
+                    </a:xfrm>
+                    <a:prstGeom prst="rect">
+                      <a:avLst/>
+                    </a:prstGeom>
+                    <a:noFill/>
+                    <a:ln w="9525">
+                      <a:noFill/>
+                      <a:headEnd/>
+                      <a:tailEnd/>
+                    </a:ln>
+                  </pic:spPr>
+                </pic:pic>
+              </a:graphicData>
+            </a:graphic>
+          </wp:inline>
+        </w:drawing>
+      </w:r>
+    </w:p>
+    <w:bookmarkEnd w:id="31"/>
+    <w:bookmarkStart w:id="32" w:name="credit-authorship-contribution-statement"/>
     <w:p>
       <w:pPr>
         <w:pStyle w:val="Heading1"/>
@@ -922,7 +1064,7 @@
         <w:pStyle w:val="BodyText"/>
       </w:pPr>
       <w:r>
-        <w:t xml:space="preserve">Marlize Lombard: Conceptualization, Methodology, Formal analysis, Writing - Review &amp; Editing, Supervision</w:t>
+        <w:t xml:space="preserve">Marlize Lombard: Conceptualization, Methodology, Writing - Review &amp; Editing, Supervision</w:t>
       </w:r>
     </w:p>
     <w:p>
@@ -934,12 +1076,20 @@
       </w:r>
     </w:p>
     <w:p>
+      <w:pPr>
+        <w:pStyle w:val="BodyText"/>
+      </w:pPr>
+      <w:r>
+        <w:t xml:space="preserve">Donghee Chong: Data curation, Review &amp; Editing</w:t>
+      </w:r>
+    </w:p>
+    <w:p>
       <w:r>
         <w:br w:type="page"/>
       </w:r>
     </w:p>
-    <w:bookmarkEnd w:id="29"/>
-    <w:bookmarkStart w:id="32" w:name="references"/>
+    <w:bookmarkEnd w:id="32"/>
+    <w:bookmarkStart w:id="35" w:name="references"/>
     <w:p>
       <w:pPr>
         <w:pStyle w:val="Heading1"/>
@@ -948,14 +1098,14 @@
         <w:t xml:space="preserve">References</w:t>
       </w:r>
     </w:p>
-    <w:bookmarkStart w:id="30" w:name="refs"/>
-    <w:bookmarkEnd w:id="30"/>
+    <w:bookmarkStart w:id="33" w:name="refs"/>
+    <w:bookmarkEnd w:id="33"/>
     <w:p>
       <w:r>
         <w:br w:type="page"/>
       </w:r>
     </w:p>
-    <w:bookmarkStart w:id="31" w:name="colophon"/>
+    <w:bookmarkStart w:id="34" w:name="colophon"/>
     <w:p>
       <w:pPr>
         <w:pStyle w:val="Heading3"/>
@@ -969,7 +1119,7 @@
         <w:pStyle w:val="FirstParagraph"/>
       </w:pPr>
       <w:r>
-        <w:t xml:space="preserve">This report was generated on 2022-03-22 14:33:43 using the following computational environment and dependencies:</w:t>
+        <w:t xml:space="preserve">This report was generated on 2022-06-08 23:49:28 using the following computational environment and dependencies:</w:t>
       </w:r>
     </w:p>
     <w:p>
@@ -1007,7 +1157,7 @@
         <w:rPr>
           <w:rStyle w:val="VerbatimChar"/>
         </w:rPr>
-        <w:t xml:space="preserve">#&gt;  os       macOS Big Sur 11.4</w:t>
+        <w:t xml:space="preserve">#&gt;  os       macOS Big Sur 11.6.5</w:t>
       </w:r>
       <w:r>
         <w:br/>
@@ -1070,7 +1220,7 @@
         <w:rPr>
           <w:rStyle w:val="VerbatimChar"/>
         </w:rPr>
-        <w:t xml:space="preserve">#&gt;  date     2022-03-22</w:t>
+        <w:t xml:space="preserve">#&gt;  date     2022-06-08</w:t>
       </w:r>
       <w:r>
         <w:br/>
@@ -1142,6 +1292,15 @@
         <w:rPr>
           <w:rStyle w:val="VerbatimChar"/>
         </w:rPr>
+        <w:t xml:space="preserve">#&gt;  bitops          1.0-7   2021-04-24 [1] CRAN (R 4.1.0)</w:t>
+      </w:r>
+      <w:r>
+        <w:br/>
+      </w:r>
+      <w:r>
+        <w:rPr>
+          <w:rStyle w:val="VerbatimChar"/>
+        </w:rPr>
         <w:t xml:space="preserve">#&gt;  bookdown        0.24    2021-09-02 [1] CRAN (R 4.1.1)</w:t>
       </w:r>
       <w:r>
@@ -1214,6 +1373,15 @@
         <w:rPr>
           <w:rStyle w:val="VerbatimChar"/>
         </w:rPr>
+        <w:t xml:space="preserve">#&gt;  codetools       0.2-18  2020-11-04 [1] CRAN (R 4.1.0)</w:t>
+      </w:r>
+      <w:r>
+        <w:br/>
+      </w:r>
+      <w:r>
+        <w:rPr>
+          <w:rStyle w:val="VerbatimChar"/>
+        </w:rPr>
         <w:t xml:space="preserve">#&gt;  colorspace      2.0-3   2022-02-21 [1] CRAN (R 4.1.1)</w:t>
       </w:r>
       <w:r>
@@ -1241,6 +1409,15 @@
         <w:rPr>
           <w:rStyle w:val="VerbatimChar"/>
         </w:rPr>
+        <w:t xml:space="preserve">#&gt;  curl            4.3.2   2021-06-23 [1] CRAN (R 4.1.0)</w:t>
+      </w:r>
+      <w:r>
+        <w:br/>
+      </w:r>
+      <w:r>
+        <w:rPr>
+          <w:rStyle w:val="VerbatimChar"/>
+        </w:rPr>
         <w:t xml:space="preserve">#&gt;  DBI             1.1.2   2021-12-20 [1] CRAN (R 4.1.1)</w:t>
       </w:r>
       <w:r>
@@ -1349,6 +1526,15 @@
         <w:rPr>
           <w:rStyle w:val="VerbatimChar"/>
         </w:rPr>
+        <w:t xml:space="preserve">#&gt;  foreign         0.8-82  2022-01-13 [1] CRAN (R 4.1.1)</w:t>
+      </w:r>
+      <w:r>
+        <w:br/>
+      </w:r>
+      <w:r>
+        <w:rPr>
+          <w:rStyle w:val="VerbatimChar"/>
+        </w:rPr>
         <w:t xml:space="preserve">#&gt;  fs              1.5.2   2021-12-08 [1] CRAN (R 4.1.1)</w:t>
       </w:r>
       <w:r>
@@ -1376,6 +1562,15 @@
         <w:rPr>
           <w:rStyle w:val="VerbatimChar"/>
         </w:rPr>
+        <w:t xml:space="preserve">#&gt;  ggmap         * 3.0.0   2019-02-05 [1] CRAN (R 4.1.1)</w:t>
+      </w:r>
+      <w:r>
+        <w:br/>
+      </w:r>
+      <w:r>
+        <w:rPr>
+          <w:rStyle w:val="VerbatimChar"/>
+        </w:rPr>
         <w:t xml:space="preserve">#&gt;  ggplot2       * 3.3.5   2021-06-25 [1] CRAN (R 4.1.1)</w:t>
       </w:r>
       <w:r>
@@ -1385,6 +1580,15 @@
         <w:rPr>
           <w:rStyle w:val="VerbatimChar"/>
         </w:rPr>
+        <w:t xml:space="preserve">#&gt;  ggrepel       * 0.9.1   2021-01-15 [1] CRAN (R 4.1.1)</w:t>
+      </w:r>
+      <w:r>
+        <w:br/>
+      </w:r>
+      <w:r>
+        <w:rPr>
+          <w:rStyle w:val="VerbatimChar"/>
+        </w:rPr>
         <w:t xml:space="preserve">#&gt;  glue            1.6.2   2022-02-24 [1] CRAN (R 4.1.1)</w:t>
       </w:r>
       <w:r>
@@ -1457,6 +1661,15 @@
         <w:rPr>
           <w:rStyle w:val="VerbatimChar"/>
         </w:rPr>
+        <w:t xml:space="preserve">#&gt;  jpeg            0.1-9   2021-07-24 [1] CRAN (R 4.1.0)</w:t>
+      </w:r>
+      <w:r>
+        <w:br/>
+      </w:r>
+      <w:r>
+        <w:rPr>
+          <w:rStyle w:val="VerbatimChar"/>
+        </w:rPr>
         <w:t xml:space="preserve">#&gt;  jsonlite        1.8.0   2022-02-22 [1] CRAN (R 4.1.1)</w:t>
       </w:r>
       <w:r>
@@ -1493,6 +1706,15 @@
         <w:rPr>
           <w:rStyle w:val="VerbatimChar"/>
         </w:rPr>
+        <w:t xml:space="preserve">#&gt;  legendMap     * 1.0     2021-09-20 [1] Github (3wen/legendMap@707f00c)</w:t>
+      </w:r>
+      <w:r>
+        <w:br/>
+      </w:r>
+      <w:r>
+        <w:rPr>
+          <w:rStyle w:val="VerbatimChar"/>
+        </w:rPr>
         <w:t xml:space="preserve">#&gt;  lifecycle       1.0.1   2021-09-24 [1] CRAN (R 4.1.1)</w:t>
       </w:r>
       <w:r>
@@ -1511,7 +1733,25 @@
         <w:rPr>
           <w:rStyle w:val="VerbatimChar"/>
         </w:rPr>
-        <w:t xml:space="preserve">#&gt;  magrittr        2.0.2   2022-01-26 [1] CRAN (R 4.1.1)</w:t>
+        <w:t xml:space="preserve">#&gt;  magrittr      * 2.0.2   2022-01-26 [1] CRAN (R 4.1.1)</w:t>
+      </w:r>
+      <w:r>
+        <w:br/>
+      </w:r>
+      <w:r>
+        <w:rPr>
+          <w:rStyle w:val="VerbatimChar"/>
+        </w:rPr>
+        <w:t xml:space="preserve">#&gt;  maps          * 3.4.0   2021-09-25 [1] CRAN (R 4.1.1)</w:t>
+      </w:r>
+      <w:r>
+        <w:br/>
+      </w:r>
+      <w:r>
+        <w:rPr>
+          <w:rStyle w:val="VerbatimChar"/>
+        </w:rPr>
+        <w:t xml:space="preserve">#&gt;  maptools      * 1.1-2   2021-09-07 [1] CRAN (R 4.1.1)</w:t>
       </w:r>
       <w:r>
         <w:br/>
@@ -1610,6 +1850,24 @@
         <w:rPr>
           <w:rStyle w:val="VerbatimChar"/>
         </w:rPr>
+        <w:t xml:space="preserve">#&gt;  plyr            1.8.6   2020-03-03 [1] CRAN (R 4.1.0)</w:t>
+      </w:r>
+      <w:r>
+        <w:br/>
+      </w:r>
+      <w:r>
+        <w:rPr>
+          <w:rStyle w:val="VerbatimChar"/>
+        </w:rPr>
+        <w:t xml:space="preserve">#&gt;  png             0.1-7   2013-12-03 [1] CRAN (R 4.1.0)</w:t>
+      </w:r>
+      <w:r>
+        <w:br/>
+      </w:r>
+      <w:r>
+        <w:rPr>
+          <w:rStyle w:val="VerbatimChar"/>
+        </w:rPr>
         <w:t xml:space="preserve">#&gt;  prettyunits     1.1.1   2020-01-24 [1] CRAN (R 4.1.0)</w:t>
       </w:r>
       <w:r>
@@ -1655,6 +1913,15 @@
         <w:rPr>
           <w:rStyle w:val="VerbatimChar"/>
         </w:rPr>
+        <w:t xml:space="preserve">#&gt;  raster        * 3.5-15  2022-01-22 [1] CRAN (R 4.1.1)</w:t>
+      </w:r>
+      <w:r>
+        <w:br/>
+      </w:r>
+      <w:r>
+        <w:rPr>
+          <w:rStyle w:val="VerbatimChar"/>
+        </w:rPr>
         <w:t xml:space="preserve">#&gt;  rbibutils       2.2.7   2021-12-07 [1] CRAN (R 4.1.1)</w:t>
       </w:r>
       <w:r>
@@ -1718,6 +1985,33 @@
         <w:rPr>
           <w:rStyle w:val="VerbatimChar"/>
         </w:rPr>
+        <w:t xml:space="preserve">#&gt;  rgeos           0.5-9   2021-12-15 [1] CRAN (R 4.1.1)</w:t>
+      </w:r>
+      <w:r>
+        <w:br/>
+      </w:r>
+      <w:r>
+        <w:rPr>
+          <w:rStyle w:val="VerbatimChar"/>
+        </w:rPr>
+        <w:t xml:space="preserve">#&gt;  RgoogleMaps     1.4.5.3 2020-02-12 [1] CRAN (R 4.1.0)</w:t>
+      </w:r>
+      <w:r>
+        <w:br/>
+      </w:r>
+      <w:r>
+        <w:rPr>
+          <w:rStyle w:val="VerbatimChar"/>
+        </w:rPr>
+        <w:t xml:space="preserve">#&gt;  rjson           0.2.21  2022-01-09 [1] CRAN (R 4.1.1)</w:t>
+      </w:r>
+      <w:r>
+        <w:br/>
+      </w:r>
+      <w:r>
+        <w:rPr>
+          <w:rStyle w:val="VerbatimChar"/>
+        </w:rPr>
         <w:t xml:space="preserve">#&gt;  rlang           1.0.2   2022-03-04 [1] CRAN (R 4.1.1)</w:t>
       </w:r>
       <w:r>
@@ -1781,6 +2075,15 @@
         <w:rPr>
           <w:rStyle w:val="VerbatimChar"/>
         </w:rPr>
+        <w:t xml:space="preserve">#&gt;  sp            * 1.4-6   2021-11-14 [1] CRAN (R 4.1.1)</w:t>
+      </w:r>
+      <w:r>
+        <w:br/>
+      </w:r>
+      <w:r>
+        <w:rPr>
+          <w:rStyle w:val="VerbatimChar"/>
+        </w:rPr>
         <w:t xml:space="preserve">#&gt;  stringi         1.7.6   2021-11-29 [1] CRAN (R 4.1.1)</w:t>
       </w:r>
       <w:r>
@@ -1799,6 +2102,15 @@
         <w:rPr>
           <w:rStyle w:val="VerbatimChar"/>
         </w:rPr>
+        <w:t xml:space="preserve">#&gt;  terra           1.5-21  2022-02-17 [1] CRAN (R 4.1.1)</w:t>
+      </w:r>
+      <w:r>
+        <w:br/>
+      </w:r>
+      <w:r>
+        <w:rPr>
+          <w:rStyle w:val="VerbatimChar"/>
+        </w:rPr>
         <w:t xml:space="preserve">#&gt;  testthat        3.1.2   2022-01-20 [1] CRAN (R 4.1.1)</w:t>
       </w:r>
       <w:r>
@@ -1998,11 +2310,11 @@
         <w:rPr>
           <w:rStyle w:val="VerbatimChar"/>
         </w:rPr>
-        <w:t xml:space="preserve">#&gt; Head:     [da81ca4] 2022-03-21: edits to GPs drafting and notes</w:t>
-      </w:r>
-    </w:p>
-    <w:bookmarkEnd w:id="31"/>
-    <w:bookmarkEnd w:id="32"/>
+        <w:t xml:space="preserve">#&gt; Head:     [4562094] 2022-06-09: edit the site location</w:t>
+      </w:r>
+    </w:p>
+    <w:bookmarkEnd w:id="34"/>
+    <w:bookmarkEnd w:id="35"/>
     <w:sectPr>
       <w:pgSz w:w="12240" w:h="15840"/>
       <w:pgMar w:top="1440" w:right="1440" w:bottom="1440" w:left="1440" w:header="720" w:footer="720" w:gutter="0"/>

</xml_diff>

<commit_message>
edited and added introduction
</commit_message>
<xml_diff>
--- a/analysis/paper/paper.docx
+++ b/analysis/paper/paper.docx
@@ -129,13 +129,13 @@
         <w:pStyle w:val="Date"/>
       </w:pPr>
       <w:r>
-        <w:t xml:space="preserve">September</w:t>
-      </w:r>
-      <w:r>
-        <w:t xml:space="preserve"> </w:t>
-      </w:r>
-      <w:r>
-        <w:t xml:space="preserve">7,</w:t>
+        <w:t xml:space="preserve">October</w:t>
+      </w:r>
+      <w:r>
+        <w:t xml:space="preserve"> </w:t>
+      </w:r>
+      <w:r>
+        <w:t xml:space="preserve">2,</w:t>
       </w:r>
       <w:r>
         <w:t xml:space="preserve"> </w:t>
@@ -1550,7 +1550,7 @@
         <w:t xml:space="preserve">tools.</w:t>
       </w:r>
     </w:p>
-    <w:bookmarkStart w:id="35" w:name="introduction"/>
+    <w:bookmarkStart w:id="36" w:name="introduction"/>
     <w:p>
       <w:pPr>
         <w:pStyle w:val="Heading1"/>
@@ -1564,7 +1564,7 @@
         <w:pStyle w:val="FirstParagraph"/>
       </w:pPr>
       <w:r>
-        <w:t xml:space="preserve">The introduction of new technologies led to the transition from the Early to Late Paleolithic in Korea. This transition includes blade technology, stemmed points, end scrapers, burins, denticulates, etc</w:t>
+        <w:t xml:space="preserve">With the introduction of new technologies, the Korean Paleolithic transitioned from the Early to the Late Paleolithic periods. The transition includes blade technology, stemmed points, end scrapers, burins, denticulates, etc</w:t>
       </w:r>
       <w:r>
         <w:t xml:space="preserve"> </w:t>
@@ -1573,7 +1573,7 @@
         <w:t xml:space="preserve">(Bae et al., 2017; Bae, 2017; Lee et al., 2017; Nakazawa and Bae, 2018; Seong and Bae, 2016)</w:t>
       </w:r>
       <w:r>
-        <w:t xml:space="preserve">. In addition to the emergence of the new tools, selective use of raw materials is another notable change. Previously quartzite and vein quartz were the most commonly used for core and flake tools but finer grained materials such as silicified tuff (shale), chert, hornfels, and obsidian became more important to the lithic technology during the Late Paleolithic. People selectively choose more finer materials for the newly introduced tools while they still used coarse materials for the existing tools.</w:t>
+        <w:t xml:space="preserve">. Another notable change is the selective use of raw materials along with the emergence of new tools. Previously quartzite and vein quartz were the most commonly used for core and flake tools but finer grained materials such as silicified tuff (shale), chert, hornfels, and obsidian became more important to the lithic technology during the Late Paleolithic. While people still used coarse materials with existing tools, they selectively chose finer materials for newly introduced tools.</w:t>
       </w:r>
       <w:r>
         <w:t xml:space="preserve"> </w:t>
@@ -1582,7 +1582,7 @@
         <w:t xml:space="preserve">(Seong, 2004, 2003)</w:t>
       </w:r>
       <w:r>
-        <w:t xml:space="preserve">. Among them, the appearance of stemmed point has been considered as the earliest sign of the new technology as well as the Late Paleolithic by leading the whole set of changes</w:t>
+        <w:t xml:space="preserve">. Stemmed points are considered the first evidence of the new technology, as well as the Late Paleolithic, since they led to the whole set of changes</w:t>
       </w:r>
       <w:r>
         <w:t xml:space="preserve"> </w:t>
@@ -1591,7 +1591,7 @@
         <w:t xml:space="preserve">(Seong, 2008; Seong and Bae, 2016)</w:t>
       </w:r>
       <w:r>
-        <w:t xml:space="preserve">. Because the stemmed points first appeared in Korea in Northeast Asia and they represent a new way of hunting, which is closely associated with mobility, site formation and occupation diversity</w:t>
+        <w:t xml:space="preserve">. This is related to the fact that stemmed points originate from Korea in Northeast Asia and have a close association with mobility, site formation, and occupation diversity</w:t>
       </w:r>
       <w:r>
         <w:t xml:space="preserve"> </w:t>
@@ -1600,7 +1600,7 @@
         <w:t xml:space="preserve">(Chong, 2021; O’Driscoll and Thompson, 2018; Park and Marwick, 2022)</w:t>
       </w:r>
       <w:r>
-        <w:t xml:space="preserve">. However, regardless of the importance of the stemmed points, there are only a few studies that examine the usage of this tool while researchers often discuss of stemmed points related to their origin and chronology of the Korean Late Paleolithic and relationship with Japan</w:t>
+        <w:t xml:space="preserve">. Despite the importance of stemmed points, only a few studies have examined their use, whereas researchers often discuss stemmed points relating to their origin and chronology of the Korean Late Paleolithic and their relationship with Japan</w:t>
       </w:r>
       <w:r>
         <w:t xml:space="preserve"> </w:t>
@@ -1611,8 +1611,31 @@
       <w:r>
         <w:t xml:space="preserve">.</w:t>
       </w:r>
+      <w:r>
+        <w:t xml:space="preserve">(Chang, 2013; Chong, 2021; Lee and Sano, 2019; Park, 2013)</w:t>
+      </w:r>
+      <w:r>
+        <w:t xml:space="preserve">.</w:t>
+      </w:r>
     </w:p>
-    <w:bookmarkStart w:id="34" w:name="refs"/>
+    <w:p>
+      <w:pPr>
+        <w:pStyle w:val="BodyText"/>
+      </w:pPr>
+      <w:r>
+        <w:t xml:space="preserve">To understand the role stemmed points played in the technological transition, this study examines the functions of stemmed points. We use the tip cross-sectional area (TCSA) metric to calculate artifact function and compare the results to other archaeological and ethnographic assemblages based on the idea that different shapes correspond to different functions</w:t>
+      </w:r>
+      <w:r>
+        <w:t xml:space="preserve"> </w:t>
+      </w:r>
+      <w:r>
+        <w:t xml:space="preserve">(Lombard, 2021)</w:t>
+      </w:r>
+      <w:r>
+        <w:t xml:space="preserve">. We then explore the relationship between and function raw materials, artifact size and discard location, and how these change over time. Our main questions are: What were stemmed points used for? How diverse were their functions? What are the temporal patterns in stemmed point functions? As part of our discussion, we examine possible connections between the roles of stemmed points and population dynamics or environmental change during the Late Paleolithic period. In order to understand how a certain weapon-tip type was chosen, we premise that human groups had the cognitive capacity to choose proper weapons depending on their hunting strategies and socio-environmental circumstances.</w:t>
+      </w:r>
+    </w:p>
+    <w:bookmarkStart w:id="35" w:name="refs"/>
     <w:bookmarkStart w:id="20" w:name="ref-bae2017late"/>
     <w:p>
       <w:pPr>
@@ -1673,88 +1696,98 @@
       </w:r>
     </w:p>
     <w:bookmarkEnd w:id="25"/>
-    <w:bookmarkStart w:id="26" w:name="ref-nakazawa2018quaternary"/>
+    <w:bookmarkStart w:id="26" w:name="ref-lombard2021variation"/>
     <w:p>
       <w:pPr>
         <w:pStyle w:val="Bibliography"/>
       </w:pPr>
       <w:r>
-        <w:t xml:space="preserve">Nakazawa, Y., Bae, C.J., 2018. Quaternary paleoenvironmental variation and its impact on initial human dispersals into the japanese archipelago. Palaeogeography, palaeoclimatology, palaeoecology 512, 145–155.</w:t>
+        <w:t xml:space="preserve">Lombard, M., 2021. Variation in hunting weaponry for more than 300,000 years: A tip cross-sectional area study of middle stone age points from southern africa. Quaternary Science Reviews 264, 107021.</w:t>
       </w:r>
     </w:p>
     <w:bookmarkEnd w:id="26"/>
-    <w:bookmarkStart w:id="27" w:name="ref-o2018origins"/>
+    <w:bookmarkStart w:id="27" w:name="ref-nakazawa2018quaternary"/>
     <w:p>
       <w:pPr>
         <w:pStyle w:val="Bibliography"/>
       </w:pPr>
       <w:r>
-        <w:t xml:space="preserve">O’Driscoll, C.A., Thompson, J.C., 2018. The origins and early elaboration of projectile technology. Evolutionary Anthropology: Issues, News, and Reviews 27, 30–45.</w:t>
+        <w:t xml:space="preserve">Nakazawa, Y., Bae, C.J., 2018. Quaternary paleoenvironmental variation and its impact on initial human dispersals into the japanese archipelago. Palaeogeography, palaeoclimatology, palaeoecology 512, 145–155.</w:t>
       </w:r>
     </w:p>
     <w:bookmarkEnd w:id="27"/>
-    <w:bookmarkStart w:id="28" w:name="ref-Park_2013"/>
+    <w:bookmarkStart w:id="28" w:name="ref-o2018origins"/>
     <w:p>
       <w:pPr>
         <w:pStyle w:val="Bibliography"/>
       </w:pPr>
       <w:r>
-        <w:t xml:space="preserve">Park, G., 2013. A study on the stemmed points of the late paleolithic in the korean peninsula. Yeongnam Archaeological Review 64, 39–69.</w:t>
+        <w:t xml:space="preserve">O’Driscoll, C.A., Thompson, J.C., 2018. The origins and early elaboration of projectile technology. Evolutionary Anthropology: Issues, News, and Reviews 27, 30–45.</w:t>
       </w:r>
     </w:p>
     <w:bookmarkEnd w:id="28"/>
-    <w:bookmarkStart w:id="29" w:name="ref-park2022did"/>
+    <w:bookmarkStart w:id="29" w:name="ref-Park_2013"/>
     <w:p>
       <w:pPr>
         <w:pStyle w:val="Bibliography"/>
       </w:pPr>
       <w:r>
-        <w:t xml:space="preserve">Park, G., Marwick, B., 2022. How did the introduction of stemmed points affect mobility and site occupation during the late pleistocene in korea? Quaternary Science Reviews 277, 107312.</w:t>
+        <w:t xml:space="preserve">Park, G., 2013. A study on the stemmed points of the late paleolithic in the korean peninsula. Yeongnam Archaeological Review 64, 39–69.</w:t>
       </w:r>
     </w:p>
     <w:bookmarkEnd w:id="29"/>
-    <w:bookmarkStart w:id="30" w:name="ref-seong2008tanged"/>
+    <w:bookmarkStart w:id="30" w:name="ref-park2022did"/>
     <w:p>
       <w:pPr>
         <w:pStyle w:val="Bibliography"/>
       </w:pPr>
       <w:r>
-        <w:t xml:space="preserve">Seong, C., 2008. Tanged points, microblades and late palaeolithic hunting in korea. Antiquity 82, 871–883.</w:t>
+        <w:t xml:space="preserve">Park, G., Marwick, B., 2022. How did the introduction of stemmed points affect mobility and site occupation during the late pleistocene in korea? Quaternary Science Reviews 277, 107312.</w:t>
       </w:r>
     </w:p>
     <w:bookmarkEnd w:id="30"/>
-    <w:bookmarkStart w:id="31" w:name="ref-seong2004quartzite"/>
+    <w:bookmarkStart w:id="31" w:name="ref-seong2008tanged"/>
     <w:p>
       <w:pPr>
         <w:pStyle w:val="Bibliography"/>
       </w:pPr>
       <w:r>
-        <w:t xml:space="preserve">Seong, C., 2004. Quartzite and vein quartz as lithic raw materials reconsidered: A view from the korean paleolithic. Asian Perspectives 73–91.</w:t>
+        <w:t xml:space="preserve">Seong, C., 2008. Tanged points, microblades and late palaeolithic hunting in korea. Antiquity 82, 871–883.</w:t>
       </w:r>
     </w:p>
     <w:bookmarkEnd w:id="31"/>
-    <w:bookmarkStart w:id="32" w:name="ref-Seong_2003"/>
+    <w:bookmarkStart w:id="32" w:name="ref-seong2004quartzite"/>
     <w:p>
       <w:pPr>
         <w:pStyle w:val="Bibliography"/>
       </w:pPr>
       <w:r>
-        <w:t xml:space="preserve">Seong, C., 2003. Late palaeolithic raw materials in korea: A preliminary analysis. Journal of Korean Ancient Historical Society 1–18.</w:t>
+        <w:t xml:space="preserve">Seong, C., 2004. Quartzite and vein quartz as lithic raw materials reconsidered: A view from the korean paleolithic. Asian Perspectives 73–91.</w:t>
       </w:r>
     </w:p>
     <w:bookmarkEnd w:id="32"/>
-    <w:bookmarkStart w:id="33" w:name="ref-seong2016eastern"/>
+    <w:bookmarkStart w:id="33" w:name="ref-Seong_2003"/>
     <w:p>
       <w:pPr>
         <w:pStyle w:val="Bibliography"/>
       </w:pPr>
       <w:r>
-        <w:t xml:space="preserve">Seong, C., Bae, C.J., 2016. The eastern asian ‘middle palaeolithic’revisited: A view from korea. Antiquity 90, 1151–1165.</w:t>
+        <w:t xml:space="preserve">Seong, C., 2003. Late palaeolithic raw materials in korea: A preliminary analysis. Journal of Korean Ancient Historical Society 1–18.</w:t>
       </w:r>
     </w:p>
     <w:bookmarkEnd w:id="33"/>
+    <w:bookmarkStart w:id="34" w:name="ref-seong2016eastern"/>
+    <w:p>
+      <w:pPr>
+        <w:pStyle w:val="Bibliography"/>
+      </w:pPr>
+      <w:r>
+        <w:t xml:space="preserve">Seong, C., Bae, C.J., 2016. The eastern asian ‘middle palaeolithic’revisited: A view from korea. Antiquity 90, 1151–1165.</w:t>
+      </w:r>
+    </w:p>
     <w:bookmarkEnd w:id="34"/>
     <w:bookmarkEnd w:id="35"/>
+    <w:bookmarkEnd w:id="36"/>
     <w:sectPr>
       <w:pgSz w:h="15840" w:w="12240"/>
       <w:pgMar w:bottom="1440" w:footer="720" w:gutter="0" w:header="720" w:left="1440" w:right="1440" w:top="1440"/>

</xml_diff>